<commit_message>
Database Updated and Student Performance Done
</commit_message>
<xml_diff>
--- a/Documentation/Database Design.docx
+++ b/Documentation/Database Design.docx
@@ -22036,6 +22036,177 @@
           <w:sz w:val="19"/>
           <w:szCs w:val="19"/>
         </w:rPr>
+        <w:t>SELECT</w:t>
+      </w:r>
+      <w:r>
+        <w:rPr>
+          <w:rFonts w:ascii="Consolas" w:hAnsi="Consolas" w:cs="Consolas"/>
+          <w:sz w:val="19"/>
+          <w:szCs w:val="19"/>
+        </w:rPr>
+        <w:t xml:space="preserve"> </w:t>
+      </w:r>
+      <w:r>
+        <w:rPr>
+          <w:rFonts w:ascii="Consolas" w:hAnsi="Consolas" w:cs="Consolas"/>
+          <w:color w:val="808080"/>
+          <w:sz w:val="19"/>
+          <w:szCs w:val="19"/>
+        </w:rPr>
+        <w:t>*</w:t>
+      </w:r>
+      <w:r>
+        <w:rPr>
+          <w:rFonts w:ascii="Consolas" w:hAnsi="Consolas" w:cs="Consolas"/>
+          <w:sz w:val="19"/>
+          <w:szCs w:val="19"/>
+        </w:rPr>
+        <w:t xml:space="preserve"> </w:t>
+      </w:r>
+      <w:r>
+        <w:rPr>
+          <w:rFonts w:ascii="Consolas" w:hAnsi="Consolas" w:cs="Consolas"/>
+          <w:color w:val="0000FF"/>
+          <w:sz w:val="19"/>
+          <w:szCs w:val="19"/>
+        </w:rPr>
+        <w:t>FROM</w:t>
+      </w:r>
+      <w:r>
+        <w:rPr>
+          <w:rFonts w:ascii="Consolas" w:hAnsi="Consolas" w:cs="Consolas"/>
+          <w:sz w:val="19"/>
+          <w:szCs w:val="19"/>
+        </w:rPr>
+        <w:t xml:space="preserve"> tbl_CourseEnrollment</w:t>
+      </w:r>
+    </w:p>
+    <w:p>
+      <w:pPr>
+        <w:autoSpaceDE w:val="0"/>
+        <w:autoSpaceDN w:val="0"/>
+        <w:adjustRightInd w:val="0"/>
+        <w:spacing w:after="0" w:line="240" w:lineRule="auto"/>
+        <w:rPr>
+          <w:rFonts w:ascii="Consolas" w:hAnsi="Consolas" w:cs="Consolas"/>
+          <w:sz w:val="19"/>
+          <w:szCs w:val="19"/>
+        </w:rPr>
+      </w:pPr>
+    </w:p>
+    <w:p>
+      <w:pPr>
+        <w:autoSpaceDE w:val="0"/>
+        <w:autoSpaceDN w:val="0"/>
+        <w:adjustRightInd w:val="0"/>
+        <w:spacing w:after="0" w:line="240" w:lineRule="auto"/>
+        <w:rPr>
+          <w:rFonts w:ascii="Consolas" w:hAnsi="Consolas" w:cs="Consolas"/>
+          <w:sz w:val="19"/>
+          <w:szCs w:val="19"/>
+        </w:rPr>
+      </w:pPr>
+      <w:r>
+        <w:rPr>
+          <w:rFonts w:ascii="Consolas" w:hAnsi="Consolas" w:cs="Consolas"/>
+          <w:color w:val="0000FF"/>
+          <w:sz w:val="19"/>
+          <w:szCs w:val="19"/>
+        </w:rPr>
+        <w:t>SELECT</w:t>
+      </w:r>
+      <w:r>
+        <w:rPr>
+          <w:rFonts w:ascii="Consolas" w:hAnsi="Consolas" w:cs="Consolas"/>
+          <w:sz w:val="19"/>
+          <w:szCs w:val="19"/>
+        </w:rPr>
+        <w:t xml:space="preserve"> CourseId </w:t>
+      </w:r>
+      <w:r>
+        <w:rPr>
+          <w:rFonts w:ascii="Consolas" w:hAnsi="Consolas" w:cs="Consolas"/>
+          <w:color w:val="0000FF"/>
+          <w:sz w:val="19"/>
+          <w:szCs w:val="19"/>
+        </w:rPr>
+        <w:t>FROm</w:t>
+      </w:r>
+      <w:r>
+        <w:rPr>
+          <w:rFonts w:ascii="Consolas" w:hAnsi="Consolas" w:cs="Consolas"/>
+          <w:sz w:val="19"/>
+          <w:szCs w:val="19"/>
+        </w:rPr>
+        <w:t xml:space="preserve"> tbl_CourseEnrollment </w:t>
+      </w:r>
+      <w:r>
+        <w:rPr>
+          <w:rFonts w:ascii="Consolas" w:hAnsi="Consolas" w:cs="Consolas"/>
+          <w:color w:val="0000FF"/>
+          <w:sz w:val="19"/>
+          <w:szCs w:val="19"/>
+        </w:rPr>
+        <w:t>WHERE</w:t>
+      </w:r>
+      <w:r>
+        <w:rPr>
+          <w:rFonts w:ascii="Consolas" w:hAnsi="Consolas" w:cs="Consolas"/>
+          <w:sz w:val="19"/>
+          <w:szCs w:val="19"/>
+        </w:rPr>
+        <w:t xml:space="preserve"> SSO </w:t>
+      </w:r>
+      <w:r>
+        <w:rPr>
+          <w:rFonts w:ascii="Consolas" w:hAnsi="Consolas" w:cs="Consolas"/>
+          <w:color w:val="808080"/>
+          <w:sz w:val="19"/>
+          <w:szCs w:val="19"/>
+        </w:rPr>
+        <w:t>=</w:t>
+      </w:r>
+      <w:r>
+        <w:rPr>
+          <w:rFonts w:ascii="Consolas" w:hAnsi="Consolas" w:cs="Consolas"/>
+          <w:sz w:val="19"/>
+          <w:szCs w:val="19"/>
+        </w:rPr>
+        <w:t xml:space="preserve"> 12426434</w:t>
+      </w:r>
+    </w:p>
+    <w:p>
+      <w:pPr>
+        <w:autoSpaceDE w:val="0"/>
+        <w:autoSpaceDN w:val="0"/>
+        <w:adjustRightInd w:val="0"/>
+        <w:spacing w:after="0" w:line="240" w:lineRule="auto"/>
+        <w:rPr>
+          <w:rFonts w:ascii="Consolas" w:hAnsi="Consolas" w:cs="Consolas"/>
+          <w:sz w:val="19"/>
+          <w:szCs w:val="19"/>
+        </w:rPr>
+      </w:pPr>
+    </w:p>
+    <w:p>
+      <w:pPr>
+        <w:autoSpaceDE w:val="0"/>
+        <w:autoSpaceDN w:val="0"/>
+        <w:adjustRightInd w:val="0"/>
+        <w:spacing w:after="0" w:line="240" w:lineRule="auto"/>
+        <w:rPr>
+          <w:rFonts w:ascii="Consolas" w:hAnsi="Consolas" w:cs="Consolas"/>
+          <w:sz w:val="19"/>
+          <w:szCs w:val="19"/>
+        </w:rPr>
+      </w:pPr>
+      <w:r>
+        <w:rPr>
+          <w:rFonts w:ascii="Consolas" w:hAnsi="Consolas" w:cs="Consolas"/>
+          <w:color w:val="0000FF"/>
+          <w:sz w:val="19"/>
+          <w:szCs w:val="19"/>
+        </w:rPr>
         <w:t>DROP</w:t>
       </w:r>
       <w:r>
@@ -23713,6 +23884,3828 @@
           <w:szCs w:val="19"/>
         </w:rPr>
       </w:pPr>
+      <w:r>
+        <w:rPr>
+          <w:rFonts w:ascii="Consolas" w:hAnsi="Consolas" w:cs="Consolas"/>
+          <w:color w:val="0000FF"/>
+          <w:sz w:val="19"/>
+          <w:szCs w:val="19"/>
+        </w:rPr>
+        <w:t>CREATE</w:t>
+      </w:r>
+      <w:r>
+        <w:rPr>
+          <w:rFonts w:ascii="Consolas" w:hAnsi="Consolas" w:cs="Consolas"/>
+          <w:sz w:val="19"/>
+          <w:szCs w:val="19"/>
+        </w:rPr>
+        <w:t xml:space="preserve"> </w:t>
+      </w:r>
+      <w:r>
+        <w:rPr>
+          <w:rFonts w:ascii="Consolas" w:hAnsi="Consolas" w:cs="Consolas"/>
+          <w:color w:val="0000FF"/>
+          <w:sz w:val="19"/>
+          <w:szCs w:val="19"/>
+        </w:rPr>
+        <w:t>TABLE</w:t>
+      </w:r>
+      <w:r>
+        <w:rPr>
+          <w:rFonts w:ascii="Consolas" w:hAnsi="Consolas" w:cs="Consolas"/>
+          <w:sz w:val="19"/>
+          <w:szCs w:val="19"/>
+        </w:rPr>
+        <w:t xml:space="preserve"> tbl_Performance</w:t>
+      </w:r>
+    </w:p>
+    <w:p>
+      <w:pPr>
+        <w:autoSpaceDE w:val="0"/>
+        <w:autoSpaceDN w:val="0"/>
+        <w:adjustRightInd w:val="0"/>
+        <w:spacing w:after="0" w:line="240" w:lineRule="auto"/>
+        <w:rPr>
+          <w:rFonts w:ascii="Consolas" w:hAnsi="Consolas" w:cs="Consolas"/>
+          <w:sz w:val="19"/>
+          <w:szCs w:val="19"/>
+        </w:rPr>
+      </w:pPr>
+      <w:r>
+        <w:rPr>
+          <w:rFonts w:ascii="Consolas" w:hAnsi="Consolas" w:cs="Consolas"/>
+          <w:color w:val="808080"/>
+          <w:sz w:val="19"/>
+          <w:szCs w:val="19"/>
+        </w:rPr>
+        <w:t>(</w:t>
+      </w:r>
+    </w:p>
+    <w:p>
+      <w:pPr>
+        <w:autoSpaceDE w:val="0"/>
+        <w:autoSpaceDN w:val="0"/>
+        <w:adjustRightInd w:val="0"/>
+        <w:spacing w:after="0" w:line="240" w:lineRule="auto"/>
+        <w:rPr>
+          <w:rFonts w:ascii="Consolas" w:hAnsi="Consolas" w:cs="Consolas"/>
+          <w:sz w:val="19"/>
+          <w:szCs w:val="19"/>
+        </w:rPr>
+      </w:pPr>
+      <w:r>
+        <w:rPr>
+          <w:rFonts w:ascii="Consolas" w:hAnsi="Consolas" w:cs="Consolas"/>
+          <w:sz w:val="19"/>
+          <w:szCs w:val="19"/>
+        </w:rPr>
+        <w:tab/>
+        <w:t xml:space="preserve">SSO </w:t>
+      </w:r>
+      <w:r>
+        <w:rPr>
+          <w:rFonts w:ascii="Consolas" w:hAnsi="Consolas" w:cs="Consolas"/>
+          <w:color w:val="0000FF"/>
+          <w:sz w:val="19"/>
+          <w:szCs w:val="19"/>
+        </w:rPr>
+        <w:t>INT</w:t>
+      </w:r>
+      <w:r>
+        <w:rPr>
+          <w:rFonts w:ascii="Consolas" w:hAnsi="Consolas" w:cs="Consolas"/>
+          <w:sz w:val="19"/>
+          <w:szCs w:val="19"/>
+        </w:rPr>
+        <w:t xml:space="preserve"> </w:t>
+      </w:r>
+      <w:r>
+        <w:rPr>
+          <w:rFonts w:ascii="Consolas" w:hAnsi="Consolas" w:cs="Consolas"/>
+          <w:color w:val="0000FF"/>
+          <w:sz w:val="19"/>
+          <w:szCs w:val="19"/>
+        </w:rPr>
+        <w:t>CONSTRAINT</w:t>
+      </w:r>
+      <w:r>
+        <w:rPr>
+          <w:rFonts w:ascii="Consolas" w:hAnsi="Consolas" w:cs="Consolas"/>
+          <w:sz w:val="19"/>
+          <w:szCs w:val="19"/>
+        </w:rPr>
+        <w:t xml:space="preserve"> srkey21 </w:t>
+      </w:r>
+      <w:r>
+        <w:rPr>
+          <w:rFonts w:ascii="Consolas" w:hAnsi="Consolas" w:cs="Consolas"/>
+          <w:color w:val="0000FF"/>
+          <w:sz w:val="19"/>
+          <w:szCs w:val="19"/>
+        </w:rPr>
+        <w:t>foreign</w:t>
+      </w:r>
+      <w:r>
+        <w:rPr>
+          <w:rFonts w:ascii="Consolas" w:hAnsi="Consolas" w:cs="Consolas"/>
+          <w:sz w:val="19"/>
+          <w:szCs w:val="19"/>
+        </w:rPr>
+        <w:t xml:space="preserve"> </w:t>
+      </w:r>
+      <w:r>
+        <w:rPr>
+          <w:rFonts w:ascii="Consolas" w:hAnsi="Consolas" w:cs="Consolas"/>
+          <w:color w:val="0000FF"/>
+          <w:sz w:val="19"/>
+          <w:szCs w:val="19"/>
+        </w:rPr>
+        <w:t>key</w:t>
+      </w:r>
+      <w:r>
+        <w:rPr>
+          <w:rFonts w:ascii="Consolas" w:hAnsi="Consolas" w:cs="Consolas"/>
+          <w:sz w:val="19"/>
+          <w:szCs w:val="19"/>
+        </w:rPr>
+        <w:t xml:space="preserve"> </w:t>
+      </w:r>
+      <w:r>
+        <w:rPr>
+          <w:rFonts w:ascii="Consolas" w:hAnsi="Consolas" w:cs="Consolas"/>
+          <w:color w:val="0000FF"/>
+          <w:sz w:val="19"/>
+          <w:szCs w:val="19"/>
+        </w:rPr>
+        <w:t>references</w:t>
+      </w:r>
+      <w:r>
+        <w:rPr>
+          <w:rFonts w:ascii="Consolas" w:hAnsi="Consolas" w:cs="Consolas"/>
+          <w:sz w:val="19"/>
+          <w:szCs w:val="19"/>
+        </w:rPr>
+        <w:t xml:space="preserve"> tbl_Student</w:t>
+      </w:r>
+      <w:r>
+        <w:rPr>
+          <w:rFonts w:ascii="Consolas" w:hAnsi="Consolas" w:cs="Consolas"/>
+          <w:color w:val="808080"/>
+          <w:sz w:val="19"/>
+          <w:szCs w:val="19"/>
+        </w:rPr>
+        <w:t>(</w:t>
+      </w:r>
+      <w:r>
+        <w:rPr>
+          <w:rFonts w:ascii="Consolas" w:hAnsi="Consolas" w:cs="Consolas"/>
+          <w:sz w:val="19"/>
+          <w:szCs w:val="19"/>
+        </w:rPr>
+        <w:t>SSO</w:t>
+      </w:r>
+      <w:r>
+        <w:rPr>
+          <w:rFonts w:ascii="Consolas" w:hAnsi="Consolas" w:cs="Consolas"/>
+          <w:color w:val="808080"/>
+          <w:sz w:val="19"/>
+          <w:szCs w:val="19"/>
+        </w:rPr>
+        <w:t>),</w:t>
+      </w:r>
+    </w:p>
+    <w:p>
+      <w:pPr>
+        <w:autoSpaceDE w:val="0"/>
+        <w:autoSpaceDN w:val="0"/>
+        <w:adjustRightInd w:val="0"/>
+        <w:spacing w:after="0" w:line="240" w:lineRule="auto"/>
+        <w:rPr>
+          <w:rFonts w:ascii="Consolas" w:hAnsi="Consolas" w:cs="Consolas"/>
+          <w:sz w:val="19"/>
+          <w:szCs w:val="19"/>
+        </w:rPr>
+      </w:pPr>
+      <w:r>
+        <w:rPr>
+          <w:rFonts w:ascii="Consolas" w:hAnsi="Consolas" w:cs="Consolas"/>
+          <w:sz w:val="19"/>
+          <w:szCs w:val="19"/>
+        </w:rPr>
+        <w:lastRenderedPageBreak/>
+        <w:tab/>
+        <w:t xml:space="preserve">CourseId </w:t>
+      </w:r>
+      <w:r>
+        <w:rPr>
+          <w:rFonts w:ascii="Consolas" w:hAnsi="Consolas" w:cs="Consolas"/>
+          <w:color w:val="0000FF"/>
+          <w:sz w:val="19"/>
+          <w:szCs w:val="19"/>
+        </w:rPr>
+        <w:t>VARCHAR</w:t>
+      </w:r>
+      <w:r>
+        <w:rPr>
+          <w:rFonts w:ascii="Consolas" w:hAnsi="Consolas" w:cs="Consolas"/>
+          <w:color w:val="808080"/>
+          <w:sz w:val="19"/>
+          <w:szCs w:val="19"/>
+        </w:rPr>
+        <w:t>(</w:t>
+      </w:r>
+      <w:r>
+        <w:rPr>
+          <w:rFonts w:ascii="Consolas" w:hAnsi="Consolas" w:cs="Consolas"/>
+          <w:sz w:val="19"/>
+          <w:szCs w:val="19"/>
+        </w:rPr>
+        <w:t>20</w:t>
+      </w:r>
+      <w:r>
+        <w:rPr>
+          <w:rFonts w:ascii="Consolas" w:hAnsi="Consolas" w:cs="Consolas"/>
+          <w:color w:val="808080"/>
+          <w:sz w:val="19"/>
+          <w:szCs w:val="19"/>
+        </w:rPr>
+        <w:t>)</w:t>
+      </w:r>
+      <w:r>
+        <w:rPr>
+          <w:rFonts w:ascii="Consolas" w:hAnsi="Consolas" w:cs="Consolas"/>
+          <w:sz w:val="19"/>
+          <w:szCs w:val="19"/>
+        </w:rPr>
+        <w:t xml:space="preserve"> </w:t>
+      </w:r>
+      <w:r>
+        <w:rPr>
+          <w:rFonts w:ascii="Consolas" w:hAnsi="Consolas" w:cs="Consolas"/>
+          <w:color w:val="0000FF"/>
+          <w:sz w:val="19"/>
+          <w:szCs w:val="19"/>
+        </w:rPr>
+        <w:t>CONSTRAINT</w:t>
+      </w:r>
+      <w:r>
+        <w:rPr>
+          <w:rFonts w:ascii="Consolas" w:hAnsi="Consolas" w:cs="Consolas"/>
+          <w:sz w:val="19"/>
+          <w:szCs w:val="19"/>
+        </w:rPr>
+        <w:t xml:space="preserve"> srkey22 </w:t>
+      </w:r>
+      <w:r>
+        <w:rPr>
+          <w:rFonts w:ascii="Consolas" w:hAnsi="Consolas" w:cs="Consolas"/>
+          <w:color w:val="0000FF"/>
+          <w:sz w:val="19"/>
+          <w:szCs w:val="19"/>
+        </w:rPr>
+        <w:t>foreign</w:t>
+      </w:r>
+      <w:r>
+        <w:rPr>
+          <w:rFonts w:ascii="Consolas" w:hAnsi="Consolas" w:cs="Consolas"/>
+          <w:sz w:val="19"/>
+          <w:szCs w:val="19"/>
+        </w:rPr>
+        <w:t xml:space="preserve"> </w:t>
+      </w:r>
+      <w:r>
+        <w:rPr>
+          <w:rFonts w:ascii="Consolas" w:hAnsi="Consolas" w:cs="Consolas"/>
+          <w:color w:val="0000FF"/>
+          <w:sz w:val="19"/>
+          <w:szCs w:val="19"/>
+        </w:rPr>
+        <w:t>key</w:t>
+      </w:r>
+      <w:r>
+        <w:rPr>
+          <w:rFonts w:ascii="Consolas" w:hAnsi="Consolas" w:cs="Consolas"/>
+          <w:sz w:val="19"/>
+          <w:szCs w:val="19"/>
+        </w:rPr>
+        <w:t xml:space="preserve"> </w:t>
+      </w:r>
+      <w:r>
+        <w:rPr>
+          <w:rFonts w:ascii="Consolas" w:hAnsi="Consolas" w:cs="Consolas"/>
+          <w:color w:val="0000FF"/>
+          <w:sz w:val="19"/>
+          <w:szCs w:val="19"/>
+        </w:rPr>
+        <w:t>references</w:t>
+      </w:r>
+      <w:r>
+        <w:rPr>
+          <w:rFonts w:ascii="Consolas" w:hAnsi="Consolas" w:cs="Consolas"/>
+          <w:sz w:val="19"/>
+          <w:szCs w:val="19"/>
+        </w:rPr>
+        <w:t xml:space="preserve"> tbl_Course</w:t>
+      </w:r>
+      <w:r>
+        <w:rPr>
+          <w:rFonts w:ascii="Consolas" w:hAnsi="Consolas" w:cs="Consolas"/>
+          <w:color w:val="808080"/>
+          <w:sz w:val="19"/>
+          <w:szCs w:val="19"/>
+        </w:rPr>
+        <w:t>(</w:t>
+      </w:r>
+      <w:r>
+        <w:rPr>
+          <w:rFonts w:ascii="Consolas" w:hAnsi="Consolas" w:cs="Consolas"/>
+          <w:sz w:val="19"/>
+          <w:szCs w:val="19"/>
+        </w:rPr>
+        <w:t>CourseId</w:t>
+      </w:r>
+      <w:r>
+        <w:rPr>
+          <w:rFonts w:ascii="Consolas" w:hAnsi="Consolas" w:cs="Consolas"/>
+          <w:color w:val="808080"/>
+          <w:sz w:val="19"/>
+          <w:szCs w:val="19"/>
+        </w:rPr>
+        <w:t>),</w:t>
+      </w:r>
+    </w:p>
+    <w:p>
+      <w:pPr>
+        <w:autoSpaceDE w:val="0"/>
+        <w:autoSpaceDN w:val="0"/>
+        <w:adjustRightInd w:val="0"/>
+        <w:spacing w:after="0" w:line="240" w:lineRule="auto"/>
+        <w:rPr>
+          <w:rFonts w:ascii="Consolas" w:hAnsi="Consolas" w:cs="Consolas"/>
+          <w:sz w:val="19"/>
+          <w:szCs w:val="19"/>
+        </w:rPr>
+      </w:pPr>
+      <w:r>
+        <w:rPr>
+          <w:rFonts w:ascii="Consolas" w:hAnsi="Consolas" w:cs="Consolas"/>
+          <w:sz w:val="19"/>
+          <w:szCs w:val="19"/>
+        </w:rPr>
+        <w:tab/>
+        <w:t xml:space="preserve">TopicName </w:t>
+      </w:r>
+      <w:r>
+        <w:rPr>
+          <w:rFonts w:ascii="Consolas" w:hAnsi="Consolas" w:cs="Consolas"/>
+          <w:color w:val="0000FF"/>
+          <w:sz w:val="19"/>
+          <w:szCs w:val="19"/>
+        </w:rPr>
+        <w:t>VARCHAR</w:t>
+      </w:r>
+      <w:r>
+        <w:rPr>
+          <w:rFonts w:ascii="Consolas" w:hAnsi="Consolas" w:cs="Consolas"/>
+          <w:color w:val="808080"/>
+          <w:sz w:val="19"/>
+          <w:szCs w:val="19"/>
+        </w:rPr>
+        <w:t>(</w:t>
+      </w:r>
+      <w:r>
+        <w:rPr>
+          <w:rFonts w:ascii="Consolas" w:hAnsi="Consolas" w:cs="Consolas"/>
+          <w:sz w:val="19"/>
+          <w:szCs w:val="19"/>
+        </w:rPr>
+        <w:t>50</w:t>
+      </w:r>
+      <w:r>
+        <w:rPr>
+          <w:rFonts w:ascii="Consolas" w:hAnsi="Consolas" w:cs="Consolas"/>
+          <w:color w:val="808080"/>
+          <w:sz w:val="19"/>
+          <w:szCs w:val="19"/>
+        </w:rPr>
+        <w:t>),</w:t>
+      </w:r>
+    </w:p>
+    <w:p>
+      <w:pPr>
+        <w:autoSpaceDE w:val="0"/>
+        <w:autoSpaceDN w:val="0"/>
+        <w:adjustRightInd w:val="0"/>
+        <w:spacing w:after="0" w:line="240" w:lineRule="auto"/>
+        <w:rPr>
+          <w:rFonts w:ascii="Consolas" w:hAnsi="Consolas" w:cs="Consolas"/>
+          <w:sz w:val="19"/>
+          <w:szCs w:val="19"/>
+        </w:rPr>
+      </w:pPr>
+      <w:r>
+        <w:rPr>
+          <w:rFonts w:ascii="Consolas" w:hAnsi="Consolas" w:cs="Consolas"/>
+          <w:sz w:val="19"/>
+          <w:szCs w:val="19"/>
+        </w:rPr>
+        <w:tab/>
+        <w:t xml:space="preserve">TotalMarks </w:t>
+      </w:r>
+      <w:r>
+        <w:rPr>
+          <w:rFonts w:ascii="Consolas" w:hAnsi="Consolas" w:cs="Consolas"/>
+          <w:color w:val="0000FF"/>
+          <w:sz w:val="19"/>
+          <w:szCs w:val="19"/>
+        </w:rPr>
+        <w:t>INT</w:t>
+      </w:r>
+      <w:r>
+        <w:rPr>
+          <w:rFonts w:ascii="Consolas" w:hAnsi="Consolas" w:cs="Consolas"/>
+          <w:color w:val="808080"/>
+          <w:sz w:val="19"/>
+          <w:szCs w:val="19"/>
+        </w:rPr>
+        <w:t>,</w:t>
+      </w:r>
+    </w:p>
+    <w:p>
+      <w:pPr>
+        <w:autoSpaceDE w:val="0"/>
+        <w:autoSpaceDN w:val="0"/>
+        <w:adjustRightInd w:val="0"/>
+        <w:spacing w:after="0" w:line="240" w:lineRule="auto"/>
+        <w:rPr>
+          <w:rFonts w:ascii="Consolas" w:hAnsi="Consolas" w:cs="Consolas"/>
+          <w:sz w:val="19"/>
+          <w:szCs w:val="19"/>
+        </w:rPr>
+      </w:pPr>
+      <w:r>
+        <w:rPr>
+          <w:rFonts w:ascii="Consolas" w:hAnsi="Consolas" w:cs="Consolas"/>
+          <w:sz w:val="19"/>
+          <w:szCs w:val="19"/>
+        </w:rPr>
+        <w:tab/>
+        <w:t xml:space="preserve">MarksObtained </w:t>
+      </w:r>
+      <w:r>
+        <w:rPr>
+          <w:rFonts w:ascii="Consolas" w:hAnsi="Consolas" w:cs="Consolas"/>
+          <w:color w:val="0000FF"/>
+          <w:sz w:val="19"/>
+          <w:szCs w:val="19"/>
+        </w:rPr>
+        <w:t>INT</w:t>
+      </w:r>
+      <w:r>
+        <w:rPr>
+          <w:rFonts w:ascii="Consolas" w:hAnsi="Consolas" w:cs="Consolas"/>
+          <w:color w:val="808080"/>
+          <w:sz w:val="19"/>
+          <w:szCs w:val="19"/>
+        </w:rPr>
+        <w:t>,</w:t>
+      </w:r>
+    </w:p>
+    <w:p>
+      <w:pPr>
+        <w:autoSpaceDE w:val="0"/>
+        <w:autoSpaceDN w:val="0"/>
+        <w:adjustRightInd w:val="0"/>
+        <w:spacing w:after="0" w:line="240" w:lineRule="auto"/>
+        <w:rPr>
+          <w:rFonts w:ascii="Consolas" w:hAnsi="Consolas" w:cs="Consolas"/>
+          <w:sz w:val="19"/>
+          <w:szCs w:val="19"/>
+        </w:rPr>
+      </w:pPr>
+      <w:r>
+        <w:rPr>
+          <w:rFonts w:ascii="Consolas" w:hAnsi="Consolas" w:cs="Consolas"/>
+          <w:sz w:val="19"/>
+          <w:szCs w:val="19"/>
+        </w:rPr>
+        <w:tab/>
+        <w:t xml:space="preserve">Percentage </w:t>
+      </w:r>
+      <w:r>
+        <w:rPr>
+          <w:rFonts w:ascii="Consolas" w:hAnsi="Consolas" w:cs="Consolas"/>
+          <w:color w:val="0000FF"/>
+          <w:sz w:val="19"/>
+          <w:szCs w:val="19"/>
+        </w:rPr>
+        <w:t>INT</w:t>
+      </w:r>
+      <w:r>
+        <w:rPr>
+          <w:rFonts w:ascii="Consolas" w:hAnsi="Consolas" w:cs="Consolas"/>
+          <w:color w:val="808080"/>
+          <w:sz w:val="19"/>
+          <w:szCs w:val="19"/>
+        </w:rPr>
+        <w:t>,</w:t>
+      </w:r>
+    </w:p>
+    <w:p>
+      <w:pPr>
+        <w:autoSpaceDE w:val="0"/>
+        <w:autoSpaceDN w:val="0"/>
+        <w:adjustRightInd w:val="0"/>
+        <w:spacing w:after="0" w:line="240" w:lineRule="auto"/>
+        <w:rPr>
+          <w:rFonts w:ascii="Consolas" w:hAnsi="Consolas" w:cs="Consolas"/>
+          <w:sz w:val="19"/>
+          <w:szCs w:val="19"/>
+        </w:rPr>
+      </w:pPr>
+      <w:r>
+        <w:rPr>
+          <w:rFonts w:ascii="Consolas" w:hAnsi="Consolas" w:cs="Consolas"/>
+          <w:sz w:val="19"/>
+          <w:szCs w:val="19"/>
+        </w:rPr>
+        <w:tab/>
+        <w:t xml:space="preserve">Comments </w:t>
+      </w:r>
+      <w:r>
+        <w:rPr>
+          <w:rFonts w:ascii="Consolas" w:hAnsi="Consolas" w:cs="Consolas"/>
+          <w:color w:val="0000FF"/>
+          <w:sz w:val="19"/>
+          <w:szCs w:val="19"/>
+        </w:rPr>
+        <w:t>VARCHAR</w:t>
+      </w:r>
+      <w:r>
+        <w:rPr>
+          <w:rFonts w:ascii="Consolas" w:hAnsi="Consolas" w:cs="Consolas"/>
+          <w:color w:val="808080"/>
+          <w:sz w:val="19"/>
+          <w:szCs w:val="19"/>
+        </w:rPr>
+        <w:t>(</w:t>
+      </w:r>
+      <w:r>
+        <w:rPr>
+          <w:rFonts w:ascii="Consolas" w:hAnsi="Consolas" w:cs="Consolas"/>
+          <w:sz w:val="19"/>
+          <w:szCs w:val="19"/>
+        </w:rPr>
+        <w:t>200</w:t>
+      </w:r>
+      <w:r>
+        <w:rPr>
+          <w:rFonts w:ascii="Consolas" w:hAnsi="Consolas" w:cs="Consolas"/>
+          <w:color w:val="808080"/>
+          <w:sz w:val="19"/>
+          <w:szCs w:val="19"/>
+        </w:rPr>
+        <w:t>)</w:t>
+      </w:r>
+    </w:p>
+    <w:p>
+      <w:pPr>
+        <w:autoSpaceDE w:val="0"/>
+        <w:autoSpaceDN w:val="0"/>
+        <w:adjustRightInd w:val="0"/>
+        <w:spacing w:after="0" w:line="240" w:lineRule="auto"/>
+        <w:rPr>
+          <w:rFonts w:ascii="Consolas" w:hAnsi="Consolas" w:cs="Consolas"/>
+          <w:sz w:val="19"/>
+          <w:szCs w:val="19"/>
+        </w:rPr>
+      </w:pPr>
+      <w:r>
+        <w:rPr>
+          <w:rFonts w:ascii="Consolas" w:hAnsi="Consolas" w:cs="Consolas"/>
+          <w:color w:val="808080"/>
+          <w:sz w:val="19"/>
+          <w:szCs w:val="19"/>
+        </w:rPr>
+        <w:t>)</w:t>
+      </w:r>
+    </w:p>
+    <w:p>
+      <w:pPr>
+        <w:autoSpaceDE w:val="0"/>
+        <w:autoSpaceDN w:val="0"/>
+        <w:adjustRightInd w:val="0"/>
+        <w:spacing w:after="0" w:line="240" w:lineRule="auto"/>
+        <w:rPr>
+          <w:rFonts w:ascii="Consolas" w:hAnsi="Consolas" w:cs="Consolas"/>
+          <w:sz w:val="19"/>
+          <w:szCs w:val="19"/>
+        </w:rPr>
+      </w:pPr>
+    </w:p>
+    <w:p>
+      <w:pPr>
+        <w:autoSpaceDE w:val="0"/>
+        <w:autoSpaceDN w:val="0"/>
+        <w:adjustRightInd w:val="0"/>
+        <w:spacing w:after="0" w:line="240" w:lineRule="auto"/>
+        <w:rPr>
+          <w:rFonts w:ascii="Consolas" w:hAnsi="Consolas" w:cs="Consolas"/>
+          <w:sz w:val="19"/>
+          <w:szCs w:val="19"/>
+        </w:rPr>
+      </w:pPr>
+      <w:r>
+        <w:rPr>
+          <w:rFonts w:ascii="Consolas" w:hAnsi="Consolas" w:cs="Consolas"/>
+          <w:color w:val="0000FF"/>
+          <w:sz w:val="19"/>
+          <w:szCs w:val="19"/>
+        </w:rPr>
+        <w:t>SELECT</w:t>
+      </w:r>
+      <w:r>
+        <w:rPr>
+          <w:rFonts w:ascii="Consolas" w:hAnsi="Consolas" w:cs="Consolas"/>
+          <w:sz w:val="19"/>
+          <w:szCs w:val="19"/>
+        </w:rPr>
+        <w:t xml:space="preserve"> </w:t>
+      </w:r>
+      <w:r>
+        <w:rPr>
+          <w:rFonts w:ascii="Consolas" w:hAnsi="Consolas" w:cs="Consolas"/>
+          <w:color w:val="808080"/>
+          <w:sz w:val="19"/>
+          <w:szCs w:val="19"/>
+        </w:rPr>
+        <w:t>*</w:t>
+      </w:r>
+      <w:r>
+        <w:rPr>
+          <w:rFonts w:ascii="Consolas" w:hAnsi="Consolas" w:cs="Consolas"/>
+          <w:sz w:val="19"/>
+          <w:szCs w:val="19"/>
+        </w:rPr>
+        <w:t xml:space="preserve"> </w:t>
+      </w:r>
+      <w:r>
+        <w:rPr>
+          <w:rFonts w:ascii="Consolas" w:hAnsi="Consolas" w:cs="Consolas"/>
+          <w:color w:val="0000FF"/>
+          <w:sz w:val="19"/>
+          <w:szCs w:val="19"/>
+        </w:rPr>
+        <w:t>FROM</w:t>
+      </w:r>
+      <w:r>
+        <w:rPr>
+          <w:rFonts w:ascii="Consolas" w:hAnsi="Consolas" w:cs="Consolas"/>
+          <w:sz w:val="19"/>
+          <w:szCs w:val="19"/>
+        </w:rPr>
+        <w:t xml:space="preserve"> tbl_Performance</w:t>
+      </w:r>
+    </w:p>
+    <w:p>
+      <w:pPr>
+        <w:autoSpaceDE w:val="0"/>
+        <w:autoSpaceDN w:val="0"/>
+        <w:adjustRightInd w:val="0"/>
+        <w:spacing w:after="0" w:line="240" w:lineRule="auto"/>
+        <w:rPr>
+          <w:rFonts w:ascii="Consolas" w:hAnsi="Consolas" w:cs="Consolas"/>
+          <w:sz w:val="19"/>
+          <w:szCs w:val="19"/>
+        </w:rPr>
+      </w:pPr>
+    </w:p>
+    <w:p>
+      <w:pPr>
+        <w:autoSpaceDE w:val="0"/>
+        <w:autoSpaceDN w:val="0"/>
+        <w:adjustRightInd w:val="0"/>
+        <w:spacing w:after="0" w:line="240" w:lineRule="auto"/>
+        <w:rPr>
+          <w:rFonts w:ascii="Consolas" w:hAnsi="Consolas" w:cs="Consolas"/>
+          <w:sz w:val="19"/>
+          <w:szCs w:val="19"/>
+        </w:rPr>
+      </w:pPr>
+      <w:r>
+        <w:rPr>
+          <w:rFonts w:ascii="Consolas" w:hAnsi="Consolas" w:cs="Consolas"/>
+          <w:color w:val="0000FF"/>
+          <w:sz w:val="19"/>
+          <w:szCs w:val="19"/>
+        </w:rPr>
+        <w:t>DROP</w:t>
+      </w:r>
+      <w:r>
+        <w:rPr>
+          <w:rFonts w:ascii="Consolas" w:hAnsi="Consolas" w:cs="Consolas"/>
+          <w:sz w:val="19"/>
+          <w:szCs w:val="19"/>
+        </w:rPr>
+        <w:t xml:space="preserve"> </w:t>
+      </w:r>
+      <w:r>
+        <w:rPr>
+          <w:rFonts w:ascii="Consolas" w:hAnsi="Consolas" w:cs="Consolas"/>
+          <w:color w:val="0000FF"/>
+          <w:sz w:val="19"/>
+          <w:szCs w:val="19"/>
+        </w:rPr>
+        <w:t>TABLE</w:t>
+      </w:r>
+      <w:r>
+        <w:rPr>
+          <w:rFonts w:ascii="Consolas" w:hAnsi="Consolas" w:cs="Consolas"/>
+          <w:sz w:val="19"/>
+          <w:szCs w:val="19"/>
+        </w:rPr>
+        <w:t xml:space="preserve"> tbl_Performance</w:t>
+      </w:r>
+    </w:p>
+    <w:p>
+      <w:pPr>
+        <w:autoSpaceDE w:val="0"/>
+        <w:autoSpaceDN w:val="0"/>
+        <w:adjustRightInd w:val="0"/>
+        <w:spacing w:after="0" w:line="240" w:lineRule="auto"/>
+        <w:rPr>
+          <w:rFonts w:ascii="Consolas" w:hAnsi="Consolas" w:cs="Consolas"/>
+          <w:sz w:val="19"/>
+          <w:szCs w:val="19"/>
+        </w:rPr>
+      </w:pPr>
+    </w:p>
+    <w:p>
+      <w:pPr>
+        <w:autoSpaceDE w:val="0"/>
+        <w:autoSpaceDN w:val="0"/>
+        <w:adjustRightInd w:val="0"/>
+        <w:spacing w:after="0" w:line="240" w:lineRule="auto"/>
+        <w:rPr>
+          <w:rFonts w:ascii="Consolas" w:hAnsi="Consolas" w:cs="Consolas"/>
+          <w:sz w:val="19"/>
+          <w:szCs w:val="19"/>
+        </w:rPr>
+      </w:pPr>
+      <w:r>
+        <w:rPr>
+          <w:rFonts w:ascii="Consolas" w:hAnsi="Consolas" w:cs="Consolas"/>
+          <w:color w:val="0000FF"/>
+          <w:sz w:val="19"/>
+          <w:szCs w:val="19"/>
+        </w:rPr>
+        <w:t>SELECT</w:t>
+      </w:r>
+      <w:r>
+        <w:rPr>
+          <w:rFonts w:ascii="Consolas" w:hAnsi="Consolas" w:cs="Consolas"/>
+          <w:sz w:val="19"/>
+          <w:szCs w:val="19"/>
+        </w:rPr>
+        <w:t xml:space="preserve"> TopicName </w:t>
+      </w:r>
+      <w:r>
+        <w:rPr>
+          <w:rFonts w:ascii="Consolas" w:hAnsi="Consolas" w:cs="Consolas"/>
+          <w:color w:val="0000FF"/>
+          <w:sz w:val="19"/>
+          <w:szCs w:val="19"/>
+        </w:rPr>
+        <w:t>FROM</w:t>
+      </w:r>
+      <w:r>
+        <w:rPr>
+          <w:rFonts w:ascii="Consolas" w:hAnsi="Consolas" w:cs="Consolas"/>
+          <w:sz w:val="19"/>
+          <w:szCs w:val="19"/>
+        </w:rPr>
+        <w:t xml:space="preserve"> tbl_CoursePlan </w:t>
+      </w:r>
+      <w:r>
+        <w:rPr>
+          <w:rFonts w:ascii="Consolas" w:hAnsi="Consolas" w:cs="Consolas"/>
+          <w:color w:val="0000FF"/>
+          <w:sz w:val="19"/>
+          <w:szCs w:val="19"/>
+        </w:rPr>
+        <w:t>WHERE</w:t>
+      </w:r>
+      <w:r>
+        <w:rPr>
+          <w:rFonts w:ascii="Consolas" w:hAnsi="Consolas" w:cs="Consolas"/>
+          <w:sz w:val="19"/>
+          <w:szCs w:val="19"/>
+        </w:rPr>
+        <w:t xml:space="preserve"> CourseId </w:t>
+      </w:r>
+      <w:r>
+        <w:rPr>
+          <w:rFonts w:ascii="Consolas" w:hAnsi="Consolas" w:cs="Consolas"/>
+          <w:color w:val="808080"/>
+          <w:sz w:val="19"/>
+          <w:szCs w:val="19"/>
+        </w:rPr>
+        <w:t>=</w:t>
+      </w:r>
+      <w:r>
+        <w:rPr>
+          <w:rFonts w:ascii="Consolas" w:hAnsi="Consolas" w:cs="Consolas"/>
+          <w:color w:val="FF0000"/>
+          <w:sz w:val="19"/>
+          <w:szCs w:val="19"/>
+        </w:rPr>
+        <w:t>'CS551MT'</w:t>
+      </w:r>
+      <w:r>
+        <w:rPr>
+          <w:rFonts w:ascii="Consolas" w:hAnsi="Consolas" w:cs="Consolas"/>
+          <w:sz w:val="19"/>
+          <w:szCs w:val="19"/>
+        </w:rPr>
+        <w:t xml:space="preserve"> </w:t>
+      </w:r>
+      <w:r>
+        <w:rPr>
+          <w:rFonts w:ascii="Consolas" w:hAnsi="Consolas" w:cs="Consolas"/>
+          <w:color w:val="808080"/>
+          <w:sz w:val="19"/>
+          <w:szCs w:val="19"/>
+        </w:rPr>
+        <w:t>AND</w:t>
+      </w:r>
+      <w:r>
+        <w:rPr>
+          <w:rFonts w:ascii="Consolas" w:hAnsi="Consolas" w:cs="Consolas"/>
+          <w:sz w:val="19"/>
+          <w:szCs w:val="19"/>
+        </w:rPr>
+        <w:t xml:space="preserve"> TopicName </w:t>
+      </w:r>
+      <w:r>
+        <w:rPr>
+          <w:rFonts w:ascii="Consolas" w:hAnsi="Consolas" w:cs="Consolas"/>
+          <w:color w:val="808080"/>
+          <w:sz w:val="19"/>
+          <w:szCs w:val="19"/>
+        </w:rPr>
+        <w:t>LIKE</w:t>
+      </w:r>
+      <w:r>
+        <w:rPr>
+          <w:rFonts w:ascii="Consolas" w:hAnsi="Consolas" w:cs="Consolas"/>
+          <w:sz w:val="19"/>
+          <w:szCs w:val="19"/>
+        </w:rPr>
+        <w:t xml:space="preserve"> </w:t>
+      </w:r>
+      <w:r>
+        <w:rPr>
+          <w:rFonts w:ascii="Consolas" w:hAnsi="Consolas" w:cs="Consolas"/>
+          <w:color w:val="FF0000"/>
+          <w:sz w:val="19"/>
+          <w:szCs w:val="19"/>
+        </w:rPr>
+        <w:t>'%Lab%'</w:t>
+      </w:r>
+    </w:p>
+    <w:p>
+      <w:pPr>
+        <w:autoSpaceDE w:val="0"/>
+        <w:autoSpaceDN w:val="0"/>
+        <w:adjustRightInd w:val="0"/>
+        <w:spacing w:after="0" w:line="240" w:lineRule="auto"/>
+        <w:rPr>
+          <w:rFonts w:ascii="Consolas" w:hAnsi="Consolas" w:cs="Consolas"/>
+          <w:sz w:val="19"/>
+          <w:szCs w:val="19"/>
+        </w:rPr>
+      </w:pPr>
+    </w:p>
+    <w:p>
+      <w:pPr>
+        <w:autoSpaceDE w:val="0"/>
+        <w:autoSpaceDN w:val="0"/>
+        <w:adjustRightInd w:val="0"/>
+        <w:spacing w:after="0" w:line="240" w:lineRule="auto"/>
+        <w:rPr>
+          <w:rFonts w:ascii="Consolas" w:hAnsi="Consolas" w:cs="Consolas"/>
+          <w:sz w:val="19"/>
+          <w:szCs w:val="19"/>
+        </w:rPr>
+      </w:pPr>
+      <w:r>
+        <w:rPr>
+          <w:rFonts w:ascii="Consolas" w:hAnsi="Consolas" w:cs="Consolas"/>
+          <w:color w:val="0000FF"/>
+          <w:sz w:val="19"/>
+          <w:szCs w:val="19"/>
+        </w:rPr>
+        <w:t>SELECT</w:t>
+      </w:r>
+      <w:r>
+        <w:rPr>
+          <w:rFonts w:ascii="Consolas" w:hAnsi="Consolas" w:cs="Consolas"/>
+          <w:sz w:val="19"/>
+          <w:szCs w:val="19"/>
+        </w:rPr>
+        <w:t xml:space="preserve"> Assignment </w:t>
+      </w:r>
+      <w:r>
+        <w:rPr>
+          <w:rFonts w:ascii="Consolas" w:hAnsi="Consolas" w:cs="Consolas"/>
+          <w:color w:val="0000FF"/>
+          <w:sz w:val="19"/>
+          <w:szCs w:val="19"/>
+        </w:rPr>
+        <w:t>FROM</w:t>
+      </w:r>
+      <w:r>
+        <w:rPr>
+          <w:rFonts w:ascii="Consolas" w:hAnsi="Consolas" w:cs="Consolas"/>
+          <w:sz w:val="19"/>
+          <w:szCs w:val="19"/>
+        </w:rPr>
+        <w:t xml:space="preserve"> tbl_CoursePlan </w:t>
+      </w:r>
+      <w:r>
+        <w:rPr>
+          <w:rFonts w:ascii="Consolas" w:hAnsi="Consolas" w:cs="Consolas"/>
+          <w:color w:val="0000FF"/>
+          <w:sz w:val="19"/>
+          <w:szCs w:val="19"/>
+        </w:rPr>
+        <w:t>WHERE</w:t>
+      </w:r>
+      <w:r>
+        <w:rPr>
+          <w:rFonts w:ascii="Consolas" w:hAnsi="Consolas" w:cs="Consolas"/>
+          <w:sz w:val="19"/>
+          <w:szCs w:val="19"/>
+        </w:rPr>
+        <w:t xml:space="preserve"> CourseId </w:t>
+      </w:r>
+      <w:r>
+        <w:rPr>
+          <w:rFonts w:ascii="Consolas" w:hAnsi="Consolas" w:cs="Consolas"/>
+          <w:color w:val="808080"/>
+          <w:sz w:val="19"/>
+          <w:szCs w:val="19"/>
+        </w:rPr>
+        <w:t>=</w:t>
+      </w:r>
+      <w:r>
+        <w:rPr>
+          <w:rFonts w:ascii="Consolas" w:hAnsi="Consolas" w:cs="Consolas"/>
+          <w:color w:val="FF0000"/>
+          <w:sz w:val="19"/>
+          <w:szCs w:val="19"/>
+        </w:rPr>
+        <w:t>'CS551MT'</w:t>
+      </w:r>
+      <w:r>
+        <w:rPr>
+          <w:rFonts w:ascii="Consolas" w:hAnsi="Consolas" w:cs="Consolas"/>
+          <w:sz w:val="19"/>
+          <w:szCs w:val="19"/>
+        </w:rPr>
+        <w:t xml:space="preserve"> </w:t>
+      </w:r>
+      <w:r>
+        <w:rPr>
+          <w:rFonts w:ascii="Consolas" w:hAnsi="Consolas" w:cs="Consolas"/>
+          <w:color w:val="808080"/>
+          <w:sz w:val="19"/>
+          <w:szCs w:val="19"/>
+        </w:rPr>
+        <w:t>AND</w:t>
+      </w:r>
+      <w:r>
+        <w:rPr>
+          <w:rFonts w:ascii="Consolas" w:hAnsi="Consolas" w:cs="Consolas"/>
+          <w:sz w:val="19"/>
+          <w:szCs w:val="19"/>
+        </w:rPr>
+        <w:t xml:space="preserve"> Assignment </w:t>
+      </w:r>
+      <w:r>
+        <w:rPr>
+          <w:rFonts w:ascii="Consolas" w:hAnsi="Consolas" w:cs="Consolas"/>
+          <w:color w:val="808080"/>
+          <w:sz w:val="19"/>
+          <w:szCs w:val="19"/>
+        </w:rPr>
+        <w:t>!=</w:t>
+      </w:r>
+      <w:r>
+        <w:rPr>
+          <w:rFonts w:ascii="Consolas" w:hAnsi="Consolas" w:cs="Consolas"/>
+          <w:sz w:val="19"/>
+          <w:szCs w:val="19"/>
+        </w:rPr>
+        <w:t xml:space="preserve"> </w:t>
+      </w:r>
+      <w:r>
+        <w:rPr>
+          <w:rFonts w:ascii="Consolas" w:hAnsi="Consolas" w:cs="Consolas"/>
+          <w:color w:val="FF0000"/>
+          <w:sz w:val="19"/>
+          <w:szCs w:val="19"/>
+        </w:rPr>
+        <w:t>''</w:t>
+      </w:r>
+    </w:p>
+    <w:p>
+      <w:pPr>
+        <w:autoSpaceDE w:val="0"/>
+        <w:autoSpaceDN w:val="0"/>
+        <w:adjustRightInd w:val="0"/>
+        <w:spacing w:after="0" w:line="240" w:lineRule="auto"/>
+        <w:rPr>
+          <w:rFonts w:ascii="Consolas" w:hAnsi="Consolas" w:cs="Consolas"/>
+          <w:sz w:val="19"/>
+          <w:szCs w:val="19"/>
+        </w:rPr>
+      </w:pPr>
+    </w:p>
+    <w:p>
+      <w:pPr>
+        <w:autoSpaceDE w:val="0"/>
+        <w:autoSpaceDN w:val="0"/>
+        <w:adjustRightInd w:val="0"/>
+        <w:spacing w:after="0" w:line="240" w:lineRule="auto"/>
+        <w:rPr>
+          <w:rFonts w:ascii="Consolas" w:hAnsi="Consolas" w:cs="Consolas"/>
+          <w:sz w:val="19"/>
+          <w:szCs w:val="19"/>
+        </w:rPr>
+      </w:pPr>
+    </w:p>
+    <w:p>
+      <w:pPr>
+        <w:autoSpaceDE w:val="0"/>
+        <w:autoSpaceDN w:val="0"/>
+        <w:adjustRightInd w:val="0"/>
+        <w:spacing w:after="0" w:line="240" w:lineRule="auto"/>
+        <w:rPr>
+          <w:rFonts w:ascii="Consolas" w:hAnsi="Consolas" w:cs="Consolas"/>
+          <w:sz w:val="19"/>
+          <w:szCs w:val="19"/>
+        </w:rPr>
+      </w:pPr>
+      <w:r>
+        <w:rPr>
+          <w:rFonts w:ascii="Consolas" w:hAnsi="Consolas" w:cs="Consolas"/>
+          <w:color w:val="0000FF"/>
+          <w:sz w:val="19"/>
+          <w:szCs w:val="19"/>
+        </w:rPr>
+        <w:t>SELECT</w:t>
+      </w:r>
+      <w:r>
+        <w:rPr>
+          <w:rFonts w:ascii="Consolas" w:hAnsi="Consolas" w:cs="Consolas"/>
+          <w:sz w:val="19"/>
+          <w:szCs w:val="19"/>
+        </w:rPr>
+        <w:t xml:space="preserve"> </w:t>
+      </w:r>
+      <w:r>
+        <w:rPr>
+          <w:rFonts w:ascii="Consolas" w:hAnsi="Consolas" w:cs="Consolas"/>
+          <w:color w:val="808080"/>
+          <w:sz w:val="19"/>
+          <w:szCs w:val="19"/>
+        </w:rPr>
+        <w:t>*</w:t>
+      </w:r>
+      <w:r>
+        <w:rPr>
+          <w:rFonts w:ascii="Consolas" w:hAnsi="Consolas" w:cs="Consolas"/>
+          <w:sz w:val="19"/>
+          <w:szCs w:val="19"/>
+        </w:rPr>
+        <w:t xml:space="preserve"> </w:t>
+      </w:r>
+      <w:r>
+        <w:rPr>
+          <w:rFonts w:ascii="Consolas" w:hAnsi="Consolas" w:cs="Consolas"/>
+          <w:color w:val="0000FF"/>
+          <w:sz w:val="19"/>
+          <w:szCs w:val="19"/>
+        </w:rPr>
+        <w:t>FROM</w:t>
+      </w:r>
+      <w:r>
+        <w:rPr>
+          <w:rFonts w:ascii="Consolas" w:hAnsi="Consolas" w:cs="Consolas"/>
+          <w:sz w:val="19"/>
+          <w:szCs w:val="19"/>
+        </w:rPr>
+        <w:t xml:space="preserve"> tbl_Performance </w:t>
+      </w:r>
+      <w:r>
+        <w:rPr>
+          <w:rFonts w:ascii="Consolas" w:hAnsi="Consolas" w:cs="Consolas"/>
+          <w:color w:val="0000FF"/>
+          <w:sz w:val="19"/>
+          <w:szCs w:val="19"/>
+        </w:rPr>
+        <w:t>WHERE</w:t>
+      </w:r>
+      <w:r>
+        <w:rPr>
+          <w:rFonts w:ascii="Consolas" w:hAnsi="Consolas" w:cs="Consolas"/>
+          <w:sz w:val="19"/>
+          <w:szCs w:val="19"/>
+        </w:rPr>
+        <w:t xml:space="preserve"> SSO </w:t>
+      </w:r>
+      <w:r>
+        <w:rPr>
+          <w:rFonts w:ascii="Consolas" w:hAnsi="Consolas" w:cs="Consolas"/>
+          <w:color w:val="808080"/>
+          <w:sz w:val="19"/>
+          <w:szCs w:val="19"/>
+        </w:rPr>
+        <w:t>=</w:t>
+      </w:r>
+      <w:r>
+        <w:rPr>
+          <w:rFonts w:ascii="Consolas" w:hAnsi="Consolas" w:cs="Consolas"/>
+          <w:sz w:val="19"/>
+          <w:szCs w:val="19"/>
+        </w:rPr>
+        <w:t xml:space="preserve"> 12426434</w:t>
+      </w:r>
+    </w:p>
+    <w:p>
+      <w:pPr>
+        <w:autoSpaceDE w:val="0"/>
+        <w:autoSpaceDN w:val="0"/>
+        <w:adjustRightInd w:val="0"/>
+        <w:spacing w:after="0" w:line="240" w:lineRule="auto"/>
+        <w:rPr>
+          <w:rFonts w:ascii="Consolas" w:hAnsi="Consolas" w:cs="Consolas"/>
+          <w:sz w:val="19"/>
+          <w:szCs w:val="19"/>
+        </w:rPr>
+      </w:pPr>
+    </w:p>
+    <w:p>
+      <w:pPr>
+        <w:autoSpaceDE w:val="0"/>
+        <w:autoSpaceDN w:val="0"/>
+        <w:adjustRightInd w:val="0"/>
+        <w:spacing w:after="0" w:line="240" w:lineRule="auto"/>
+        <w:rPr>
+          <w:rFonts w:ascii="Consolas" w:hAnsi="Consolas" w:cs="Consolas"/>
+          <w:sz w:val="19"/>
+          <w:szCs w:val="19"/>
+        </w:rPr>
+      </w:pPr>
+    </w:p>
+    <w:p>
+      <w:pPr>
+        <w:autoSpaceDE w:val="0"/>
+        <w:autoSpaceDN w:val="0"/>
+        <w:adjustRightInd w:val="0"/>
+        <w:spacing w:after="0" w:line="240" w:lineRule="auto"/>
+        <w:rPr>
+          <w:rFonts w:ascii="Consolas" w:hAnsi="Consolas" w:cs="Consolas"/>
+          <w:sz w:val="19"/>
+          <w:szCs w:val="19"/>
+        </w:rPr>
+      </w:pPr>
+    </w:p>
+    <w:p>
+      <w:pPr>
+        <w:autoSpaceDE w:val="0"/>
+        <w:autoSpaceDN w:val="0"/>
+        <w:adjustRightInd w:val="0"/>
+        <w:spacing w:after="0" w:line="240" w:lineRule="auto"/>
+        <w:rPr>
+          <w:rFonts w:ascii="Consolas" w:hAnsi="Consolas" w:cs="Consolas"/>
+          <w:sz w:val="19"/>
+          <w:szCs w:val="19"/>
+        </w:rPr>
+      </w:pPr>
+    </w:p>
+    <w:p>
+      <w:pPr>
+        <w:autoSpaceDE w:val="0"/>
+        <w:autoSpaceDN w:val="0"/>
+        <w:adjustRightInd w:val="0"/>
+        <w:spacing w:after="0" w:line="240" w:lineRule="auto"/>
+        <w:rPr>
+          <w:rFonts w:ascii="Consolas" w:hAnsi="Consolas" w:cs="Consolas"/>
+          <w:sz w:val="19"/>
+          <w:szCs w:val="19"/>
+        </w:rPr>
+      </w:pPr>
+    </w:p>
+    <w:p>
+      <w:pPr>
+        <w:autoSpaceDE w:val="0"/>
+        <w:autoSpaceDN w:val="0"/>
+        <w:adjustRightInd w:val="0"/>
+        <w:spacing w:after="0" w:line="240" w:lineRule="auto"/>
+        <w:rPr>
+          <w:rFonts w:ascii="Consolas" w:hAnsi="Consolas" w:cs="Consolas"/>
+          <w:sz w:val="19"/>
+          <w:szCs w:val="19"/>
+        </w:rPr>
+      </w:pPr>
+      <w:r>
+        <w:rPr>
+          <w:rFonts w:ascii="Consolas" w:hAnsi="Consolas" w:cs="Consolas"/>
+          <w:color w:val="0000FF"/>
+          <w:sz w:val="19"/>
+          <w:szCs w:val="19"/>
+        </w:rPr>
+        <w:t>SELECT</w:t>
+      </w:r>
+      <w:r>
+        <w:rPr>
+          <w:rFonts w:ascii="Consolas" w:hAnsi="Consolas" w:cs="Consolas"/>
+          <w:sz w:val="19"/>
+          <w:szCs w:val="19"/>
+        </w:rPr>
+        <w:t xml:space="preserve"> </w:t>
+      </w:r>
+      <w:r>
+        <w:rPr>
+          <w:rFonts w:ascii="Consolas" w:hAnsi="Consolas" w:cs="Consolas"/>
+          <w:color w:val="FF00FF"/>
+          <w:sz w:val="19"/>
+          <w:szCs w:val="19"/>
+        </w:rPr>
+        <w:t>COUNT</w:t>
+      </w:r>
+      <w:r>
+        <w:rPr>
+          <w:rFonts w:ascii="Consolas" w:hAnsi="Consolas" w:cs="Consolas"/>
+          <w:color w:val="808080"/>
+          <w:sz w:val="19"/>
+          <w:szCs w:val="19"/>
+        </w:rPr>
+        <w:t>(*)</w:t>
+      </w:r>
+      <w:r>
+        <w:rPr>
+          <w:rFonts w:ascii="Consolas" w:hAnsi="Consolas" w:cs="Consolas"/>
+          <w:sz w:val="19"/>
+          <w:szCs w:val="19"/>
+        </w:rPr>
+        <w:t xml:space="preserve"> </w:t>
+      </w:r>
+      <w:r>
+        <w:rPr>
+          <w:rFonts w:ascii="Consolas" w:hAnsi="Consolas" w:cs="Consolas"/>
+          <w:color w:val="0000FF"/>
+          <w:sz w:val="19"/>
+          <w:szCs w:val="19"/>
+        </w:rPr>
+        <w:t>FROm</w:t>
+      </w:r>
+      <w:r>
+        <w:rPr>
+          <w:rFonts w:ascii="Consolas" w:hAnsi="Consolas" w:cs="Consolas"/>
+          <w:sz w:val="19"/>
+          <w:szCs w:val="19"/>
+        </w:rPr>
+        <w:t xml:space="preserve"> tbl_Performance </w:t>
+      </w:r>
+      <w:r>
+        <w:rPr>
+          <w:rFonts w:ascii="Consolas" w:hAnsi="Consolas" w:cs="Consolas"/>
+          <w:color w:val="0000FF"/>
+          <w:sz w:val="19"/>
+          <w:szCs w:val="19"/>
+        </w:rPr>
+        <w:t>WHERE</w:t>
+      </w:r>
+      <w:r>
+        <w:rPr>
+          <w:rFonts w:ascii="Consolas" w:hAnsi="Consolas" w:cs="Consolas"/>
+          <w:sz w:val="19"/>
+          <w:szCs w:val="19"/>
+        </w:rPr>
+        <w:t xml:space="preserve"> CourseId </w:t>
+      </w:r>
+      <w:r>
+        <w:rPr>
+          <w:rFonts w:ascii="Consolas" w:hAnsi="Consolas" w:cs="Consolas"/>
+          <w:color w:val="808080"/>
+          <w:sz w:val="19"/>
+          <w:szCs w:val="19"/>
+        </w:rPr>
+        <w:t>=</w:t>
+      </w:r>
+      <w:r>
+        <w:rPr>
+          <w:rFonts w:ascii="Consolas" w:hAnsi="Consolas" w:cs="Consolas"/>
+          <w:color w:val="FF0000"/>
+          <w:sz w:val="19"/>
+          <w:szCs w:val="19"/>
+        </w:rPr>
+        <w:t>'CS551MT'</w:t>
+      </w:r>
+      <w:r>
+        <w:rPr>
+          <w:rFonts w:ascii="Consolas" w:hAnsi="Consolas" w:cs="Consolas"/>
+          <w:sz w:val="19"/>
+          <w:szCs w:val="19"/>
+        </w:rPr>
+        <w:t xml:space="preserve"> </w:t>
+      </w:r>
+      <w:r>
+        <w:rPr>
+          <w:rFonts w:ascii="Consolas" w:hAnsi="Consolas" w:cs="Consolas"/>
+          <w:color w:val="808080"/>
+          <w:sz w:val="19"/>
+          <w:szCs w:val="19"/>
+        </w:rPr>
+        <w:t>AND</w:t>
+      </w:r>
+      <w:r>
+        <w:rPr>
+          <w:rFonts w:ascii="Consolas" w:hAnsi="Consolas" w:cs="Consolas"/>
+          <w:sz w:val="19"/>
+          <w:szCs w:val="19"/>
+        </w:rPr>
+        <w:t xml:space="preserve"> TopicName </w:t>
+      </w:r>
+      <w:r>
+        <w:rPr>
+          <w:rFonts w:ascii="Consolas" w:hAnsi="Consolas" w:cs="Consolas"/>
+          <w:color w:val="808080"/>
+          <w:sz w:val="19"/>
+          <w:szCs w:val="19"/>
+        </w:rPr>
+        <w:t>=</w:t>
+      </w:r>
+      <w:r>
+        <w:rPr>
+          <w:rFonts w:ascii="Consolas" w:hAnsi="Consolas" w:cs="Consolas"/>
+          <w:sz w:val="19"/>
+          <w:szCs w:val="19"/>
+        </w:rPr>
+        <w:t xml:space="preserve"> </w:t>
+      </w:r>
+      <w:r>
+        <w:rPr>
+          <w:rFonts w:ascii="Consolas" w:hAnsi="Consolas" w:cs="Consolas"/>
+          <w:color w:val="FF0000"/>
+          <w:sz w:val="19"/>
+          <w:szCs w:val="19"/>
+        </w:rPr>
+        <w:t>'Assignment 1'</w:t>
+      </w:r>
+      <w:r>
+        <w:rPr>
+          <w:rFonts w:ascii="Consolas" w:hAnsi="Consolas" w:cs="Consolas"/>
+          <w:sz w:val="19"/>
+          <w:szCs w:val="19"/>
+        </w:rPr>
+        <w:t xml:space="preserve"> </w:t>
+      </w:r>
+      <w:r>
+        <w:rPr>
+          <w:rFonts w:ascii="Consolas" w:hAnsi="Consolas" w:cs="Consolas"/>
+          <w:color w:val="808080"/>
+          <w:sz w:val="19"/>
+          <w:szCs w:val="19"/>
+        </w:rPr>
+        <w:t>AND</w:t>
+      </w:r>
+      <w:r>
+        <w:rPr>
+          <w:rFonts w:ascii="Consolas" w:hAnsi="Consolas" w:cs="Consolas"/>
+          <w:sz w:val="19"/>
+          <w:szCs w:val="19"/>
+        </w:rPr>
+        <w:t xml:space="preserve"> Percentage </w:t>
+      </w:r>
+      <w:r>
+        <w:rPr>
+          <w:rFonts w:ascii="Consolas" w:hAnsi="Consolas" w:cs="Consolas"/>
+          <w:color w:val="808080"/>
+          <w:sz w:val="19"/>
+          <w:szCs w:val="19"/>
+        </w:rPr>
+        <w:t>&gt;</w:t>
+      </w:r>
+      <w:r>
+        <w:rPr>
+          <w:rFonts w:ascii="Consolas" w:hAnsi="Consolas" w:cs="Consolas"/>
+          <w:sz w:val="19"/>
+          <w:szCs w:val="19"/>
+        </w:rPr>
+        <w:t xml:space="preserve"> 90 </w:t>
+      </w:r>
+      <w:r>
+        <w:rPr>
+          <w:rFonts w:ascii="Consolas" w:hAnsi="Consolas" w:cs="Consolas"/>
+          <w:color w:val="808080"/>
+          <w:sz w:val="19"/>
+          <w:szCs w:val="19"/>
+        </w:rPr>
+        <w:t>AND</w:t>
+      </w:r>
+      <w:r>
+        <w:rPr>
+          <w:rFonts w:ascii="Consolas" w:hAnsi="Consolas" w:cs="Consolas"/>
+          <w:sz w:val="19"/>
+          <w:szCs w:val="19"/>
+        </w:rPr>
+        <w:t xml:space="preserve"> Percentage </w:t>
+      </w:r>
+      <w:r>
+        <w:rPr>
+          <w:rFonts w:ascii="Consolas" w:hAnsi="Consolas" w:cs="Consolas"/>
+          <w:color w:val="808080"/>
+          <w:sz w:val="19"/>
+          <w:szCs w:val="19"/>
+        </w:rPr>
+        <w:t>&lt;=</w:t>
+      </w:r>
+      <w:r>
+        <w:rPr>
+          <w:rFonts w:ascii="Consolas" w:hAnsi="Consolas" w:cs="Consolas"/>
+          <w:sz w:val="19"/>
+          <w:szCs w:val="19"/>
+        </w:rPr>
+        <w:t>100</w:t>
+      </w:r>
+    </w:p>
+    <w:p>
+      <w:pPr>
+        <w:autoSpaceDE w:val="0"/>
+        <w:autoSpaceDN w:val="0"/>
+        <w:adjustRightInd w:val="0"/>
+        <w:spacing w:after="0" w:line="240" w:lineRule="auto"/>
+        <w:rPr>
+          <w:rFonts w:ascii="Consolas" w:hAnsi="Consolas" w:cs="Consolas"/>
+          <w:sz w:val="19"/>
+          <w:szCs w:val="19"/>
+        </w:rPr>
+      </w:pPr>
+    </w:p>
+    <w:p>
+      <w:pPr>
+        <w:autoSpaceDE w:val="0"/>
+        <w:autoSpaceDN w:val="0"/>
+        <w:adjustRightInd w:val="0"/>
+        <w:spacing w:after="0" w:line="240" w:lineRule="auto"/>
+        <w:rPr>
+          <w:rFonts w:ascii="Consolas" w:hAnsi="Consolas" w:cs="Consolas"/>
+          <w:sz w:val="19"/>
+          <w:szCs w:val="19"/>
+        </w:rPr>
+      </w:pPr>
+      <w:r>
+        <w:rPr>
+          <w:rFonts w:ascii="Consolas" w:hAnsi="Consolas" w:cs="Consolas"/>
+          <w:color w:val="0000FF"/>
+          <w:sz w:val="19"/>
+          <w:szCs w:val="19"/>
+        </w:rPr>
+        <w:t>CREATE</w:t>
+      </w:r>
+      <w:r>
+        <w:rPr>
+          <w:rFonts w:ascii="Consolas" w:hAnsi="Consolas" w:cs="Consolas"/>
+          <w:sz w:val="19"/>
+          <w:szCs w:val="19"/>
+        </w:rPr>
+        <w:t xml:space="preserve"> </w:t>
+      </w:r>
+      <w:r>
+        <w:rPr>
+          <w:rFonts w:ascii="Consolas" w:hAnsi="Consolas" w:cs="Consolas"/>
+          <w:color w:val="0000FF"/>
+          <w:sz w:val="19"/>
+          <w:szCs w:val="19"/>
+        </w:rPr>
+        <w:t>PROCEDURE</w:t>
+      </w:r>
+      <w:r>
+        <w:rPr>
+          <w:rFonts w:ascii="Consolas" w:hAnsi="Consolas" w:cs="Consolas"/>
+          <w:sz w:val="19"/>
+          <w:szCs w:val="19"/>
+        </w:rPr>
+        <w:t xml:space="preserve"> usp_AnalyzePerformance</w:t>
+      </w:r>
+      <w:r>
+        <w:rPr>
+          <w:rFonts w:ascii="Consolas" w:hAnsi="Consolas" w:cs="Consolas"/>
+          <w:color w:val="808080"/>
+          <w:sz w:val="19"/>
+          <w:szCs w:val="19"/>
+        </w:rPr>
+        <w:t>(</w:t>
+      </w:r>
+      <w:r>
+        <w:rPr>
+          <w:rFonts w:ascii="Consolas" w:hAnsi="Consolas" w:cs="Consolas"/>
+          <w:sz w:val="19"/>
+          <w:szCs w:val="19"/>
+        </w:rPr>
+        <w:t xml:space="preserve">@CourseId </w:t>
+      </w:r>
+      <w:r>
+        <w:rPr>
+          <w:rFonts w:ascii="Consolas" w:hAnsi="Consolas" w:cs="Consolas"/>
+          <w:color w:val="0000FF"/>
+          <w:sz w:val="19"/>
+          <w:szCs w:val="19"/>
+        </w:rPr>
+        <w:t>VARCHAR</w:t>
+      </w:r>
+      <w:r>
+        <w:rPr>
+          <w:rFonts w:ascii="Consolas" w:hAnsi="Consolas" w:cs="Consolas"/>
+          <w:color w:val="808080"/>
+          <w:sz w:val="19"/>
+          <w:szCs w:val="19"/>
+        </w:rPr>
+        <w:t>(</w:t>
+      </w:r>
+      <w:r>
+        <w:rPr>
+          <w:rFonts w:ascii="Consolas" w:hAnsi="Consolas" w:cs="Consolas"/>
+          <w:sz w:val="19"/>
+          <w:szCs w:val="19"/>
+        </w:rPr>
+        <w:t>10</w:t>
+      </w:r>
+      <w:r>
+        <w:rPr>
+          <w:rFonts w:ascii="Consolas" w:hAnsi="Consolas" w:cs="Consolas"/>
+          <w:color w:val="808080"/>
+          <w:sz w:val="19"/>
+          <w:szCs w:val="19"/>
+        </w:rPr>
+        <w:t>),</w:t>
+      </w:r>
+      <w:r>
+        <w:rPr>
+          <w:rFonts w:ascii="Consolas" w:hAnsi="Consolas" w:cs="Consolas"/>
+          <w:sz w:val="19"/>
+          <w:szCs w:val="19"/>
+        </w:rPr>
+        <w:t xml:space="preserve">@TopicName </w:t>
+      </w:r>
+      <w:r>
+        <w:rPr>
+          <w:rFonts w:ascii="Consolas" w:hAnsi="Consolas" w:cs="Consolas"/>
+          <w:color w:val="0000FF"/>
+          <w:sz w:val="19"/>
+          <w:szCs w:val="19"/>
+        </w:rPr>
+        <w:t>VARCHAR</w:t>
+      </w:r>
+      <w:r>
+        <w:rPr>
+          <w:rFonts w:ascii="Consolas" w:hAnsi="Consolas" w:cs="Consolas"/>
+          <w:color w:val="808080"/>
+          <w:sz w:val="19"/>
+          <w:szCs w:val="19"/>
+        </w:rPr>
+        <w:t>(</w:t>
+      </w:r>
+      <w:r>
+        <w:rPr>
+          <w:rFonts w:ascii="Consolas" w:hAnsi="Consolas" w:cs="Consolas"/>
+          <w:sz w:val="19"/>
+          <w:szCs w:val="19"/>
+        </w:rPr>
+        <w:t>50</w:t>
+      </w:r>
+      <w:r>
+        <w:rPr>
+          <w:rFonts w:ascii="Consolas" w:hAnsi="Consolas" w:cs="Consolas"/>
+          <w:color w:val="808080"/>
+          <w:sz w:val="19"/>
+          <w:szCs w:val="19"/>
+        </w:rPr>
+        <w:t>),</w:t>
+      </w:r>
+      <w:r>
+        <w:rPr>
+          <w:rFonts w:ascii="Consolas" w:hAnsi="Consolas" w:cs="Consolas"/>
+          <w:sz w:val="19"/>
+          <w:szCs w:val="19"/>
+        </w:rPr>
+        <w:t xml:space="preserve">@Top1 </w:t>
+      </w:r>
+      <w:r>
+        <w:rPr>
+          <w:rFonts w:ascii="Consolas" w:hAnsi="Consolas" w:cs="Consolas"/>
+          <w:color w:val="0000FF"/>
+          <w:sz w:val="19"/>
+          <w:szCs w:val="19"/>
+        </w:rPr>
+        <w:t>INT</w:t>
+      </w:r>
+      <w:r>
+        <w:rPr>
+          <w:rFonts w:ascii="Consolas" w:hAnsi="Consolas" w:cs="Consolas"/>
+          <w:sz w:val="19"/>
+          <w:szCs w:val="19"/>
+        </w:rPr>
+        <w:t xml:space="preserve"> </w:t>
+      </w:r>
+      <w:r>
+        <w:rPr>
+          <w:rFonts w:ascii="Consolas" w:hAnsi="Consolas" w:cs="Consolas"/>
+          <w:color w:val="0000FF"/>
+          <w:sz w:val="19"/>
+          <w:szCs w:val="19"/>
+        </w:rPr>
+        <w:t>OUT</w:t>
+      </w:r>
+      <w:r>
+        <w:rPr>
+          <w:rFonts w:ascii="Consolas" w:hAnsi="Consolas" w:cs="Consolas"/>
+          <w:color w:val="808080"/>
+          <w:sz w:val="19"/>
+          <w:szCs w:val="19"/>
+        </w:rPr>
+        <w:t>,</w:t>
+      </w:r>
+      <w:r>
+        <w:rPr>
+          <w:rFonts w:ascii="Consolas" w:hAnsi="Consolas" w:cs="Consolas"/>
+          <w:sz w:val="19"/>
+          <w:szCs w:val="19"/>
+        </w:rPr>
+        <w:t xml:space="preserve">@Top2 </w:t>
+      </w:r>
+      <w:r>
+        <w:rPr>
+          <w:rFonts w:ascii="Consolas" w:hAnsi="Consolas" w:cs="Consolas"/>
+          <w:color w:val="0000FF"/>
+          <w:sz w:val="19"/>
+          <w:szCs w:val="19"/>
+        </w:rPr>
+        <w:t>INT</w:t>
+      </w:r>
+      <w:r>
+        <w:rPr>
+          <w:rFonts w:ascii="Consolas" w:hAnsi="Consolas" w:cs="Consolas"/>
+          <w:sz w:val="19"/>
+          <w:szCs w:val="19"/>
+        </w:rPr>
+        <w:t xml:space="preserve"> </w:t>
+      </w:r>
+      <w:r>
+        <w:rPr>
+          <w:rFonts w:ascii="Consolas" w:hAnsi="Consolas" w:cs="Consolas"/>
+          <w:color w:val="0000FF"/>
+          <w:sz w:val="19"/>
+          <w:szCs w:val="19"/>
+        </w:rPr>
+        <w:t>OUT</w:t>
+      </w:r>
+      <w:r>
+        <w:rPr>
+          <w:rFonts w:ascii="Consolas" w:hAnsi="Consolas" w:cs="Consolas"/>
+          <w:color w:val="808080"/>
+          <w:sz w:val="19"/>
+          <w:szCs w:val="19"/>
+        </w:rPr>
+        <w:t>,</w:t>
+      </w:r>
+      <w:r>
+        <w:rPr>
+          <w:rFonts w:ascii="Consolas" w:hAnsi="Consolas" w:cs="Consolas"/>
+          <w:sz w:val="19"/>
+          <w:szCs w:val="19"/>
+        </w:rPr>
+        <w:t xml:space="preserve">@Top3 </w:t>
+      </w:r>
+      <w:r>
+        <w:rPr>
+          <w:rFonts w:ascii="Consolas" w:hAnsi="Consolas" w:cs="Consolas"/>
+          <w:color w:val="0000FF"/>
+          <w:sz w:val="19"/>
+          <w:szCs w:val="19"/>
+        </w:rPr>
+        <w:t>INT</w:t>
+      </w:r>
+      <w:r>
+        <w:rPr>
+          <w:rFonts w:ascii="Consolas" w:hAnsi="Consolas" w:cs="Consolas"/>
+          <w:sz w:val="19"/>
+          <w:szCs w:val="19"/>
+        </w:rPr>
+        <w:t xml:space="preserve"> </w:t>
+      </w:r>
+      <w:r>
+        <w:rPr>
+          <w:rFonts w:ascii="Consolas" w:hAnsi="Consolas" w:cs="Consolas"/>
+          <w:color w:val="0000FF"/>
+          <w:sz w:val="19"/>
+          <w:szCs w:val="19"/>
+        </w:rPr>
+        <w:t>OUT</w:t>
+      </w:r>
+      <w:r>
+        <w:rPr>
+          <w:rFonts w:ascii="Consolas" w:hAnsi="Consolas" w:cs="Consolas"/>
+          <w:color w:val="808080"/>
+          <w:sz w:val="19"/>
+          <w:szCs w:val="19"/>
+        </w:rPr>
+        <w:t>,</w:t>
+      </w:r>
+      <w:r>
+        <w:rPr>
+          <w:rFonts w:ascii="Consolas" w:hAnsi="Consolas" w:cs="Consolas"/>
+          <w:sz w:val="19"/>
+          <w:szCs w:val="19"/>
+        </w:rPr>
+        <w:t xml:space="preserve">@Top4 </w:t>
+      </w:r>
+      <w:r>
+        <w:rPr>
+          <w:rFonts w:ascii="Consolas" w:hAnsi="Consolas" w:cs="Consolas"/>
+          <w:color w:val="0000FF"/>
+          <w:sz w:val="19"/>
+          <w:szCs w:val="19"/>
+        </w:rPr>
+        <w:t>INT</w:t>
+      </w:r>
+      <w:r>
+        <w:rPr>
+          <w:rFonts w:ascii="Consolas" w:hAnsi="Consolas" w:cs="Consolas"/>
+          <w:sz w:val="19"/>
+          <w:szCs w:val="19"/>
+        </w:rPr>
+        <w:t xml:space="preserve"> </w:t>
+      </w:r>
+      <w:r>
+        <w:rPr>
+          <w:rFonts w:ascii="Consolas" w:hAnsi="Consolas" w:cs="Consolas"/>
+          <w:color w:val="0000FF"/>
+          <w:sz w:val="19"/>
+          <w:szCs w:val="19"/>
+        </w:rPr>
+        <w:t>OUT</w:t>
+      </w:r>
+      <w:r>
+        <w:rPr>
+          <w:rFonts w:ascii="Consolas" w:hAnsi="Consolas" w:cs="Consolas"/>
+          <w:color w:val="808080"/>
+          <w:sz w:val="19"/>
+          <w:szCs w:val="19"/>
+        </w:rPr>
+        <w:t>,</w:t>
+      </w:r>
+      <w:r>
+        <w:rPr>
+          <w:rFonts w:ascii="Consolas" w:hAnsi="Consolas" w:cs="Consolas"/>
+          <w:sz w:val="19"/>
+          <w:szCs w:val="19"/>
+        </w:rPr>
+        <w:t xml:space="preserve">@Top5 </w:t>
+      </w:r>
+      <w:r>
+        <w:rPr>
+          <w:rFonts w:ascii="Consolas" w:hAnsi="Consolas" w:cs="Consolas"/>
+          <w:color w:val="0000FF"/>
+          <w:sz w:val="19"/>
+          <w:szCs w:val="19"/>
+        </w:rPr>
+        <w:t>INT</w:t>
+      </w:r>
+      <w:r>
+        <w:rPr>
+          <w:rFonts w:ascii="Consolas" w:hAnsi="Consolas" w:cs="Consolas"/>
+          <w:sz w:val="19"/>
+          <w:szCs w:val="19"/>
+        </w:rPr>
+        <w:t xml:space="preserve"> </w:t>
+      </w:r>
+      <w:r>
+        <w:rPr>
+          <w:rFonts w:ascii="Consolas" w:hAnsi="Consolas" w:cs="Consolas"/>
+          <w:color w:val="0000FF"/>
+          <w:sz w:val="19"/>
+          <w:szCs w:val="19"/>
+        </w:rPr>
+        <w:t>OUT</w:t>
+      </w:r>
+      <w:r>
+        <w:rPr>
+          <w:rFonts w:ascii="Consolas" w:hAnsi="Consolas" w:cs="Consolas"/>
+          <w:color w:val="808080"/>
+          <w:sz w:val="19"/>
+          <w:szCs w:val="19"/>
+        </w:rPr>
+        <w:t>)</w:t>
+      </w:r>
+    </w:p>
+    <w:p>
+      <w:pPr>
+        <w:autoSpaceDE w:val="0"/>
+        <w:autoSpaceDN w:val="0"/>
+        <w:adjustRightInd w:val="0"/>
+        <w:spacing w:after="0" w:line="240" w:lineRule="auto"/>
+        <w:rPr>
+          <w:rFonts w:ascii="Consolas" w:hAnsi="Consolas" w:cs="Consolas"/>
+          <w:sz w:val="19"/>
+          <w:szCs w:val="19"/>
+        </w:rPr>
+      </w:pPr>
+      <w:r>
+        <w:rPr>
+          <w:rFonts w:ascii="Consolas" w:hAnsi="Consolas" w:cs="Consolas"/>
+          <w:color w:val="0000FF"/>
+          <w:sz w:val="19"/>
+          <w:szCs w:val="19"/>
+        </w:rPr>
+        <w:t>AS</w:t>
+      </w:r>
+    </w:p>
+    <w:p>
+      <w:pPr>
+        <w:autoSpaceDE w:val="0"/>
+        <w:autoSpaceDN w:val="0"/>
+        <w:adjustRightInd w:val="0"/>
+        <w:spacing w:after="0" w:line="240" w:lineRule="auto"/>
+        <w:rPr>
+          <w:rFonts w:ascii="Consolas" w:hAnsi="Consolas" w:cs="Consolas"/>
+          <w:sz w:val="19"/>
+          <w:szCs w:val="19"/>
+        </w:rPr>
+      </w:pPr>
+      <w:r>
+        <w:rPr>
+          <w:rFonts w:ascii="Consolas" w:hAnsi="Consolas" w:cs="Consolas"/>
+          <w:color w:val="0000FF"/>
+          <w:sz w:val="19"/>
+          <w:szCs w:val="19"/>
+        </w:rPr>
+        <w:t>BEGIN</w:t>
+      </w:r>
+    </w:p>
+    <w:p>
+      <w:pPr>
+        <w:autoSpaceDE w:val="0"/>
+        <w:autoSpaceDN w:val="0"/>
+        <w:adjustRightInd w:val="0"/>
+        <w:spacing w:after="0" w:line="240" w:lineRule="auto"/>
+        <w:rPr>
+          <w:rFonts w:ascii="Consolas" w:hAnsi="Consolas" w:cs="Consolas"/>
+          <w:sz w:val="19"/>
+          <w:szCs w:val="19"/>
+        </w:rPr>
+      </w:pPr>
+      <w:r>
+        <w:rPr>
+          <w:rFonts w:ascii="Consolas" w:hAnsi="Consolas" w:cs="Consolas"/>
+          <w:sz w:val="19"/>
+          <w:szCs w:val="19"/>
+        </w:rPr>
+        <w:tab/>
+      </w:r>
+      <w:r>
+        <w:rPr>
+          <w:rFonts w:ascii="Consolas" w:hAnsi="Consolas" w:cs="Consolas"/>
+          <w:color w:val="0000FF"/>
+          <w:sz w:val="19"/>
+          <w:szCs w:val="19"/>
+        </w:rPr>
+        <w:t>SET</w:t>
+      </w:r>
+      <w:r>
+        <w:rPr>
+          <w:rFonts w:ascii="Consolas" w:hAnsi="Consolas" w:cs="Consolas"/>
+          <w:sz w:val="19"/>
+          <w:szCs w:val="19"/>
+        </w:rPr>
+        <w:t xml:space="preserve"> @Top1 </w:t>
+      </w:r>
+      <w:r>
+        <w:rPr>
+          <w:rFonts w:ascii="Consolas" w:hAnsi="Consolas" w:cs="Consolas"/>
+          <w:color w:val="808080"/>
+          <w:sz w:val="19"/>
+          <w:szCs w:val="19"/>
+        </w:rPr>
+        <w:t>=</w:t>
+      </w:r>
+      <w:r>
+        <w:rPr>
+          <w:rFonts w:ascii="Consolas" w:hAnsi="Consolas" w:cs="Consolas"/>
+          <w:sz w:val="19"/>
+          <w:szCs w:val="19"/>
+        </w:rPr>
+        <w:t xml:space="preserve"> 0</w:t>
+      </w:r>
+    </w:p>
+    <w:p>
+      <w:pPr>
+        <w:autoSpaceDE w:val="0"/>
+        <w:autoSpaceDN w:val="0"/>
+        <w:adjustRightInd w:val="0"/>
+        <w:spacing w:after="0" w:line="240" w:lineRule="auto"/>
+        <w:rPr>
+          <w:rFonts w:ascii="Consolas" w:hAnsi="Consolas" w:cs="Consolas"/>
+          <w:sz w:val="19"/>
+          <w:szCs w:val="19"/>
+        </w:rPr>
+      </w:pPr>
+      <w:r>
+        <w:rPr>
+          <w:rFonts w:ascii="Consolas" w:hAnsi="Consolas" w:cs="Consolas"/>
+          <w:sz w:val="19"/>
+          <w:szCs w:val="19"/>
+        </w:rPr>
+        <w:tab/>
+      </w:r>
+      <w:r>
+        <w:rPr>
+          <w:rFonts w:ascii="Consolas" w:hAnsi="Consolas" w:cs="Consolas"/>
+          <w:color w:val="0000FF"/>
+          <w:sz w:val="19"/>
+          <w:szCs w:val="19"/>
+        </w:rPr>
+        <w:t>SET</w:t>
+      </w:r>
+      <w:r>
+        <w:rPr>
+          <w:rFonts w:ascii="Consolas" w:hAnsi="Consolas" w:cs="Consolas"/>
+          <w:sz w:val="19"/>
+          <w:szCs w:val="19"/>
+        </w:rPr>
+        <w:t xml:space="preserve"> @Top2 </w:t>
+      </w:r>
+      <w:r>
+        <w:rPr>
+          <w:rFonts w:ascii="Consolas" w:hAnsi="Consolas" w:cs="Consolas"/>
+          <w:color w:val="808080"/>
+          <w:sz w:val="19"/>
+          <w:szCs w:val="19"/>
+        </w:rPr>
+        <w:t>=</w:t>
+      </w:r>
+      <w:r>
+        <w:rPr>
+          <w:rFonts w:ascii="Consolas" w:hAnsi="Consolas" w:cs="Consolas"/>
+          <w:sz w:val="19"/>
+          <w:szCs w:val="19"/>
+        </w:rPr>
+        <w:t xml:space="preserve"> 0</w:t>
+      </w:r>
+    </w:p>
+    <w:p>
+      <w:pPr>
+        <w:autoSpaceDE w:val="0"/>
+        <w:autoSpaceDN w:val="0"/>
+        <w:adjustRightInd w:val="0"/>
+        <w:spacing w:after="0" w:line="240" w:lineRule="auto"/>
+        <w:rPr>
+          <w:rFonts w:ascii="Consolas" w:hAnsi="Consolas" w:cs="Consolas"/>
+          <w:sz w:val="19"/>
+          <w:szCs w:val="19"/>
+        </w:rPr>
+      </w:pPr>
+      <w:r>
+        <w:rPr>
+          <w:rFonts w:ascii="Consolas" w:hAnsi="Consolas" w:cs="Consolas"/>
+          <w:sz w:val="19"/>
+          <w:szCs w:val="19"/>
+        </w:rPr>
+        <w:tab/>
+      </w:r>
+      <w:r>
+        <w:rPr>
+          <w:rFonts w:ascii="Consolas" w:hAnsi="Consolas" w:cs="Consolas"/>
+          <w:color w:val="0000FF"/>
+          <w:sz w:val="19"/>
+          <w:szCs w:val="19"/>
+        </w:rPr>
+        <w:t>SET</w:t>
+      </w:r>
+      <w:r>
+        <w:rPr>
+          <w:rFonts w:ascii="Consolas" w:hAnsi="Consolas" w:cs="Consolas"/>
+          <w:sz w:val="19"/>
+          <w:szCs w:val="19"/>
+        </w:rPr>
+        <w:t xml:space="preserve"> @Top3 </w:t>
+      </w:r>
+      <w:r>
+        <w:rPr>
+          <w:rFonts w:ascii="Consolas" w:hAnsi="Consolas" w:cs="Consolas"/>
+          <w:color w:val="808080"/>
+          <w:sz w:val="19"/>
+          <w:szCs w:val="19"/>
+        </w:rPr>
+        <w:t>=</w:t>
+      </w:r>
+      <w:r>
+        <w:rPr>
+          <w:rFonts w:ascii="Consolas" w:hAnsi="Consolas" w:cs="Consolas"/>
+          <w:sz w:val="19"/>
+          <w:szCs w:val="19"/>
+        </w:rPr>
+        <w:t xml:space="preserve"> 0</w:t>
+      </w:r>
+    </w:p>
+    <w:p>
+      <w:pPr>
+        <w:autoSpaceDE w:val="0"/>
+        <w:autoSpaceDN w:val="0"/>
+        <w:adjustRightInd w:val="0"/>
+        <w:spacing w:after="0" w:line="240" w:lineRule="auto"/>
+        <w:rPr>
+          <w:rFonts w:ascii="Consolas" w:hAnsi="Consolas" w:cs="Consolas"/>
+          <w:sz w:val="19"/>
+          <w:szCs w:val="19"/>
+        </w:rPr>
+      </w:pPr>
+      <w:r>
+        <w:rPr>
+          <w:rFonts w:ascii="Consolas" w:hAnsi="Consolas" w:cs="Consolas"/>
+          <w:sz w:val="19"/>
+          <w:szCs w:val="19"/>
+        </w:rPr>
+        <w:tab/>
+      </w:r>
+      <w:r>
+        <w:rPr>
+          <w:rFonts w:ascii="Consolas" w:hAnsi="Consolas" w:cs="Consolas"/>
+          <w:color w:val="0000FF"/>
+          <w:sz w:val="19"/>
+          <w:szCs w:val="19"/>
+        </w:rPr>
+        <w:t>SET</w:t>
+      </w:r>
+      <w:r>
+        <w:rPr>
+          <w:rFonts w:ascii="Consolas" w:hAnsi="Consolas" w:cs="Consolas"/>
+          <w:sz w:val="19"/>
+          <w:szCs w:val="19"/>
+        </w:rPr>
+        <w:t xml:space="preserve"> @Top4 </w:t>
+      </w:r>
+      <w:r>
+        <w:rPr>
+          <w:rFonts w:ascii="Consolas" w:hAnsi="Consolas" w:cs="Consolas"/>
+          <w:color w:val="808080"/>
+          <w:sz w:val="19"/>
+          <w:szCs w:val="19"/>
+        </w:rPr>
+        <w:t>=</w:t>
+      </w:r>
+      <w:r>
+        <w:rPr>
+          <w:rFonts w:ascii="Consolas" w:hAnsi="Consolas" w:cs="Consolas"/>
+          <w:sz w:val="19"/>
+          <w:szCs w:val="19"/>
+        </w:rPr>
+        <w:t xml:space="preserve"> 0</w:t>
+      </w:r>
+    </w:p>
+    <w:p>
+      <w:pPr>
+        <w:autoSpaceDE w:val="0"/>
+        <w:autoSpaceDN w:val="0"/>
+        <w:adjustRightInd w:val="0"/>
+        <w:spacing w:after="0" w:line="240" w:lineRule="auto"/>
+        <w:rPr>
+          <w:rFonts w:ascii="Consolas" w:hAnsi="Consolas" w:cs="Consolas"/>
+          <w:sz w:val="19"/>
+          <w:szCs w:val="19"/>
+        </w:rPr>
+      </w:pPr>
+      <w:r>
+        <w:rPr>
+          <w:rFonts w:ascii="Consolas" w:hAnsi="Consolas" w:cs="Consolas"/>
+          <w:sz w:val="19"/>
+          <w:szCs w:val="19"/>
+        </w:rPr>
+        <w:tab/>
+      </w:r>
+      <w:r>
+        <w:rPr>
+          <w:rFonts w:ascii="Consolas" w:hAnsi="Consolas" w:cs="Consolas"/>
+          <w:color w:val="0000FF"/>
+          <w:sz w:val="19"/>
+          <w:szCs w:val="19"/>
+        </w:rPr>
+        <w:t>SET</w:t>
+      </w:r>
+      <w:r>
+        <w:rPr>
+          <w:rFonts w:ascii="Consolas" w:hAnsi="Consolas" w:cs="Consolas"/>
+          <w:sz w:val="19"/>
+          <w:szCs w:val="19"/>
+        </w:rPr>
+        <w:t xml:space="preserve"> @Top5 </w:t>
+      </w:r>
+      <w:r>
+        <w:rPr>
+          <w:rFonts w:ascii="Consolas" w:hAnsi="Consolas" w:cs="Consolas"/>
+          <w:color w:val="808080"/>
+          <w:sz w:val="19"/>
+          <w:szCs w:val="19"/>
+        </w:rPr>
+        <w:t>=</w:t>
+      </w:r>
+      <w:r>
+        <w:rPr>
+          <w:rFonts w:ascii="Consolas" w:hAnsi="Consolas" w:cs="Consolas"/>
+          <w:sz w:val="19"/>
+          <w:szCs w:val="19"/>
+        </w:rPr>
+        <w:t xml:space="preserve"> 0</w:t>
+      </w:r>
+    </w:p>
+    <w:p>
+      <w:pPr>
+        <w:autoSpaceDE w:val="0"/>
+        <w:autoSpaceDN w:val="0"/>
+        <w:adjustRightInd w:val="0"/>
+        <w:spacing w:after="0" w:line="240" w:lineRule="auto"/>
+        <w:rPr>
+          <w:rFonts w:ascii="Consolas" w:hAnsi="Consolas" w:cs="Consolas"/>
+          <w:sz w:val="19"/>
+          <w:szCs w:val="19"/>
+        </w:rPr>
+      </w:pPr>
+      <w:r>
+        <w:rPr>
+          <w:rFonts w:ascii="Consolas" w:hAnsi="Consolas" w:cs="Consolas"/>
+          <w:sz w:val="19"/>
+          <w:szCs w:val="19"/>
+        </w:rPr>
+        <w:tab/>
+      </w:r>
+      <w:r>
+        <w:rPr>
+          <w:rFonts w:ascii="Consolas" w:hAnsi="Consolas" w:cs="Consolas"/>
+          <w:color w:val="0000FF"/>
+          <w:sz w:val="19"/>
+          <w:szCs w:val="19"/>
+        </w:rPr>
+        <w:t>BEGIN</w:t>
+      </w:r>
+      <w:r>
+        <w:rPr>
+          <w:rFonts w:ascii="Consolas" w:hAnsi="Consolas" w:cs="Consolas"/>
+          <w:sz w:val="19"/>
+          <w:szCs w:val="19"/>
+        </w:rPr>
+        <w:t xml:space="preserve"> </w:t>
+      </w:r>
+      <w:r>
+        <w:rPr>
+          <w:rFonts w:ascii="Consolas" w:hAnsi="Consolas" w:cs="Consolas"/>
+          <w:color w:val="0000FF"/>
+          <w:sz w:val="19"/>
+          <w:szCs w:val="19"/>
+        </w:rPr>
+        <w:t>TRY</w:t>
+      </w:r>
+    </w:p>
+    <w:p>
+      <w:pPr>
+        <w:autoSpaceDE w:val="0"/>
+        <w:autoSpaceDN w:val="0"/>
+        <w:adjustRightInd w:val="0"/>
+        <w:spacing w:after="0" w:line="240" w:lineRule="auto"/>
+        <w:rPr>
+          <w:rFonts w:ascii="Consolas" w:hAnsi="Consolas" w:cs="Consolas"/>
+          <w:sz w:val="19"/>
+          <w:szCs w:val="19"/>
+        </w:rPr>
+      </w:pPr>
+      <w:r>
+        <w:rPr>
+          <w:rFonts w:ascii="Consolas" w:hAnsi="Consolas" w:cs="Consolas"/>
+          <w:sz w:val="19"/>
+          <w:szCs w:val="19"/>
+        </w:rPr>
+        <w:tab/>
+      </w:r>
+      <w:r>
+        <w:rPr>
+          <w:rFonts w:ascii="Consolas" w:hAnsi="Consolas" w:cs="Consolas"/>
+          <w:sz w:val="19"/>
+          <w:szCs w:val="19"/>
+        </w:rPr>
+        <w:tab/>
+      </w:r>
+      <w:r>
+        <w:rPr>
+          <w:rFonts w:ascii="Consolas" w:hAnsi="Consolas" w:cs="Consolas"/>
+          <w:color w:val="0000FF"/>
+          <w:sz w:val="19"/>
+          <w:szCs w:val="19"/>
+        </w:rPr>
+        <w:t>SET</w:t>
+      </w:r>
+      <w:r>
+        <w:rPr>
+          <w:rFonts w:ascii="Consolas" w:hAnsi="Consolas" w:cs="Consolas"/>
+          <w:sz w:val="19"/>
+          <w:szCs w:val="19"/>
+        </w:rPr>
+        <w:t xml:space="preserve"> @Top1 </w:t>
+      </w:r>
+      <w:r>
+        <w:rPr>
+          <w:rFonts w:ascii="Consolas" w:hAnsi="Consolas" w:cs="Consolas"/>
+          <w:color w:val="808080"/>
+          <w:sz w:val="19"/>
+          <w:szCs w:val="19"/>
+        </w:rPr>
+        <w:t>=</w:t>
+      </w:r>
+      <w:r>
+        <w:rPr>
+          <w:rFonts w:ascii="Consolas" w:hAnsi="Consolas" w:cs="Consolas"/>
+          <w:color w:val="0000FF"/>
+          <w:sz w:val="19"/>
+          <w:szCs w:val="19"/>
+        </w:rPr>
+        <w:t xml:space="preserve"> </w:t>
+      </w:r>
+      <w:r>
+        <w:rPr>
+          <w:rFonts w:ascii="Consolas" w:hAnsi="Consolas" w:cs="Consolas"/>
+          <w:color w:val="808080"/>
+          <w:sz w:val="19"/>
+          <w:szCs w:val="19"/>
+        </w:rPr>
+        <w:t>(</w:t>
+      </w:r>
+      <w:r>
+        <w:rPr>
+          <w:rFonts w:ascii="Consolas" w:hAnsi="Consolas" w:cs="Consolas"/>
+          <w:color w:val="0000FF"/>
+          <w:sz w:val="19"/>
+          <w:szCs w:val="19"/>
+        </w:rPr>
+        <w:t>SELECT</w:t>
+      </w:r>
+      <w:r>
+        <w:rPr>
+          <w:rFonts w:ascii="Consolas" w:hAnsi="Consolas" w:cs="Consolas"/>
+          <w:sz w:val="19"/>
+          <w:szCs w:val="19"/>
+        </w:rPr>
+        <w:t xml:space="preserve"> </w:t>
+      </w:r>
+      <w:r>
+        <w:rPr>
+          <w:rFonts w:ascii="Consolas" w:hAnsi="Consolas" w:cs="Consolas"/>
+          <w:color w:val="FF00FF"/>
+          <w:sz w:val="19"/>
+          <w:szCs w:val="19"/>
+        </w:rPr>
+        <w:t>COUNT</w:t>
+      </w:r>
+      <w:r>
+        <w:rPr>
+          <w:rFonts w:ascii="Consolas" w:hAnsi="Consolas" w:cs="Consolas"/>
+          <w:color w:val="808080"/>
+          <w:sz w:val="19"/>
+          <w:szCs w:val="19"/>
+        </w:rPr>
+        <w:t>(*)</w:t>
+      </w:r>
+      <w:r>
+        <w:rPr>
+          <w:rFonts w:ascii="Consolas" w:hAnsi="Consolas" w:cs="Consolas"/>
+          <w:sz w:val="19"/>
+          <w:szCs w:val="19"/>
+        </w:rPr>
+        <w:t xml:space="preserve"> </w:t>
+      </w:r>
+      <w:r>
+        <w:rPr>
+          <w:rFonts w:ascii="Consolas" w:hAnsi="Consolas" w:cs="Consolas"/>
+          <w:color w:val="0000FF"/>
+          <w:sz w:val="19"/>
+          <w:szCs w:val="19"/>
+        </w:rPr>
+        <w:t>FROm</w:t>
+      </w:r>
+      <w:r>
+        <w:rPr>
+          <w:rFonts w:ascii="Consolas" w:hAnsi="Consolas" w:cs="Consolas"/>
+          <w:sz w:val="19"/>
+          <w:szCs w:val="19"/>
+        </w:rPr>
+        <w:t xml:space="preserve"> tbl_Performance </w:t>
+      </w:r>
+      <w:r>
+        <w:rPr>
+          <w:rFonts w:ascii="Consolas" w:hAnsi="Consolas" w:cs="Consolas"/>
+          <w:color w:val="0000FF"/>
+          <w:sz w:val="19"/>
+          <w:szCs w:val="19"/>
+        </w:rPr>
+        <w:t>WHERE</w:t>
+      </w:r>
+      <w:r>
+        <w:rPr>
+          <w:rFonts w:ascii="Consolas" w:hAnsi="Consolas" w:cs="Consolas"/>
+          <w:sz w:val="19"/>
+          <w:szCs w:val="19"/>
+        </w:rPr>
+        <w:t xml:space="preserve"> TopicName </w:t>
+      </w:r>
+      <w:r>
+        <w:rPr>
+          <w:rFonts w:ascii="Consolas" w:hAnsi="Consolas" w:cs="Consolas"/>
+          <w:color w:val="808080"/>
+          <w:sz w:val="19"/>
+          <w:szCs w:val="19"/>
+        </w:rPr>
+        <w:t>=</w:t>
+      </w:r>
+      <w:r>
+        <w:rPr>
+          <w:rFonts w:ascii="Consolas" w:hAnsi="Consolas" w:cs="Consolas"/>
+          <w:sz w:val="19"/>
+          <w:szCs w:val="19"/>
+        </w:rPr>
+        <w:t xml:space="preserve"> @TopicName </w:t>
+      </w:r>
+      <w:r>
+        <w:rPr>
+          <w:rFonts w:ascii="Consolas" w:hAnsi="Consolas" w:cs="Consolas"/>
+          <w:color w:val="808080"/>
+          <w:sz w:val="19"/>
+          <w:szCs w:val="19"/>
+        </w:rPr>
+        <w:t>AND</w:t>
+      </w:r>
+      <w:r>
+        <w:rPr>
+          <w:rFonts w:ascii="Consolas" w:hAnsi="Consolas" w:cs="Consolas"/>
+          <w:sz w:val="19"/>
+          <w:szCs w:val="19"/>
+        </w:rPr>
+        <w:t xml:space="preserve"> CourseId </w:t>
+      </w:r>
+      <w:r>
+        <w:rPr>
+          <w:rFonts w:ascii="Consolas" w:hAnsi="Consolas" w:cs="Consolas"/>
+          <w:color w:val="808080"/>
+          <w:sz w:val="19"/>
+          <w:szCs w:val="19"/>
+        </w:rPr>
+        <w:t>=</w:t>
+      </w:r>
+      <w:r>
+        <w:rPr>
+          <w:rFonts w:ascii="Consolas" w:hAnsi="Consolas" w:cs="Consolas"/>
+          <w:sz w:val="19"/>
+          <w:szCs w:val="19"/>
+        </w:rPr>
+        <w:t xml:space="preserve"> @CourseId </w:t>
+      </w:r>
+      <w:r>
+        <w:rPr>
+          <w:rFonts w:ascii="Consolas" w:hAnsi="Consolas" w:cs="Consolas"/>
+          <w:color w:val="808080"/>
+          <w:sz w:val="19"/>
+          <w:szCs w:val="19"/>
+        </w:rPr>
+        <w:t>AND</w:t>
+      </w:r>
+      <w:r>
+        <w:rPr>
+          <w:rFonts w:ascii="Consolas" w:hAnsi="Consolas" w:cs="Consolas"/>
+          <w:sz w:val="19"/>
+          <w:szCs w:val="19"/>
+        </w:rPr>
+        <w:t xml:space="preserve"> Percentage </w:t>
+      </w:r>
+      <w:r>
+        <w:rPr>
+          <w:rFonts w:ascii="Consolas" w:hAnsi="Consolas" w:cs="Consolas"/>
+          <w:color w:val="808080"/>
+          <w:sz w:val="19"/>
+          <w:szCs w:val="19"/>
+        </w:rPr>
+        <w:t>&gt;</w:t>
+      </w:r>
+      <w:r>
+        <w:rPr>
+          <w:rFonts w:ascii="Consolas" w:hAnsi="Consolas" w:cs="Consolas"/>
+          <w:sz w:val="19"/>
+          <w:szCs w:val="19"/>
+        </w:rPr>
+        <w:t xml:space="preserve"> 90 </w:t>
+      </w:r>
+      <w:r>
+        <w:rPr>
+          <w:rFonts w:ascii="Consolas" w:hAnsi="Consolas" w:cs="Consolas"/>
+          <w:color w:val="808080"/>
+          <w:sz w:val="19"/>
+          <w:szCs w:val="19"/>
+        </w:rPr>
+        <w:t>AND</w:t>
+      </w:r>
+      <w:r>
+        <w:rPr>
+          <w:rFonts w:ascii="Consolas" w:hAnsi="Consolas" w:cs="Consolas"/>
+          <w:sz w:val="19"/>
+          <w:szCs w:val="19"/>
+        </w:rPr>
+        <w:t xml:space="preserve"> Percentage </w:t>
+      </w:r>
+      <w:r>
+        <w:rPr>
+          <w:rFonts w:ascii="Consolas" w:hAnsi="Consolas" w:cs="Consolas"/>
+          <w:color w:val="808080"/>
+          <w:sz w:val="19"/>
+          <w:szCs w:val="19"/>
+        </w:rPr>
+        <w:t>&lt;=</w:t>
+      </w:r>
+      <w:r>
+        <w:rPr>
+          <w:rFonts w:ascii="Consolas" w:hAnsi="Consolas" w:cs="Consolas"/>
+          <w:sz w:val="19"/>
+          <w:szCs w:val="19"/>
+        </w:rPr>
+        <w:t>100</w:t>
+      </w:r>
+      <w:r>
+        <w:rPr>
+          <w:rFonts w:ascii="Consolas" w:hAnsi="Consolas" w:cs="Consolas"/>
+          <w:color w:val="808080"/>
+          <w:sz w:val="19"/>
+          <w:szCs w:val="19"/>
+        </w:rPr>
+        <w:t>)</w:t>
+      </w:r>
+    </w:p>
+    <w:p>
+      <w:pPr>
+        <w:autoSpaceDE w:val="0"/>
+        <w:autoSpaceDN w:val="0"/>
+        <w:adjustRightInd w:val="0"/>
+        <w:spacing w:after="0" w:line="240" w:lineRule="auto"/>
+        <w:rPr>
+          <w:rFonts w:ascii="Consolas" w:hAnsi="Consolas" w:cs="Consolas"/>
+          <w:sz w:val="19"/>
+          <w:szCs w:val="19"/>
+        </w:rPr>
+      </w:pPr>
+      <w:r>
+        <w:rPr>
+          <w:rFonts w:ascii="Consolas" w:hAnsi="Consolas" w:cs="Consolas"/>
+          <w:sz w:val="19"/>
+          <w:szCs w:val="19"/>
+        </w:rPr>
+        <w:tab/>
+      </w:r>
+      <w:r>
+        <w:rPr>
+          <w:rFonts w:ascii="Consolas" w:hAnsi="Consolas" w:cs="Consolas"/>
+          <w:sz w:val="19"/>
+          <w:szCs w:val="19"/>
+        </w:rPr>
+        <w:tab/>
+      </w:r>
+      <w:r>
+        <w:rPr>
+          <w:rFonts w:ascii="Consolas" w:hAnsi="Consolas" w:cs="Consolas"/>
+          <w:color w:val="0000FF"/>
+          <w:sz w:val="19"/>
+          <w:szCs w:val="19"/>
+        </w:rPr>
+        <w:t>SET</w:t>
+      </w:r>
+      <w:r>
+        <w:rPr>
+          <w:rFonts w:ascii="Consolas" w:hAnsi="Consolas" w:cs="Consolas"/>
+          <w:sz w:val="19"/>
+          <w:szCs w:val="19"/>
+        </w:rPr>
+        <w:t xml:space="preserve"> @Top2 </w:t>
+      </w:r>
+      <w:r>
+        <w:rPr>
+          <w:rFonts w:ascii="Consolas" w:hAnsi="Consolas" w:cs="Consolas"/>
+          <w:color w:val="808080"/>
+          <w:sz w:val="19"/>
+          <w:szCs w:val="19"/>
+        </w:rPr>
+        <w:t>=</w:t>
+      </w:r>
+      <w:r>
+        <w:rPr>
+          <w:rFonts w:ascii="Consolas" w:hAnsi="Consolas" w:cs="Consolas"/>
+          <w:color w:val="0000FF"/>
+          <w:sz w:val="19"/>
+          <w:szCs w:val="19"/>
+        </w:rPr>
+        <w:t xml:space="preserve"> </w:t>
+      </w:r>
+      <w:r>
+        <w:rPr>
+          <w:rFonts w:ascii="Consolas" w:hAnsi="Consolas" w:cs="Consolas"/>
+          <w:color w:val="808080"/>
+          <w:sz w:val="19"/>
+          <w:szCs w:val="19"/>
+        </w:rPr>
+        <w:t>(</w:t>
+      </w:r>
+      <w:r>
+        <w:rPr>
+          <w:rFonts w:ascii="Consolas" w:hAnsi="Consolas" w:cs="Consolas"/>
+          <w:color w:val="0000FF"/>
+          <w:sz w:val="19"/>
+          <w:szCs w:val="19"/>
+        </w:rPr>
+        <w:t>SELECT</w:t>
+      </w:r>
+      <w:r>
+        <w:rPr>
+          <w:rFonts w:ascii="Consolas" w:hAnsi="Consolas" w:cs="Consolas"/>
+          <w:sz w:val="19"/>
+          <w:szCs w:val="19"/>
+        </w:rPr>
+        <w:t xml:space="preserve"> </w:t>
+      </w:r>
+      <w:r>
+        <w:rPr>
+          <w:rFonts w:ascii="Consolas" w:hAnsi="Consolas" w:cs="Consolas"/>
+          <w:color w:val="FF00FF"/>
+          <w:sz w:val="19"/>
+          <w:szCs w:val="19"/>
+        </w:rPr>
+        <w:t>COUNT</w:t>
+      </w:r>
+      <w:r>
+        <w:rPr>
+          <w:rFonts w:ascii="Consolas" w:hAnsi="Consolas" w:cs="Consolas"/>
+          <w:color w:val="808080"/>
+          <w:sz w:val="19"/>
+          <w:szCs w:val="19"/>
+        </w:rPr>
+        <w:t>(*)</w:t>
+      </w:r>
+      <w:r>
+        <w:rPr>
+          <w:rFonts w:ascii="Consolas" w:hAnsi="Consolas" w:cs="Consolas"/>
+          <w:sz w:val="19"/>
+          <w:szCs w:val="19"/>
+        </w:rPr>
+        <w:t xml:space="preserve"> </w:t>
+      </w:r>
+      <w:r>
+        <w:rPr>
+          <w:rFonts w:ascii="Consolas" w:hAnsi="Consolas" w:cs="Consolas"/>
+          <w:color w:val="0000FF"/>
+          <w:sz w:val="19"/>
+          <w:szCs w:val="19"/>
+        </w:rPr>
+        <w:t>FROm</w:t>
+      </w:r>
+      <w:r>
+        <w:rPr>
+          <w:rFonts w:ascii="Consolas" w:hAnsi="Consolas" w:cs="Consolas"/>
+          <w:sz w:val="19"/>
+          <w:szCs w:val="19"/>
+        </w:rPr>
+        <w:t xml:space="preserve"> tbl_Performance </w:t>
+      </w:r>
+      <w:r>
+        <w:rPr>
+          <w:rFonts w:ascii="Consolas" w:hAnsi="Consolas" w:cs="Consolas"/>
+          <w:color w:val="0000FF"/>
+          <w:sz w:val="19"/>
+          <w:szCs w:val="19"/>
+        </w:rPr>
+        <w:t>WHERE</w:t>
+      </w:r>
+      <w:r>
+        <w:rPr>
+          <w:rFonts w:ascii="Consolas" w:hAnsi="Consolas" w:cs="Consolas"/>
+          <w:sz w:val="19"/>
+          <w:szCs w:val="19"/>
+        </w:rPr>
+        <w:t xml:space="preserve"> TopicName </w:t>
+      </w:r>
+      <w:r>
+        <w:rPr>
+          <w:rFonts w:ascii="Consolas" w:hAnsi="Consolas" w:cs="Consolas"/>
+          <w:color w:val="808080"/>
+          <w:sz w:val="19"/>
+          <w:szCs w:val="19"/>
+        </w:rPr>
+        <w:t>=</w:t>
+      </w:r>
+      <w:r>
+        <w:rPr>
+          <w:rFonts w:ascii="Consolas" w:hAnsi="Consolas" w:cs="Consolas"/>
+          <w:sz w:val="19"/>
+          <w:szCs w:val="19"/>
+        </w:rPr>
+        <w:t xml:space="preserve"> @TopicName </w:t>
+      </w:r>
+      <w:r>
+        <w:rPr>
+          <w:rFonts w:ascii="Consolas" w:hAnsi="Consolas" w:cs="Consolas"/>
+          <w:color w:val="808080"/>
+          <w:sz w:val="19"/>
+          <w:szCs w:val="19"/>
+        </w:rPr>
+        <w:t>AND</w:t>
+      </w:r>
+      <w:r>
+        <w:rPr>
+          <w:rFonts w:ascii="Consolas" w:hAnsi="Consolas" w:cs="Consolas"/>
+          <w:sz w:val="19"/>
+          <w:szCs w:val="19"/>
+        </w:rPr>
+        <w:t xml:space="preserve"> CourseId </w:t>
+      </w:r>
+      <w:r>
+        <w:rPr>
+          <w:rFonts w:ascii="Consolas" w:hAnsi="Consolas" w:cs="Consolas"/>
+          <w:color w:val="808080"/>
+          <w:sz w:val="19"/>
+          <w:szCs w:val="19"/>
+        </w:rPr>
+        <w:t>=</w:t>
+      </w:r>
+      <w:r>
+        <w:rPr>
+          <w:rFonts w:ascii="Consolas" w:hAnsi="Consolas" w:cs="Consolas"/>
+          <w:sz w:val="19"/>
+          <w:szCs w:val="19"/>
+        </w:rPr>
+        <w:t xml:space="preserve"> @CourseId </w:t>
+      </w:r>
+      <w:r>
+        <w:rPr>
+          <w:rFonts w:ascii="Consolas" w:hAnsi="Consolas" w:cs="Consolas"/>
+          <w:color w:val="808080"/>
+          <w:sz w:val="19"/>
+          <w:szCs w:val="19"/>
+        </w:rPr>
+        <w:t>AND</w:t>
+      </w:r>
+      <w:r>
+        <w:rPr>
+          <w:rFonts w:ascii="Consolas" w:hAnsi="Consolas" w:cs="Consolas"/>
+          <w:sz w:val="19"/>
+          <w:szCs w:val="19"/>
+        </w:rPr>
+        <w:t xml:space="preserve"> Percentage </w:t>
+      </w:r>
+      <w:r>
+        <w:rPr>
+          <w:rFonts w:ascii="Consolas" w:hAnsi="Consolas" w:cs="Consolas"/>
+          <w:color w:val="808080"/>
+          <w:sz w:val="19"/>
+          <w:szCs w:val="19"/>
+        </w:rPr>
+        <w:t>&gt;</w:t>
+      </w:r>
+      <w:r>
+        <w:rPr>
+          <w:rFonts w:ascii="Consolas" w:hAnsi="Consolas" w:cs="Consolas"/>
+          <w:sz w:val="19"/>
+          <w:szCs w:val="19"/>
+        </w:rPr>
+        <w:t xml:space="preserve"> 80 </w:t>
+      </w:r>
+      <w:r>
+        <w:rPr>
+          <w:rFonts w:ascii="Consolas" w:hAnsi="Consolas" w:cs="Consolas"/>
+          <w:color w:val="808080"/>
+          <w:sz w:val="19"/>
+          <w:szCs w:val="19"/>
+        </w:rPr>
+        <w:t>AND</w:t>
+      </w:r>
+      <w:r>
+        <w:rPr>
+          <w:rFonts w:ascii="Consolas" w:hAnsi="Consolas" w:cs="Consolas"/>
+          <w:sz w:val="19"/>
+          <w:szCs w:val="19"/>
+        </w:rPr>
+        <w:t xml:space="preserve"> Percentage </w:t>
+      </w:r>
+      <w:r>
+        <w:rPr>
+          <w:rFonts w:ascii="Consolas" w:hAnsi="Consolas" w:cs="Consolas"/>
+          <w:color w:val="808080"/>
+          <w:sz w:val="19"/>
+          <w:szCs w:val="19"/>
+        </w:rPr>
+        <w:t>&lt;=</w:t>
+      </w:r>
+      <w:r>
+        <w:rPr>
+          <w:rFonts w:ascii="Consolas" w:hAnsi="Consolas" w:cs="Consolas"/>
+          <w:sz w:val="19"/>
+          <w:szCs w:val="19"/>
+        </w:rPr>
+        <w:t>90</w:t>
+      </w:r>
+      <w:r>
+        <w:rPr>
+          <w:rFonts w:ascii="Consolas" w:hAnsi="Consolas" w:cs="Consolas"/>
+          <w:color w:val="808080"/>
+          <w:sz w:val="19"/>
+          <w:szCs w:val="19"/>
+        </w:rPr>
+        <w:t>)</w:t>
+      </w:r>
+    </w:p>
+    <w:p>
+      <w:pPr>
+        <w:autoSpaceDE w:val="0"/>
+        <w:autoSpaceDN w:val="0"/>
+        <w:adjustRightInd w:val="0"/>
+        <w:spacing w:after="0" w:line="240" w:lineRule="auto"/>
+        <w:rPr>
+          <w:rFonts w:ascii="Consolas" w:hAnsi="Consolas" w:cs="Consolas"/>
+          <w:sz w:val="19"/>
+          <w:szCs w:val="19"/>
+        </w:rPr>
+      </w:pPr>
+      <w:r>
+        <w:rPr>
+          <w:rFonts w:ascii="Consolas" w:hAnsi="Consolas" w:cs="Consolas"/>
+          <w:sz w:val="19"/>
+          <w:szCs w:val="19"/>
+        </w:rPr>
+        <w:tab/>
+      </w:r>
+      <w:r>
+        <w:rPr>
+          <w:rFonts w:ascii="Consolas" w:hAnsi="Consolas" w:cs="Consolas"/>
+          <w:sz w:val="19"/>
+          <w:szCs w:val="19"/>
+        </w:rPr>
+        <w:tab/>
+      </w:r>
+      <w:r>
+        <w:rPr>
+          <w:rFonts w:ascii="Consolas" w:hAnsi="Consolas" w:cs="Consolas"/>
+          <w:color w:val="0000FF"/>
+          <w:sz w:val="19"/>
+          <w:szCs w:val="19"/>
+        </w:rPr>
+        <w:t>SET</w:t>
+      </w:r>
+      <w:r>
+        <w:rPr>
+          <w:rFonts w:ascii="Consolas" w:hAnsi="Consolas" w:cs="Consolas"/>
+          <w:sz w:val="19"/>
+          <w:szCs w:val="19"/>
+        </w:rPr>
+        <w:t xml:space="preserve"> @Top3 </w:t>
+      </w:r>
+      <w:r>
+        <w:rPr>
+          <w:rFonts w:ascii="Consolas" w:hAnsi="Consolas" w:cs="Consolas"/>
+          <w:color w:val="808080"/>
+          <w:sz w:val="19"/>
+          <w:szCs w:val="19"/>
+        </w:rPr>
+        <w:t>=</w:t>
+      </w:r>
+      <w:r>
+        <w:rPr>
+          <w:rFonts w:ascii="Consolas" w:hAnsi="Consolas" w:cs="Consolas"/>
+          <w:color w:val="0000FF"/>
+          <w:sz w:val="19"/>
+          <w:szCs w:val="19"/>
+        </w:rPr>
+        <w:t xml:space="preserve"> </w:t>
+      </w:r>
+      <w:r>
+        <w:rPr>
+          <w:rFonts w:ascii="Consolas" w:hAnsi="Consolas" w:cs="Consolas"/>
+          <w:color w:val="808080"/>
+          <w:sz w:val="19"/>
+          <w:szCs w:val="19"/>
+        </w:rPr>
+        <w:t>(</w:t>
+      </w:r>
+      <w:r>
+        <w:rPr>
+          <w:rFonts w:ascii="Consolas" w:hAnsi="Consolas" w:cs="Consolas"/>
+          <w:color w:val="0000FF"/>
+          <w:sz w:val="19"/>
+          <w:szCs w:val="19"/>
+        </w:rPr>
+        <w:t>SELECT</w:t>
+      </w:r>
+      <w:r>
+        <w:rPr>
+          <w:rFonts w:ascii="Consolas" w:hAnsi="Consolas" w:cs="Consolas"/>
+          <w:sz w:val="19"/>
+          <w:szCs w:val="19"/>
+        </w:rPr>
+        <w:t xml:space="preserve"> </w:t>
+      </w:r>
+      <w:r>
+        <w:rPr>
+          <w:rFonts w:ascii="Consolas" w:hAnsi="Consolas" w:cs="Consolas"/>
+          <w:color w:val="FF00FF"/>
+          <w:sz w:val="19"/>
+          <w:szCs w:val="19"/>
+        </w:rPr>
+        <w:t>COUNT</w:t>
+      </w:r>
+      <w:r>
+        <w:rPr>
+          <w:rFonts w:ascii="Consolas" w:hAnsi="Consolas" w:cs="Consolas"/>
+          <w:color w:val="808080"/>
+          <w:sz w:val="19"/>
+          <w:szCs w:val="19"/>
+        </w:rPr>
+        <w:t>(*)</w:t>
+      </w:r>
+      <w:r>
+        <w:rPr>
+          <w:rFonts w:ascii="Consolas" w:hAnsi="Consolas" w:cs="Consolas"/>
+          <w:sz w:val="19"/>
+          <w:szCs w:val="19"/>
+        </w:rPr>
+        <w:t xml:space="preserve"> </w:t>
+      </w:r>
+      <w:r>
+        <w:rPr>
+          <w:rFonts w:ascii="Consolas" w:hAnsi="Consolas" w:cs="Consolas"/>
+          <w:color w:val="0000FF"/>
+          <w:sz w:val="19"/>
+          <w:szCs w:val="19"/>
+        </w:rPr>
+        <w:t>FROm</w:t>
+      </w:r>
+      <w:r>
+        <w:rPr>
+          <w:rFonts w:ascii="Consolas" w:hAnsi="Consolas" w:cs="Consolas"/>
+          <w:sz w:val="19"/>
+          <w:szCs w:val="19"/>
+        </w:rPr>
+        <w:t xml:space="preserve"> tbl_Performance </w:t>
+      </w:r>
+      <w:r>
+        <w:rPr>
+          <w:rFonts w:ascii="Consolas" w:hAnsi="Consolas" w:cs="Consolas"/>
+          <w:color w:val="0000FF"/>
+          <w:sz w:val="19"/>
+          <w:szCs w:val="19"/>
+        </w:rPr>
+        <w:t>WHERE</w:t>
+      </w:r>
+      <w:r>
+        <w:rPr>
+          <w:rFonts w:ascii="Consolas" w:hAnsi="Consolas" w:cs="Consolas"/>
+          <w:sz w:val="19"/>
+          <w:szCs w:val="19"/>
+        </w:rPr>
+        <w:t xml:space="preserve"> TopicName </w:t>
+      </w:r>
+      <w:r>
+        <w:rPr>
+          <w:rFonts w:ascii="Consolas" w:hAnsi="Consolas" w:cs="Consolas"/>
+          <w:color w:val="808080"/>
+          <w:sz w:val="19"/>
+          <w:szCs w:val="19"/>
+        </w:rPr>
+        <w:t>=</w:t>
+      </w:r>
+      <w:r>
+        <w:rPr>
+          <w:rFonts w:ascii="Consolas" w:hAnsi="Consolas" w:cs="Consolas"/>
+          <w:sz w:val="19"/>
+          <w:szCs w:val="19"/>
+        </w:rPr>
+        <w:t xml:space="preserve"> @TopicName </w:t>
+      </w:r>
+      <w:r>
+        <w:rPr>
+          <w:rFonts w:ascii="Consolas" w:hAnsi="Consolas" w:cs="Consolas"/>
+          <w:color w:val="808080"/>
+          <w:sz w:val="19"/>
+          <w:szCs w:val="19"/>
+        </w:rPr>
+        <w:t>AND</w:t>
+      </w:r>
+      <w:r>
+        <w:rPr>
+          <w:rFonts w:ascii="Consolas" w:hAnsi="Consolas" w:cs="Consolas"/>
+          <w:sz w:val="19"/>
+          <w:szCs w:val="19"/>
+        </w:rPr>
+        <w:t xml:space="preserve"> CourseId </w:t>
+      </w:r>
+      <w:r>
+        <w:rPr>
+          <w:rFonts w:ascii="Consolas" w:hAnsi="Consolas" w:cs="Consolas"/>
+          <w:color w:val="808080"/>
+          <w:sz w:val="19"/>
+          <w:szCs w:val="19"/>
+        </w:rPr>
+        <w:t>=</w:t>
+      </w:r>
+      <w:r>
+        <w:rPr>
+          <w:rFonts w:ascii="Consolas" w:hAnsi="Consolas" w:cs="Consolas"/>
+          <w:sz w:val="19"/>
+          <w:szCs w:val="19"/>
+        </w:rPr>
+        <w:t xml:space="preserve"> @CourseId </w:t>
+      </w:r>
+      <w:r>
+        <w:rPr>
+          <w:rFonts w:ascii="Consolas" w:hAnsi="Consolas" w:cs="Consolas"/>
+          <w:color w:val="808080"/>
+          <w:sz w:val="19"/>
+          <w:szCs w:val="19"/>
+        </w:rPr>
+        <w:t>AND</w:t>
+      </w:r>
+      <w:r>
+        <w:rPr>
+          <w:rFonts w:ascii="Consolas" w:hAnsi="Consolas" w:cs="Consolas"/>
+          <w:sz w:val="19"/>
+          <w:szCs w:val="19"/>
+        </w:rPr>
+        <w:t xml:space="preserve"> Percentage </w:t>
+      </w:r>
+      <w:r>
+        <w:rPr>
+          <w:rFonts w:ascii="Consolas" w:hAnsi="Consolas" w:cs="Consolas"/>
+          <w:color w:val="808080"/>
+          <w:sz w:val="19"/>
+          <w:szCs w:val="19"/>
+        </w:rPr>
+        <w:t>&gt;</w:t>
+      </w:r>
+      <w:r>
+        <w:rPr>
+          <w:rFonts w:ascii="Consolas" w:hAnsi="Consolas" w:cs="Consolas"/>
+          <w:sz w:val="19"/>
+          <w:szCs w:val="19"/>
+        </w:rPr>
+        <w:t xml:space="preserve"> 70 </w:t>
+      </w:r>
+      <w:r>
+        <w:rPr>
+          <w:rFonts w:ascii="Consolas" w:hAnsi="Consolas" w:cs="Consolas"/>
+          <w:color w:val="808080"/>
+          <w:sz w:val="19"/>
+          <w:szCs w:val="19"/>
+        </w:rPr>
+        <w:t>AND</w:t>
+      </w:r>
+      <w:r>
+        <w:rPr>
+          <w:rFonts w:ascii="Consolas" w:hAnsi="Consolas" w:cs="Consolas"/>
+          <w:sz w:val="19"/>
+          <w:szCs w:val="19"/>
+        </w:rPr>
+        <w:t xml:space="preserve"> Percentage </w:t>
+      </w:r>
+      <w:r>
+        <w:rPr>
+          <w:rFonts w:ascii="Consolas" w:hAnsi="Consolas" w:cs="Consolas"/>
+          <w:color w:val="808080"/>
+          <w:sz w:val="19"/>
+          <w:szCs w:val="19"/>
+        </w:rPr>
+        <w:t>&lt;=</w:t>
+      </w:r>
+      <w:r>
+        <w:rPr>
+          <w:rFonts w:ascii="Consolas" w:hAnsi="Consolas" w:cs="Consolas"/>
+          <w:sz w:val="19"/>
+          <w:szCs w:val="19"/>
+        </w:rPr>
+        <w:t>80</w:t>
+      </w:r>
+      <w:r>
+        <w:rPr>
+          <w:rFonts w:ascii="Consolas" w:hAnsi="Consolas" w:cs="Consolas"/>
+          <w:color w:val="808080"/>
+          <w:sz w:val="19"/>
+          <w:szCs w:val="19"/>
+        </w:rPr>
+        <w:t>)</w:t>
+      </w:r>
+    </w:p>
+    <w:p>
+      <w:pPr>
+        <w:autoSpaceDE w:val="0"/>
+        <w:autoSpaceDN w:val="0"/>
+        <w:adjustRightInd w:val="0"/>
+        <w:spacing w:after="0" w:line="240" w:lineRule="auto"/>
+        <w:rPr>
+          <w:rFonts w:ascii="Consolas" w:hAnsi="Consolas" w:cs="Consolas"/>
+          <w:sz w:val="19"/>
+          <w:szCs w:val="19"/>
+        </w:rPr>
+      </w:pPr>
+      <w:r>
+        <w:rPr>
+          <w:rFonts w:ascii="Consolas" w:hAnsi="Consolas" w:cs="Consolas"/>
+          <w:sz w:val="19"/>
+          <w:szCs w:val="19"/>
+        </w:rPr>
+        <w:tab/>
+      </w:r>
+      <w:r>
+        <w:rPr>
+          <w:rFonts w:ascii="Consolas" w:hAnsi="Consolas" w:cs="Consolas"/>
+          <w:sz w:val="19"/>
+          <w:szCs w:val="19"/>
+        </w:rPr>
+        <w:tab/>
+      </w:r>
+      <w:r>
+        <w:rPr>
+          <w:rFonts w:ascii="Consolas" w:hAnsi="Consolas" w:cs="Consolas"/>
+          <w:color w:val="0000FF"/>
+          <w:sz w:val="19"/>
+          <w:szCs w:val="19"/>
+        </w:rPr>
+        <w:t>SET</w:t>
+      </w:r>
+      <w:r>
+        <w:rPr>
+          <w:rFonts w:ascii="Consolas" w:hAnsi="Consolas" w:cs="Consolas"/>
+          <w:sz w:val="19"/>
+          <w:szCs w:val="19"/>
+        </w:rPr>
+        <w:t xml:space="preserve"> @Top4 </w:t>
+      </w:r>
+      <w:r>
+        <w:rPr>
+          <w:rFonts w:ascii="Consolas" w:hAnsi="Consolas" w:cs="Consolas"/>
+          <w:color w:val="808080"/>
+          <w:sz w:val="19"/>
+          <w:szCs w:val="19"/>
+        </w:rPr>
+        <w:t>=</w:t>
+      </w:r>
+      <w:r>
+        <w:rPr>
+          <w:rFonts w:ascii="Consolas" w:hAnsi="Consolas" w:cs="Consolas"/>
+          <w:color w:val="0000FF"/>
+          <w:sz w:val="19"/>
+          <w:szCs w:val="19"/>
+        </w:rPr>
+        <w:t xml:space="preserve"> </w:t>
+      </w:r>
+      <w:r>
+        <w:rPr>
+          <w:rFonts w:ascii="Consolas" w:hAnsi="Consolas" w:cs="Consolas"/>
+          <w:color w:val="808080"/>
+          <w:sz w:val="19"/>
+          <w:szCs w:val="19"/>
+        </w:rPr>
+        <w:t>(</w:t>
+      </w:r>
+      <w:r>
+        <w:rPr>
+          <w:rFonts w:ascii="Consolas" w:hAnsi="Consolas" w:cs="Consolas"/>
+          <w:color w:val="0000FF"/>
+          <w:sz w:val="19"/>
+          <w:szCs w:val="19"/>
+        </w:rPr>
+        <w:t>SELECT</w:t>
+      </w:r>
+      <w:r>
+        <w:rPr>
+          <w:rFonts w:ascii="Consolas" w:hAnsi="Consolas" w:cs="Consolas"/>
+          <w:sz w:val="19"/>
+          <w:szCs w:val="19"/>
+        </w:rPr>
+        <w:t xml:space="preserve"> </w:t>
+      </w:r>
+      <w:r>
+        <w:rPr>
+          <w:rFonts w:ascii="Consolas" w:hAnsi="Consolas" w:cs="Consolas"/>
+          <w:color w:val="FF00FF"/>
+          <w:sz w:val="19"/>
+          <w:szCs w:val="19"/>
+        </w:rPr>
+        <w:t>COUNT</w:t>
+      </w:r>
+      <w:r>
+        <w:rPr>
+          <w:rFonts w:ascii="Consolas" w:hAnsi="Consolas" w:cs="Consolas"/>
+          <w:color w:val="808080"/>
+          <w:sz w:val="19"/>
+          <w:szCs w:val="19"/>
+        </w:rPr>
+        <w:t>(*)</w:t>
+      </w:r>
+      <w:r>
+        <w:rPr>
+          <w:rFonts w:ascii="Consolas" w:hAnsi="Consolas" w:cs="Consolas"/>
+          <w:sz w:val="19"/>
+          <w:szCs w:val="19"/>
+        </w:rPr>
+        <w:t xml:space="preserve"> </w:t>
+      </w:r>
+      <w:r>
+        <w:rPr>
+          <w:rFonts w:ascii="Consolas" w:hAnsi="Consolas" w:cs="Consolas"/>
+          <w:color w:val="0000FF"/>
+          <w:sz w:val="19"/>
+          <w:szCs w:val="19"/>
+        </w:rPr>
+        <w:t>FROm</w:t>
+      </w:r>
+      <w:r>
+        <w:rPr>
+          <w:rFonts w:ascii="Consolas" w:hAnsi="Consolas" w:cs="Consolas"/>
+          <w:sz w:val="19"/>
+          <w:szCs w:val="19"/>
+        </w:rPr>
+        <w:t xml:space="preserve"> tbl_Performance </w:t>
+      </w:r>
+      <w:r>
+        <w:rPr>
+          <w:rFonts w:ascii="Consolas" w:hAnsi="Consolas" w:cs="Consolas"/>
+          <w:color w:val="0000FF"/>
+          <w:sz w:val="19"/>
+          <w:szCs w:val="19"/>
+        </w:rPr>
+        <w:t>WHERE</w:t>
+      </w:r>
+      <w:r>
+        <w:rPr>
+          <w:rFonts w:ascii="Consolas" w:hAnsi="Consolas" w:cs="Consolas"/>
+          <w:sz w:val="19"/>
+          <w:szCs w:val="19"/>
+        </w:rPr>
+        <w:t xml:space="preserve"> TopicName </w:t>
+      </w:r>
+      <w:r>
+        <w:rPr>
+          <w:rFonts w:ascii="Consolas" w:hAnsi="Consolas" w:cs="Consolas"/>
+          <w:color w:val="808080"/>
+          <w:sz w:val="19"/>
+          <w:szCs w:val="19"/>
+        </w:rPr>
+        <w:t>=</w:t>
+      </w:r>
+      <w:r>
+        <w:rPr>
+          <w:rFonts w:ascii="Consolas" w:hAnsi="Consolas" w:cs="Consolas"/>
+          <w:sz w:val="19"/>
+          <w:szCs w:val="19"/>
+        </w:rPr>
+        <w:t xml:space="preserve"> @TopicName </w:t>
+      </w:r>
+      <w:r>
+        <w:rPr>
+          <w:rFonts w:ascii="Consolas" w:hAnsi="Consolas" w:cs="Consolas"/>
+          <w:color w:val="808080"/>
+          <w:sz w:val="19"/>
+          <w:szCs w:val="19"/>
+        </w:rPr>
+        <w:t>AND</w:t>
+      </w:r>
+      <w:r>
+        <w:rPr>
+          <w:rFonts w:ascii="Consolas" w:hAnsi="Consolas" w:cs="Consolas"/>
+          <w:sz w:val="19"/>
+          <w:szCs w:val="19"/>
+        </w:rPr>
+        <w:t xml:space="preserve"> CourseId </w:t>
+      </w:r>
+      <w:r>
+        <w:rPr>
+          <w:rFonts w:ascii="Consolas" w:hAnsi="Consolas" w:cs="Consolas"/>
+          <w:color w:val="808080"/>
+          <w:sz w:val="19"/>
+          <w:szCs w:val="19"/>
+        </w:rPr>
+        <w:t>=</w:t>
+      </w:r>
+      <w:r>
+        <w:rPr>
+          <w:rFonts w:ascii="Consolas" w:hAnsi="Consolas" w:cs="Consolas"/>
+          <w:sz w:val="19"/>
+          <w:szCs w:val="19"/>
+        </w:rPr>
+        <w:t xml:space="preserve"> @CourseId </w:t>
+      </w:r>
+      <w:r>
+        <w:rPr>
+          <w:rFonts w:ascii="Consolas" w:hAnsi="Consolas" w:cs="Consolas"/>
+          <w:color w:val="808080"/>
+          <w:sz w:val="19"/>
+          <w:szCs w:val="19"/>
+        </w:rPr>
+        <w:t>AND</w:t>
+      </w:r>
+      <w:r>
+        <w:rPr>
+          <w:rFonts w:ascii="Consolas" w:hAnsi="Consolas" w:cs="Consolas"/>
+          <w:sz w:val="19"/>
+          <w:szCs w:val="19"/>
+        </w:rPr>
+        <w:t xml:space="preserve"> Percentage </w:t>
+      </w:r>
+      <w:r>
+        <w:rPr>
+          <w:rFonts w:ascii="Consolas" w:hAnsi="Consolas" w:cs="Consolas"/>
+          <w:color w:val="808080"/>
+          <w:sz w:val="19"/>
+          <w:szCs w:val="19"/>
+        </w:rPr>
+        <w:t>&gt;</w:t>
+      </w:r>
+      <w:r>
+        <w:rPr>
+          <w:rFonts w:ascii="Consolas" w:hAnsi="Consolas" w:cs="Consolas"/>
+          <w:sz w:val="19"/>
+          <w:szCs w:val="19"/>
+        </w:rPr>
+        <w:t xml:space="preserve"> 60 </w:t>
+      </w:r>
+      <w:r>
+        <w:rPr>
+          <w:rFonts w:ascii="Consolas" w:hAnsi="Consolas" w:cs="Consolas"/>
+          <w:color w:val="808080"/>
+          <w:sz w:val="19"/>
+          <w:szCs w:val="19"/>
+        </w:rPr>
+        <w:t>AND</w:t>
+      </w:r>
+      <w:r>
+        <w:rPr>
+          <w:rFonts w:ascii="Consolas" w:hAnsi="Consolas" w:cs="Consolas"/>
+          <w:sz w:val="19"/>
+          <w:szCs w:val="19"/>
+        </w:rPr>
+        <w:t xml:space="preserve"> Percentage </w:t>
+      </w:r>
+      <w:r>
+        <w:rPr>
+          <w:rFonts w:ascii="Consolas" w:hAnsi="Consolas" w:cs="Consolas"/>
+          <w:color w:val="808080"/>
+          <w:sz w:val="19"/>
+          <w:szCs w:val="19"/>
+        </w:rPr>
+        <w:t>&lt;=</w:t>
+      </w:r>
+      <w:r>
+        <w:rPr>
+          <w:rFonts w:ascii="Consolas" w:hAnsi="Consolas" w:cs="Consolas"/>
+          <w:sz w:val="19"/>
+          <w:szCs w:val="19"/>
+        </w:rPr>
+        <w:t>70</w:t>
+      </w:r>
+      <w:r>
+        <w:rPr>
+          <w:rFonts w:ascii="Consolas" w:hAnsi="Consolas" w:cs="Consolas"/>
+          <w:color w:val="808080"/>
+          <w:sz w:val="19"/>
+          <w:szCs w:val="19"/>
+        </w:rPr>
+        <w:t>)</w:t>
+      </w:r>
+    </w:p>
+    <w:p>
+      <w:pPr>
+        <w:autoSpaceDE w:val="0"/>
+        <w:autoSpaceDN w:val="0"/>
+        <w:adjustRightInd w:val="0"/>
+        <w:spacing w:after="0" w:line="240" w:lineRule="auto"/>
+        <w:rPr>
+          <w:rFonts w:ascii="Consolas" w:hAnsi="Consolas" w:cs="Consolas"/>
+          <w:sz w:val="19"/>
+          <w:szCs w:val="19"/>
+        </w:rPr>
+      </w:pPr>
+      <w:r>
+        <w:rPr>
+          <w:rFonts w:ascii="Consolas" w:hAnsi="Consolas" w:cs="Consolas"/>
+          <w:sz w:val="19"/>
+          <w:szCs w:val="19"/>
+        </w:rPr>
+        <w:tab/>
+      </w:r>
+      <w:r>
+        <w:rPr>
+          <w:rFonts w:ascii="Consolas" w:hAnsi="Consolas" w:cs="Consolas"/>
+          <w:sz w:val="19"/>
+          <w:szCs w:val="19"/>
+        </w:rPr>
+        <w:tab/>
+      </w:r>
+      <w:r>
+        <w:rPr>
+          <w:rFonts w:ascii="Consolas" w:hAnsi="Consolas" w:cs="Consolas"/>
+          <w:color w:val="0000FF"/>
+          <w:sz w:val="19"/>
+          <w:szCs w:val="19"/>
+        </w:rPr>
+        <w:t>SET</w:t>
+      </w:r>
+      <w:r>
+        <w:rPr>
+          <w:rFonts w:ascii="Consolas" w:hAnsi="Consolas" w:cs="Consolas"/>
+          <w:sz w:val="19"/>
+          <w:szCs w:val="19"/>
+        </w:rPr>
+        <w:t xml:space="preserve"> @Top5 </w:t>
+      </w:r>
+      <w:r>
+        <w:rPr>
+          <w:rFonts w:ascii="Consolas" w:hAnsi="Consolas" w:cs="Consolas"/>
+          <w:color w:val="808080"/>
+          <w:sz w:val="19"/>
+          <w:szCs w:val="19"/>
+        </w:rPr>
+        <w:t>=</w:t>
+      </w:r>
+      <w:r>
+        <w:rPr>
+          <w:rFonts w:ascii="Consolas" w:hAnsi="Consolas" w:cs="Consolas"/>
+          <w:color w:val="0000FF"/>
+          <w:sz w:val="19"/>
+          <w:szCs w:val="19"/>
+        </w:rPr>
+        <w:t xml:space="preserve"> </w:t>
+      </w:r>
+      <w:r>
+        <w:rPr>
+          <w:rFonts w:ascii="Consolas" w:hAnsi="Consolas" w:cs="Consolas"/>
+          <w:color w:val="808080"/>
+          <w:sz w:val="19"/>
+          <w:szCs w:val="19"/>
+        </w:rPr>
+        <w:t>(</w:t>
+      </w:r>
+      <w:r>
+        <w:rPr>
+          <w:rFonts w:ascii="Consolas" w:hAnsi="Consolas" w:cs="Consolas"/>
+          <w:color w:val="0000FF"/>
+          <w:sz w:val="19"/>
+          <w:szCs w:val="19"/>
+        </w:rPr>
+        <w:t>SELECT</w:t>
+      </w:r>
+      <w:r>
+        <w:rPr>
+          <w:rFonts w:ascii="Consolas" w:hAnsi="Consolas" w:cs="Consolas"/>
+          <w:sz w:val="19"/>
+          <w:szCs w:val="19"/>
+        </w:rPr>
+        <w:t xml:space="preserve"> </w:t>
+      </w:r>
+      <w:r>
+        <w:rPr>
+          <w:rFonts w:ascii="Consolas" w:hAnsi="Consolas" w:cs="Consolas"/>
+          <w:color w:val="FF00FF"/>
+          <w:sz w:val="19"/>
+          <w:szCs w:val="19"/>
+        </w:rPr>
+        <w:t>COUNT</w:t>
+      </w:r>
+      <w:r>
+        <w:rPr>
+          <w:rFonts w:ascii="Consolas" w:hAnsi="Consolas" w:cs="Consolas"/>
+          <w:color w:val="808080"/>
+          <w:sz w:val="19"/>
+          <w:szCs w:val="19"/>
+        </w:rPr>
+        <w:t>(*)</w:t>
+      </w:r>
+      <w:r>
+        <w:rPr>
+          <w:rFonts w:ascii="Consolas" w:hAnsi="Consolas" w:cs="Consolas"/>
+          <w:sz w:val="19"/>
+          <w:szCs w:val="19"/>
+        </w:rPr>
+        <w:t xml:space="preserve"> </w:t>
+      </w:r>
+      <w:r>
+        <w:rPr>
+          <w:rFonts w:ascii="Consolas" w:hAnsi="Consolas" w:cs="Consolas"/>
+          <w:color w:val="0000FF"/>
+          <w:sz w:val="19"/>
+          <w:szCs w:val="19"/>
+        </w:rPr>
+        <w:t>FROm</w:t>
+      </w:r>
+      <w:r>
+        <w:rPr>
+          <w:rFonts w:ascii="Consolas" w:hAnsi="Consolas" w:cs="Consolas"/>
+          <w:sz w:val="19"/>
+          <w:szCs w:val="19"/>
+        </w:rPr>
+        <w:t xml:space="preserve"> tbl_Performance </w:t>
+      </w:r>
+      <w:r>
+        <w:rPr>
+          <w:rFonts w:ascii="Consolas" w:hAnsi="Consolas" w:cs="Consolas"/>
+          <w:color w:val="0000FF"/>
+          <w:sz w:val="19"/>
+          <w:szCs w:val="19"/>
+        </w:rPr>
+        <w:t>WHERE</w:t>
+      </w:r>
+      <w:r>
+        <w:rPr>
+          <w:rFonts w:ascii="Consolas" w:hAnsi="Consolas" w:cs="Consolas"/>
+          <w:sz w:val="19"/>
+          <w:szCs w:val="19"/>
+        </w:rPr>
+        <w:t xml:space="preserve"> TopicName </w:t>
+      </w:r>
+      <w:r>
+        <w:rPr>
+          <w:rFonts w:ascii="Consolas" w:hAnsi="Consolas" w:cs="Consolas"/>
+          <w:color w:val="808080"/>
+          <w:sz w:val="19"/>
+          <w:szCs w:val="19"/>
+        </w:rPr>
+        <w:t>=</w:t>
+      </w:r>
+      <w:r>
+        <w:rPr>
+          <w:rFonts w:ascii="Consolas" w:hAnsi="Consolas" w:cs="Consolas"/>
+          <w:sz w:val="19"/>
+          <w:szCs w:val="19"/>
+        </w:rPr>
+        <w:t xml:space="preserve"> @TopicName </w:t>
+      </w:r>
+      <w:r>
+        <w:rPr>
+          <w:rFonts w:ascii="Consolas" w:hAnsi="Consolas" w:cs="Consolas"/>
+          <w:color w:val="808080"/>
+          <w:sz w:val="19"/>
+          <w:szCs w:val="19"/>
+        </w:rPr>
+        <w:t>AND</w:t>
+      </w:r>
+      <w:r>
+        <w:rPr>
+          <w:rFonts w:ascii="Consolas" w:hAnsi="Consolas" w:cs="Consolas"/>
+          <w:sz w:val="19"/>
+          <w:szCs w:val="19"/>
+        </w:rPr>
+        <w:t xml:space="preserve"> CourseId </w:t>
+      </w:r>
+      <w:r>
+        <w:rPr>
+          <w:rFonts w:ascii="Consolas" w:hAnsi="Consolas" w:cs="Consolas"/>
+          <w:color w:val="808080"/>
+          <w:sz w:val="19"/>
+          <w:szCs w:val="19"/>
+        </w:rPr>
+        <w:t>=</w:t>
+      </w:r>
+      <w:r>
+        <w:rPr>
+          <w:rFonts w:ascii="Consolas" w:hAnsi="Consolas" w:cs="Consolas"/>
+          <w:sz w:val="19"/>
+          <w:szCs w:val="19"/>
+        </w:rPr>
+        <w:t xml:space="preserve"> @CourseId </w:t>
+      </w:r>
+      <w:r>
+        <w:rPr>
+          <w:rFonts w:ascii="Consolas" w:hAnsi="Consolas" w:cs="Consolas"/>
+          <w:color w:val="808080"/>
+          <w:sz w:val="19"/>
+          <w:szCs w:val="19"/>
+        </w:rPr>
+        <w:t>AND</w:t>
+      </w:r>
+      <w:r>
+        <w:rPr>
+          <w:rFonts w:ascii="Consolas" w:hAnsi="Consolas" w:cs="Consolas"/>
+          <w:sz w:val="19"/>
+          <w:szCs w:val="19"/>
+        </w:rPr>
+        <w:t xml:space="preserve"> Percentage </w:t>
+      </w:r>
+      <w:r>
+        <w:rPr>
+          <w:rFonts w:ascii="Consolas" w:hAnsi="Consolas" w:cs="Consolas"/>
+          <w:color w:val="808080"/>
+          <w:sz w:val="19"/>
+          <w:szCs w:val="19"/>
+        </w:rPr>
+        <w:t>&lt;=</w:t>
+      </w:r>
+      <w:r>
+        <w:rPr>
+          <w:rFonts w:ascii="Consolas" w:hAnsi="Consolas" w:cs="Consolas"/>
+          <w:sz w:val="19"/>
+          <w:szCs w:val="19"/>
+        </w:rPr>
+        <w:t>60</w:t>
+      </w:r>
+      <w:r>
+        <w:rPr>
+          <w:rFonts w:ascii="Consolas" w:hAnsi="Consolas" w:cs="Consolas"/>
+          <w:color w:val="808080"/>
+          <w:sz w:val="19"/>
+          <w:szCs w:val="19"/>
+        </w:rPr>
+        <w:t>)</w:t>
+      </w:r>
+    </w:p>
+    <w:p>
+      <w:pPr>
+        <w:autoSpaceDE w:val="0"/>
+        <w:autoSpaceDN w:val="0"/>
+        <w:adjustRightInd w:val="0"/>
+        <w:spacing w:after="0" w:line="240" w:lineRule="auto"/>
+        <w:rPr>
+          <w:rFonts w:ascii="Consolas" w:hAnsi="Consolas" w:cs="Consolas"/>
+          <w:sz w:val="19"/>
+          <w:szCs w:val="19"/>
+        </w:rPr>
+      </w:pPr>
+      <w:r>
+        <w:rPr>
+          <w:rFonts w:ascii="Consolas" w:hAnsi="Consolas" w:cs="Consolas"/>
+          <w:sz w:val="19"/>
+          <w:szCs w:val="19"/>
+        </w:rPr>
+        <w:tab/>
+      </w:r>
+      <w:r>
+        <w:rPr>
+          <w:rFonts w:ascii="Consolas" w:hAnsi="Consolas" w:cs="Consolas"/>
+          <w:sz w:val="19"/>
+          <w:szCs w:val="19"/>
+        </w:rPr>
+        <w:tab/>
+      </w:r>
+      <w:r>
+        <w:rPr>
+          <w:rFonts w:ascii="Consolas" w:hAnsi="Consolas" w:cs="Consolas"/>
+          <w:color w:val="0000FF"/>
+          <w:sz w:val="19"/>
+          <w:szCs w:val="19"/>
+        </w:rPr>
+        <w:t>RETURN</w:t>
+      </w:r>
+      <w:r>
+        <w:rPr>
+          <w:rFonts w:ascii="Consolas" w:hAnsi="Consolas" w:cs="Consolas"/>
+          <w:sz w:val="19"/>
+          <w:szCs w:val="19"/>
+        </w:rPr>
+        <w:t xml:space="preserve"> 1</w:t>
+      </w:r>
+    </w:p>
+    <w:p>
+      <w:pPr>
+        <w:autoSpaceDE w:val="0"/>
+        <w:autoSpaceDN w:val="0"/>
+        <w:adjustRightInd w:val="0"/>
+        <w:spacing w:after="0" w:line="240" w:lineRule="auto"/>
+        <w:rPr>
+          <w:rFonts w:ascii="Consolas" w:hAnsi="Consolas" w:cs="Consolas"/>
+          <w:sz w:val="19"/>
+          <w:szCs w:val="19"/>
+        </w:rPr>
+      </w:pPr>
+      <w:r>
+        <w:rPr>
+          <w:rFonts w:ascii="Consolas" w:hAnsi="Consolas" w:cs="Consolas"/>
+          <w:sz w:val="19"/>
+          <w:szCs w:val="19"/>
+        </w:rPr>
+        <w:tab/>
+      </w:r>
+      <w:r>
+        <w:rPr>
+          <w:rFonts w:ascii="Consolas" w:hAnsi="Consolas" w:cs="Consolas"/>
+          <w:color w:val="0000FF"/>
+          <w:sz w:val="19"/>
+          <w:szCs w:val="19"/>
+        </w:rPr>
+        <w:t>END</w:t>
+      </w:r>
+      <w:r>
+        <w:rPr>
+          <w:rFonts w:ascii="Consolas" w:hAnsi="Consolas" w:cs="Consolas"/>
+          <w:sz w:val="19"/>
+          <w:szCs w:val="19"/>
+        </w:rPr>
+        <w:t xml:space="preserve"> </w:t>
+      </w:r>
+      <w:r>
+        <w:rPr>
+          <w:rFonts w:ascii="Consolas" w:hAnsi="Consolas" w:cs="Consolas"/>
+          <w:color w:val="0000FF"/>
+          <w:sz w:val="19"/>
+          <w:szCs w:val="19"/>
+        </w:rPr>
+        <w:t>TRY</w:t>
+      </w:r>
+    </w:p>
+    <w:p>
+      <w:pPr>
+        <w:autoSpaceDE w:val="0"/>
+        <w:autoSpaceDN w:val="0"/>
+        <w:adjustRightInd w:val="0"/>
+        <w:spacing w:after="0" w:line="240" w:lineRule="auto"/>
+        <w:rPr>
+          <w:rFonts w:ascii="Consolas" w:hAnsi="Consolas" w:cs="Consolas"/>
+          <w:sz w:val="19"/>
+          <w:szCs w:val="19"/>
+        </w:rPr>
+      </w:pPr>
+      <w:r>
+        <w:rPr>
+          <w:rFonts w:ascii="Consolas" w:hAnsi="Consolas" w:cs="Consolas"/>
+          <w:sz w:val="19"/>
+          <w:szCs w:val="19"/>
+        </w:rPr>
+        <w:tab/>
+      </w:r>
+      <w:r>
+        <w:rPr>
+          <w:rFonts w:ascii="Consolas" w:hAnsi="Consolas" w:cs="Consolas"/>
+          <w:color w:val="0000FF"/>
+          <w:sz w:val="19"/>
+          <w:szCs w:val="19"/>
+        </w:rPr>
+        <w:t>BEGIN</w:t>
+      </w:r>
+      <w:r>
+        <w:rPr>
+          <w:rFonts w:ascii="Consolas" w:hAnsi="Consolas" w:cs="Consolas"/>
+          <w:sz w:val="19"/>
+          <w:szCs w:val="19"/>
+        </w:rPr>
+        <w:t xml:space="preserve"> </w:t>
+      </w:r>
+      <w:r>
+        <w:rPr>
+          <w:rFonts w:ascii="Consolas" w:hAnsi="Consolas" w:cs="Consolas"/>
+          <w:color w:val="0000FF"/>
+          <w:sz w:val="19"/>
+          <w:szCs w:val="19"/>
+        </w:rPr>
+        <w:t>CATCH</w:t>
+      </w:r>
+    </w:p>
+    <w:p>
+      <w:pPr>
+        <w:autoSpaceDE w:val="0"/>
+        <w:autoSpaceDN w:val="0"/>
+        <w:adjustRightInd w:val="0"/>
+        <w:spacing w:after="0" w:line="240" w:lineRule="auto"/>
+        <w:rPr>
+          <w:rFonts w:ascii="Consolas" w:hAnsi="Consolas" w:cs="Consolas"/>
+          <w:sz w:val="19"/>
+          <w:szCs w:val="19"/>
+        </w:rPr>
+      </w:pPr>
+      <w:r>
+        <w:rPr>
+          <w:rFonts w:ascii="Consolas" w:hAnsi="Consolas" w:cs="Consolas"/>
+          <w:sz w:val="19"/>
+          <w:szCs w:val="19"/>
+        </w:rPr>
+        <w:tab/>
+      </w:r>
+      <w:r>
+        <w:rPr>
+          <w:rFonts w:ascii="Consolas" w:hAnsi="Consolas" w:cs="Consolas"/>
+          <w:sz w:val="19"/>
+          <w:szCs w:val="19"/>
+        </w:rPr>
+        <w:tab/>
+      </w:r>
+      <w:r>
+        <w:rPr>
+          <w:rFonts w:ascii="Consolas" w:hAnsi="Consolas" w:cs="Consolas"/>
+          <w:color w:val="0000FF"/>
+          <w:sz w:val="19"/>
+          <w:szCs w:val="19"/>
+        </w:rPr>
+        <w:t>RETURN</w:t>
+      </w:r>
+      <w:r>
+        <w:rPr>
+          <w:rFonts w:ascii="Consolas" w:hAnsi="Consolas" w:cs="Consolas"/>
+          <w:sz w:val="19"/>
+          <w:szCs w:val="19"/>
+        </w:rPr>
+        <w:t xml:space="preserve"> </w:t>
+      </w:r>
+      <w:r>
+        <w:rPr>
+          <w:rFonts w:ascii="Consolas" w:hAnsi="Consolas" w:cs="Consolas"/>
+          <w:color w:val="808080"/>
+          <w:sz w:val="19"/>
+          <w:szCs w:val="19"/>
+        </w:rPr>
+        <w:t>-</w:t>
+      </w:r>
+      <w:r>
+        <w:rPr>
+          <w:rFonts w:ascii="Consolas" w:hAnsi="Consolas" w:cs="Consolas"/>
+          <w:sz w:val="19"/>
+          <w:szCs w:val="19"/>
+        </w:rPr>
+        <w:t>99</w:t>
+      </w:r>
+    </w:p>
+    <w:p>
+      <w:pPr>
+        <w:autoSpaceDE w:val="0"/>
+        <w:autoSpaceDN w:val="0"/>
+        <w:adjustRightInd w:val="0"/>
+        <w:spacing w:after="0" w:line="240" w:lineRule="auto"/>
+        <w:rPr>
+          <w:rFonts w:ascii="Consolas" w:hAnsi="Consolas" w:cs="Consolas"/>
+          <w:sz w:val="19"/>
+          <w:szCs w:val="19"/>
+        </w:rPr>
+      </w:pPr>
+      <w:r>
+        <w:rPr>
+          <w:rFonts w:ascii="Consolas" w:hAnsi="Consolas" w:cs="Consolas"/>
+          <w:sz w:val="19"/>
+          <w:szCs w:val="19"/>
+        </w:rPr>
+        <w:tab/>
+      </w:r>
+      <w:r>
+        <w:rPr>
+          <w:rFonts w:ascii="Consolas" w:hAnsi="Consolas" w:cs="Consolas"/>
+          <w:color w:val="0000FF"/>
+          <w:sz w:val="19"/>
+          <w:szCs w:val="19"/>
+        </w:rPr>
+        <w:t>END</w:t>
+      </w:r>
+      <w:r>
+        <w:rPr>
+          <w:rFonts w:ascii="Consolas" w:hAnsi="Consolas" w:cs="Consolas"/>
+          <w:sz w:val="19"/>
+          <w:szCs w:val="19"/>
+        </w:rPr>
+        <w:t xml:space="preserve"> </w:t>
+      </w:r>
+      <w:r>
+        <w:rPr>
+          <w:rFonts w:ascii="Consolas" w:hAnsi="Consolas" w:cs="Consolas"/>
+          <w:color w:val="0000FF"/>
+          <w:sz w:val="19"/>
+          <w:szCs w:val="19"/>
+        </w:rPr>
+        <w:t>CATCH</w:t>
+      </w:r>
+    </w:p>
+    <w:p>
+      <w:pPr>
+        <w:autoSpaceDE w:val="0"/>
+        <w:autoSpaceDN w:val="0"/>
+        <w:adjustRightInd w:val="0"/>
+        <w:spacing w:after="0" w:line="240" w:lineRule="auto"/>
+        <w:rPr>
+          <w:rFonts w:ascii="Consolas" w:hAnsi="Consolas" w:cs="Consolas"/>
+          <w:sz w:val="19"/>
+          <w:szCs w:val="19"/>
+        </w:rPr>
+      </w:pPr>
+      <w:r>
+        <w:rPr>
+          <w:rFonts w:ascii="Consolas" w:hAnsi="Consolas" w:cs="Consolas"/>
+          <w:color w:val="0000FF"/>
+          <w:sz w:val="19"/>
+          <w:szCs w:val="19"/>
+        </w:rPr>
+        <w:t>END</w:t>
+      </w:r>
     </w:p>
     <w:p>
       <w:pPr>

</xml_diff>

<commit_message>
Database Updated And Attendance Module Done
</commit_message>
<xml_diff>
--- a/Documentation/Database Design.docx
+++ b/Documentation/Database Design.docx
@@ -40272,6 +40272,4885 @@
           <w:szCs w:val="19"/>
         </w:rPr>
       </w:pPr>
+    </w:p>
+    <w:p>
+      <w:pPr>
+        <w:autoSpaceDE w:val="0"/>
+        <w:autoSpaceDN w:val="0"/>
+        <w:adjustRightInd w:val="0"/>
+        <w:spacing w:after="0" w:line="240" w:lineRule="auto"/>
+        <w:rPr>
+          <w:rFonts w:ascii="Consolas" w:hAnsi="Consolas" w:cs="Consolas"/>
+          <w:sz w:val="19"/>
+          <w:szCs w:val="19"/>
+        </w:rPr>
+      </w:pPr>
+      <w:r>
+        <w:rPr>
+          <w:rFonts w:ascii="Consolas" w:hAnsi="Consolas" w:cs="Consolas"/>
+          <w:color w:val="0000FF"/>
+          <w:sz w:val="19"/>
+          <w:szCs w:val="19"/>
+        </w:rPr>
+        <w:t>CREATE</w:t>
+      </w:r>
+      <w:r>
+        <w:rPr>
+          <w:rFonts w:ascii="Consolas" w:hAnsi="Consolas" w:cs="Consolas"/>
+          <w:sz w:val="19"/>
+          <w:szCs w:val="19"/>
+        </w:rPr>
+        <w:t xml:space="preserve"> </w:t>
+      </w:r>
+      <w:r>
+        <w:rPr>
+          <w:rFonts w:ascii="Consolas" w:hAnsi="Consolas" w:cs="Consolas"/>
+          <w:color w:val="0000FF"/>
+          <w:sz w:val="19"/>
+          <w:szCs w:val="19"/>
+        </w:rPr>
+        <w:t>TABLE</w:t>
+      </w:r>
+      <w:r>
+        <w:rPr>
+          <w:rFonts w:ascii="Consolas" w:hAnsi="Consolas" w:cs="Consolas"/>
+          <w:sz w:val="19"/>
+          <w:szCs w:val="19"/>
+        </w:rPr>
+        <w:t xml:space="preserve"> tbl_Attendance</w:t>
+      </w:r>
+    </w:p>
+    <w:p>
+      <w:pPr>
+        <w:autoSpaceDE w:val="0"/>
+        <w:autoSpaceDN w:val="0"/>
+        <w:adjustRightInd w:val="0"/>
+        <w:spacing w:after="0" w:line="240" w:lineRule="auto"/>
+        <w:rPr>
+          <w:rFonts w:ascii="Consolas" w:hAnsi="Consolas" w:cs="Consolas"/>
+          <w:sz w:val="19"/>
+          <w:szCs w:val="19"/>
+        </w:rPr>
+      </w:pPr>
+      <w:r>
+        <w:rPr>
+          <w:rFonts w:ascii="Consolas" w:hAnsi="Consolas" w:cs="Consolas"/>
+          <w:color w:val="808080"/>
+          <w:sz w:val="19"/>
+          <w:szCs w:val="19"/>
+        </w:rPr>
+        <w:t>(</w:t>
+      </w:r>
+    </w:p>
+    <w:p>
+      <w:pPr>
+        <w:autoSpaceDE w:val="0"/>
+        <w:autoSpaceDN w:val="0"/>
+        <w:adjustRightInd w:val="0"/>
+        <w:spacing w:after="0" w:line="240" w:lineRule="auto"/>
+        <w:rPr>
+          <w:rFonts w:ascii="Consolas" w:hAnsi="Consolas" w:cs="Consolas"/>
+          <w:sz w:val="19"/>
+          <w:szCs w:val="19"/>
+        </w:rPr>
+      </w:pPr>
+      <w:r>
+        <w:rPr>
+          <w:rFonts w:ascii="Consolas" w:hAnsi="Consolas" w:cs="Consolas"/>
+          <w:sz w:val="19"/>
+          <w:szCs w:val="19"/>
+        </w:rPr>
+        <w:tab/>
+        <w:t xml:space="preserve">SSO </w:t>
+      </w:r>
+      <w:r>
+        <w:rPr>
+          <w:rFonts w:ascii="Consolas" w:hAnsi="Consolas" w:cs="Consolas"/>
+          <w:color w:val="0000FF"/>
+          <w:sz w:val="19"/>
+          <w:szCs w:val="19"/>
+        </w:rPr>
+        <w:t>INT</w:t>
+      </w:r>
+      <w:r>
+        <w:rPr>
+          <w:rFonts w:ascii="Consolas" w:hAnsi="Consolas" w:cs="Consolas"/>
+          <w:sz w:val="19"/>
+          <w:szCs w:val="19"/>
+        </w:rPr>
+        <w:t xml:space="preserve"> </w:t>
+      </w:r>
+      <w:r>
+        <w:rPr>
+          <w:rFonts w:ascii="Consolas" w:hAnsi="Consolas" w:cs="Consolas"/>
+          <w:color w:val="0000FF"/>
+          <w:sz w:val="19"/>
+          <w:szCs w:val="19"/>
+        </w:rPr>
+        <w:t>CONSTRAINT</w:t>
+      </w:r>
+      <w:r>
+        <w:rPr>
+          <w:rFonts w:ascii="Consolas" w:hAnsi="Consolas" w:cs="Consolas"/>
+          <w:sz w:val="19"/>
+          <w:szCs w:val="19"/>
+        </w:rPr>
+        <w:t xml:space="preserve"> srkey31 </w:t>
+      </w:r>
+      <w:r>
+        <w:rPr>
+          <w:rFonts w:ascii="Consolas" w:hAnsi="Consolas" w:cs="Consolas"/>
+          <w:color w:val="0000FF"/>
+          <w:sz w:val="19"/>
+          <w:szCs w:val="19"/>
+        </w:rPr>
+        <w:t>foreign</w:t>
+      </w:r>
+      <w:r>
+        <w:rPr>
+          <w:rFonts w:ascii="Consolas" w:hAnsi="Consolas" w:cs="Consolas"/>
+          <w:sz w:val="19"/>
+          <w:szCs w:val="19"/>
+        </w:rPr>
+        <w:t xml:space="preserve"> </w:t>
+      </w:r>
+      <w:r>
+        <w:rPr>
+          <w:rFonts w:ascii="Consolas" w:hAnsi="Consolas" w:cs="Consolas"/>
+          <w:color w:val="0000FF"/>
+          <w:sz w:val="19"/>
+          <w:szCs w:val="19"/>
+        </w:rPr>
+        <w:t>key</w:t>
+      </w:r>
+      <w:r>
+        <w:rPr>
+          <w:rFonts w:ascii="Consolas" w:hAnsi="Consolas" w:cs="Consolas"/>
+          <w:sz w:val="19"/>
+          <w:szCs w:val="19"/>
+        </w:rPr>
+        <w:t xml:space="preserve"> </w:t>
+      </w:r>
+      <w:r>
+        <w:rPr>
+          <w:rFonts w:ascii="Consolas" w:hAnsi="Consolas" w:cs="Consolas"/>
+          <w:color w:val="0000FF"/>
+          <w:sz w:val="19"/>
+          <w:szCs w:val="19"/>
+        </w:rPr>
+        <w:t>references</w:t>
+      </w:r>
+      <w:r>
+        <w:rPr>
+          <w:rFonts w:ascii="Consolas" w:hAnsi="Consolas" w:cs="Consolas"/>
+          <w:sz w:val="19"/>
+          <w:szCs w:val="19"/>
+        </w:rPr>
+        <w:t xml:space="preserve"> tbl_Student</w:t>
+      </w:r>
+      <w:r>
+        <w:rPr>
+          <w:rFonts w:ascii="Consolas" w:hAnsi="Consolas" w:cs="Consolas"/>
+          <w:color w:val="808080"/>
+          <w:sz w:val="19"/>
+          <w:szCs w:val="19"/>
+        </w:rPr>
+        <w:t>(</w:t>
+      </w:r>
+      <w:r>
+        <w:rPr>
+          <w:rFonts w:ascii="Consolas" w:hAnsi="Consolas" w:cs="Consolas"/>
+          <w:sz w:val="19"/>
+          <w:szCs w:val="19"/>
+        </w:rPr>
+        <w:t>SSO</w:t>
+      </w:r>
+      <w:r>
+        <w:rPr>
+          <w:rFonts w:ascii="Consolas" w:hAnsi="Consolas" w:cs="Consolas"/>
+          <w:color w:val="808080"/>
+          <w:sz w:val="19"/>
+          <w:szCs w:val="19"/>
+        </w:rPr>
+        <w:t>),</w:t>
+      </w:r>
+    </w:p>
+    <w:p>
+      <w:pPr>
+        <w:autoSpaceDE w:val="0"/>
+        <w:autoSpaceDN w:val="0"/>
+        <w:adjustRightInd w:val="0"/>
+        <w:spacing w:after="0" w:line="240" w:lineRule="auto"/>
+        <w:rPr>
+          <w:rFonts w:ascii="Consolas" w:hAnsi="Consolas" w:cs="Consolas"/>
+          <w:sz w:val="19"/>
+          <w:szCs w:val="19"/>
+        </w:rPr>
+      </w:pPr>
+      <w:r>
+        <w:rPr>
+          <w:rFonts w:ascii="Consolas" w:hAnsi="Consolas" w:cs="Consolas"/>
+          <w:sz w:val="19"/>
+          <w:szCs w:val="19"/>
+        </w:rPr>
+        <w:tab/>
+        <w:t xml:space="preserve">CourseId </w:t>
+      </w:r>
+      <w:r>
+        <w:rPr>
+          <w:rFonts w:ascii="Consolas" w:hAnsi="Consolas" w:cs="Consolas"/>
+          <w:color w:val="0000FF"/>
+          <w:sz w:val="19"/>
+          <w:szCs w:val="19"/>
+        </w:rPr>
+        <w:t>VARCHAR</w:t>
+      </w:r>
+      <w:r>
+        <w:rPr>
+          <w:rFonts w:ascii="Consolas" w:hAnsi="Consolas" w:cs="Consolas"/>
+          <w:color w:val="808080"/>
+          <w:sz w:val="19"/>
+          <w:szCs w:val="19"/>
+        </w:rPr>
+        <w:t>(</w:t>
+      </w:r>
+      <w:r>
+        <w:rPr>
+          <w:rFonts w:ascii="Consolas" w:hAnsi="Consolas" w:cs="Consolas"/>
+          <w:sz w:val="19"/>
+          <w:szCs w:val="19"/>
+        </w:rPr>
+        <w:t>20</w:t>
+      </w:r>
+      <w:r>
+        <w:rPr>
+          <w:rFonts w:ascii="Consolas" w:hAnsi="Consolas" w:cs="Consolas"/>
+          <w:color w:val="808080"/>
+          <w:sz w:val="19"/>
+          <w:szCs w:val="19"/>
+        </w:rPr>
+        <w:t>)</w:t>
+      </w:r>
+      <w:r>
+        <w:rPr>
+          <w:rFonts w:ascii="Consolas" w:hAnsi="Consolas" w:cs="Consolas"/>
+          <w:sz w:val="19"/>
+          <w:szCs w:val="19"/>
+        </w:rPr>
+        <w:t xml:space="preserve"> </w:t>
+      </w:r>
+      <w:r>
+        <w:rPr>
+          <w:rFonts w:ascii="Consolas" w:hAnsi="Consolas" w:cs="Consolas"/>
+          <w:color w:val="0000FF"/>
+          <w:sz w:val="19"/>
+          <w:szCs w:val="19"/>
+        </w:rPr>
+        <w:t>CONSTRAINT</w:t>
+      </w:r>
+      <w:r>
+        <w:rPr>
+          <w:rFonts w:ascii="Consolas" w:hAnsi="Consolas" w:cs="Consolas"/>
+          <w:sz w:val="19"/>
+          <w:szCs w:val="19"/>
+        </w:rPr>
+        <w:t xml:space="preserve"> srkey32 </w:t>
+      </w:r>
+      <w:r>
+        <w:rPr>
+          <w:rFonts w:ascii="Consolas" w:hAnsi="Consolas" w:cs="Consolas"/>
+          <w:color w:val="0000FF"/>
+          <w:sz w:val="19"/>
+          <w:szCs w:val="19"/>
+        </w:rPr>
+        <w:t>foreign</w:t>
+      </w:r>
+      <w:r>
+        <w:rPr>
+          <w:rFonts w:ascii="Consolas" w:hAnsi="Consolas" w:cs="Consolas"/>
+          <w:sz w:val="19"/>
+          <w:szCs w:val="19"/>
+        </w:rPr>
+        <w:t xml:space="preserve"> </w:t>
+      </w:r>
+      <w:r>
+        <w:rPr>
+          <w:rFonts w:ascii="Consolas" w:hAnsi="Consolas" w:cs="Consolas"/>
+          <w:color w:val="0000FF"/>
+          <w:sz w:val="19"/>
+          <w:szCs w:val="19"/>
+        </w:rPr>
+        <w:t>key</w:t>
+      </w:r>
+      <w:r>
+        <w:rPr>
+          <w:rFonts w:ascii="Consolas" w:hAnsi="Consolas" w:cs="Consolas"/>
+          <w:sz w:val="19"/>
+          <w:szCs w:val="19"/>
+        </w:rPr>
+        <w:t xml:space="preserve"> </w:t>
+      </w:r>
+      <w:r>
+        <w:rPr>
+          <w:rFonts w:ascii="Consolas" w:hAnsi="Consolas" w:cs="Consolas"/>
+          <w:color w:val="0000FF"/>
+          <w:sz w:val="19"/>
+          <w:szCs w:val="19"/>
+        </w:rPr>
+        <w:t>references</w:t>
+      </w:r>
+      <w:r>
+        <w:rPr>
+          <w:rFonts w:ascii="Consolas" w:hAnsi="Consolas" w:cs="Consolas"/>
+          <w:sz w:val="19"/>
+          <w:szCs w:val="19"/>
+        </w:rPr>
+        <w:t xml:space="preserve"> tbl_Course</w:t>
+      </w:r>
+      <w:r>
+        <w:rPr>
+          <w:rFonts w:ascii="Consolas" w:hAnsi="Consolas" w:cs="Consolas"/>
+          <w:color w:val="808080"/>
+          <w:sz w:val="19"/>
+          <w:szCs w:val="19"/>
+        </w:rPr>
+        <w:t>(</w:t>
+      </w:r>
+      <w:r>
+        <w:rPr>
+          <w:rFonts w:ascii="Consolas" w:hAnsi="Consolas" w:cs="Consolas"/>
+          <w:sz w:val="19"/>
+          <w:szCs w:val="19"/>
+        </w:rPr>
+        <w:t>CourseId</w:t>
+      </w:r>
+      <w:r>
+        <w:rPr>
+          <w:rFonts w:ascii="Consolas" w:hAnsi="Consolas" w:cs="Consolas"/>
+          <w:color w:val="808080"/>
+          <w:sz w:val="19"/>
+          <w:szCs w:val="19"/>
+        </w:rPr>
+        <w:t>),</w:t>
+      </w:r>
+    </w:p>
+    <w:p>
+      <w:pPr>
+        <w:autoSpaceDE w:val="0"/>
+        <w:autoSpaceDN w:val="0"/>
+        <w:adjustRightInd w:val="0"/>
+        <w:spacing w:after="0" w:line="240" w:lineRule="auto"/>
+        <w:rPr>
+          <w:rFonts w:ascii="Consolas" w:hAnsi="Consolas" w:cs="Consolas"/>
+          <w:sz w:val="19"/>
+          <w:szCs w:val="19"/>
+        </w:rPr>
+      </w:pPr>
+      <w:r>
+        <w:rPr>
+          <w:rFonts w:ascii="Consolas" w:hAnsi="Consolas" w:cs="Consolas"/>
+          <w:sz w:val="19"/>
+          <w:szCs w:val="19"/>
+        </w:rPr>
+        <w:tab/>
+        <w:t xml:space="preserve">AttendanceDate </w:t>
+      </w:r>
+      <w:r>
+        <w:rPr>
+          <w:rFonts w:ascii="Consolas" w:hAnsi="Consolas" w:cs="Consolas"/>
+          <w:color w:val="0000FF"/>
+          <w:sz w:val="19"/>
+          <w:szCs w:val="19"/>
+        </w:rPr>
+        <w:t>DATE</w:t>
+      </w:r>
+      <w:r>
+        <w:rPr>
+          <w:rFonts w:ascii="Consolas" w:hAnsi="Consolas" w:cs="Consolas"/>
+          <w:color w:val="808080"/>
+          <w:sz w:val="19"/>
+          <w:szCs w:val="19"/>
+        </w:rPr>
+        <w:t>,</w:t>
+      </w:r>
+    </w:p>
+    <w:p>
+      <w:pPr>
+        <w:autoSpaceDE w:val="0"/>
+        <w:autoSpaceDN w:val="0"/>
+        <w:adjustRightInd w:val="0"/>
+        <w:spacing w:after="0" w:line="240" w:lineRule="auto"/>
+        <w:rPr>
+          <w:rFonts w:ascii="Consolas" w:hAnsi="Consolas" w:cs="Consolas"/>
+          <w:sz w:val="19"/>
+          <w:szCs w:val="19"/>
+        </w:rPr>
+      </w:pPr>
+      <w:r>
+        <w:rPr>
+          <w:rFonts w:ascii="Consolas" w:hAnsi="Consolas" w:cs="Consolas"/>
+          <w:sz w:val="19"/>
+          <w:szCs w:val="19"/>
+        </w:rPr>
+        <w:tab/>
+        <w:t xml:space="preserve">AttendanceStatus </w:t>
+      </w:r>
+      <w:r>
+        <w:rPr>
+          <w:rFonts w:ascii="Consolas" w:hAnsi="Consolas" w:cs="Consolas"/>
+          <w:color w:val="0000FF"/>
+          <w:sz w:val="19"/>
+          <w:szCs w:val="19"/>
+        </w:rPr>
+        <w:t>VARCHAR</w:t>
+      </w:r>
+      <w:r>
+        <w:rPr>
+          <w:rFonts w:ascii="Consolas" w:hAnsi="Consolas" w:cs="Consolas"/>
+          <w:color w:val="808080"/>
+          <w:sz w:val="19"/>
+          <w:szCs w:val="19"/>
+        </w:rPr>
+        <w:t>(</w:t>
+      </w:r>
+      <w:r>
+        <w:rPr>
+          <w:rFonts w:ascii="Consolas" w:hAnsi="Consolas" w:cs="Consolas"/>
+          <w:sz w:val="19"/>
+          <w:szCs w:val="19"/>
+        </w:rPr>
+        <w:t>10</w:t>
+      </w:r>
+      <w:r>
+        <w:rPr>
+          <w:rFonts w:ascii="Consolas" w:hAnsi="Consolas" w:cs="Consolas"/>
+          <w:color w:val="808080"/>
+          <w:sz w:val="19"/>
+          <w:szCs w:val="19"/>
+        </w:rPr>
+        <w:t>)</w:t>
+      </w:r>
+    </w:p>
+    <w:p>
+      <w:pPr>
+        <w:autoSpaceDE w:val="0"/>
+        <w:autoSpaceDN w:val="0"/>
+        <w:adjustRightInd w:val="0"/>
+        <w:spacing w:after="0" w:line="240" w:lineRule="auto"/>
+        <w:rPr>
+          <w:rFonts w:ascii="Consolas" w:hAnsi="Consolas" w:cs="Consolas"/>
+          <w:sz w:val="19"/>
+          <w:szCs w:val="19"/>
+        </w:rPr>
+      </w:pPr>
+      <w:r>
+        <w:rPr>
+          <w:rFonts w:ascii="Consolas" w:hAnsi="Consolas" w:cs="Consolas"/>
+          <w:color w:val="808080"/>
+          <w:sz w:val="19"/>
+          <w:szCs w:val="19"/>
+        </w:rPr>
+        <w:t>)</w:t>
+      </w:r>
+    </w:p>
+    <w:p>
+      <w:pPr>
+        <w:autoSpaceDE w:val="0"/>
+        <w:autoSpaceDN w:val="0"/>
+        <w:adjustRightInd w:val="0"/>
+        <w:spacing w:after="0" w:line="240" w:lineRule="auto"/>
+        <w:rPr>
+          <w:rFonts w:ascii="Consolas" w:hAnsi="Consolas" w:cs="Consolas"/>
+          <w:sz w:val="19"/>
+          <w:szCs w:val="19"/>
+        </w:rPr>
+      </w:pPr>
+    </w:p>
+    <w:p>
+      <w:pPr>
+        <w:autoSpaceDE w:val="0"/>
+        <w:autoSpaceDN w:val="0"/>
+        <w:adjustRightInd w:val="0"/>
+        <w:spacing w:after="0" w:line="240" w:lineRule="auto"/>
+        <w:rPr>
+          <w:rFonts w:ascii="Consolas" w:hAnsi="Consolas" w:cs="Consolas"/>
+          <w:sz w:val="19"/>
+          <w:szCs w:val="19"/>
+        </w:rPr>
+      </w:pPr>
+      <w:r>
+        <w:rPr>
+          <w:rFonts w:ascii="Consolas" w:hAnsi="Consolas" w:cs="Consolas"/>
+          <w:color w:val="0000FF"/>
+          <w:sz w:val="19"/>
+          <w:szCs w:val="19"/>
+        </w:rPr>
+        <w:t>SELECT</w:t>
+      </w:r>
+      <w:r>
+        <w:rPr>
+          <w:rFonts w:ascii="Consolas" w:hAnsi="Consolas" w:cs="Consolas"/>
+          <w:sz w:val="19"/>
+          <w:szCs w:val="19"/>
+        </w:rPr>
+        <w:t xml:space="preserve"> </w:t>
+      </w:r>
+      <w:r>
+        <w:rPr>
+          <w:rFonts w:ascii="Consolas" w:hAnsi="Consolas" w:cs="Consolas"/>
+          <w:color w:val="808080"/>
+          <w:sz w:val="19"/>
+          <w:szCs w:val="19"/>
+        </w:rPr>
+        <w:t>*</w:t>
+      </w:r>
+      <w:r>
+        <w:rPr>
+          <w:rFonts w:ascii="Consolas" w:hAnsi="Consolas" w:cs="Consolas"/>
+          <w:sz w:val="19"/>
+          <w:szCs w:val="19"/>
+        </w:rPr>
+        <w:t xml:space="preserve"> </w:t>
+      </w:r>
+      <w:r>
+        <w:rPr>
+          <w:rFonts w:ascii="Consolas" w:hAnsi="Consolas" w:cs="Consolas"/>
+          <w:color w:val="0000FF"/>
+          <w:sz w:val="19"/>
+          <w:szCs w:val="19"/>
+        </w:rPr>
+        <w:t>FROM</w:t>
+      </w:r>
+      <w:r>
+        <w:rPr>
+          <w:rFonts w:ascii="Consolas" w:hAnsi="Consolas" w:cs="Consolas"/>
+          <w:sz w:val="19"/>
+          <w:szCs w:val="19"/>
+        </w:rPr>
+        <w:t xml:space="preserve"> tbl_Attendance</w:t>
+      </w:r>
+    </w:p>
+    <w:p>
+      <w:pPr>
+        <w:autoSpaceDE w:val="0"/>
+        <w:autoSpaceDN w:val="0"/>
+        <w:adjustRightInd w:val="0"/>
+        <w:spacing w:after="0" w:line="240" w:lineRule="auto"/>
+        <w:rPr>
+          <w:rFonts w:ascii="Consolas" w:hAnsi="Consolas" w:cs="Consolas"/>
+          <w:sz w:val="19"/>
+          <w:szCs w:val="19"/>
+        </w:rPr>
+      </w:pPr>
+      <w:r>
+        <w:rPr>
+          <w:rFonts w:ascii="Consolas" w:hAnsi="Consolas" w:cs="Consolas"/>
+          <w:color w:val="0000FF"/>
+          <w:sz w:val="19"/>
+          <w:szCs w:val="19"/>
+        </w:rPr>
+        <w:t>DROP</w:t>
+      </w:r>
+      <w:r>
+        <w:rPr>
+          <w:rFonts w:ascii="Consolas" w:hAnsi="Consolas" w:cs="Consolas"/>
+          <w:sz w:val="19"/>
+          <w:szCs w:val="19"/>
+        </w:rPr>
+        <w:t xml:space="preserve"> </w:t>
+      </w:r>
+      <w:r>
+        <w:rPr>
+          <w:rFonts w:ascii="Consolas" w:hAnsi="Consolas" w:cs="Consolas"/>
+          <w:color w:val="0000FF"/>
+          <w:sz w:val="19"/>
+          <w:szCs w:val="19"/>
+        </w:rPr>
+        <w:t>TABLE</w:t>
+      </w:r>
+      <w:r>
+        <w:rPr>
+          <w:rFonts w:ascii="Consolas" w:hAnsi="Consolas" w:cs="Consolas"/>
+          <w:sz w:val="19"/>
+          <w:szCs w:val="19"/>
+        </w:rPr>
+        <w:t xml:space="preserve"> tbl_Attendance</w:t>
+      </w:r>
+    </w:p>
+    <w:p>
+      <w:pPr>
+        <w:autoSpaceDE w:val="0"/>
+        <w:autoSpaceDN w:val="0"/>
+        <w:adjustRightInd w:val="0"/>
+        <w:spacing w:after="0" w:line="240" w:lineRule="auto"/>
+        <w:rPr>
+          <w:rFonts w:ascii="Consolas" w:hAnsi="Consolas" w:cs="Consolas"/>
+          <w:sz w:val="19"/>
+          <w:szCs w:val="19"/>
+        </w:rPr>
+      </w:pPr>
+    </w:p>
+    <w:p>
+      <w:pPr>
+        <w:autoSpaceDE w:val="0"/>
+        <w:autoSpaceDN w:val="0"/>
+        <w:adjustRightInd w:val="0"/>
+        <w:spacing w:after="0" w:line="240" w:lineRule="auto"/>
+        <w:rPr>
+          <w:rFonts w:ascii="Consolas" w:hAnsi="Consolas" w:cs="Consolas"/>
+          <w:sz w:val="19"/>
+          <w:szCs w:val="19"/>
+        </w:rPr>
+      </w:pPr>
+      <w:r>
+        <w:rPr>
+          <w:rFonts w:ascii="Consolas" w:hAnsi="Consolas" w:cs="Consolas"/>
+          <w:color w:val="0000FF"/>
+          <w:sz w:val="19"/>
+          <w:szCs w:val="19"/>
+        </w:rPr>
+        <w:t>CREATE</w:t>
+      </w:r>
+      <w:r>
+        <w:rPr>
+          <w:rFonts w:ascii="Consolas" w:hAnsi="Consolas" w:cs="Consolas"/>
+          <w:sz w:val="19"/>
+          <w:szCs w:val="19"/>
+        </w:rPr>
+        <w:t xml:space="preserve"> </w:t>
+      </w:r>
+      <w:r>
+        <w:rPr>
+          <w:rFonts w:ascii="Consolas" w:hAnsi="Consolas" w:cs="Consolas"/>
+          <w:color w:val="0000FF"/>
+          <w:sz w:val="19"/>
+          <w:szCs w:val="19"/>
+        </w:rPr>
+        <w:t>TABLE</w:t>
+      </w:r>
+      <w:r>
+        <w:rPr>
+          <w:rFonts w:ascii="Consolas" w:hAnsi="Consolas" w:cs="Consolas"/>
+          <w:sz w:val="19"/>
+          <w:szCs w:val="19"/>
+        </w:rPr>
+        <w:t xml:space="preserve"> tbl_SetAttendance</w:t>
+      </w:r>
+    </w:p>
+    <w:p>
+      <w:pPr>
+        <w:autoSpaceDE w:val="0"/>
+        <w:autoSpaceDN w:val="0"/>
+        <w:adjustRightInd w:val="0"/>
+        <w:spacing w:after="0" w:line="240" w:lineRule="auto"/>
+        <w:rPr>
+          <w:rFonts w:ascii="Consolas" w:hAnsi="Consolas" w:cs="Consolas"/>
+          <w:sz w:val="19"/>
+          <w:szCs w:val="19"/>
+        </w:rPr>
+      </w:pPr>
+      <w:r>
+        <w:rPr>
+          <w:rFonts w:ascii="Consolas" w:hAnsi="Consolas" w:cs="Consolas"/>
+          <w:color w:val="808080"/>
+          <w:sz w:val="19"/>
+          <w:szCs w:val="19"/>
+        </w:rPr>
+        <w:t>(</w:t>
+      </w:r>
+    </w:p>
+    <w:p>
+      <w:pPr>
+        <w:autoSpaceDE w:val="0"/>
+        <w:autoSpaceDN w:val="0"/>
+        <w:adjustRightInd w:val="0"/>
+        <w:spacing w:after="0" w:line="240" w:lineRule="auto"/>
+        <w:rPr>
+          <w:rFonts w:ascii="Consolas" w:hAnsi="Consolas" w:cs="Consolas"/>
+          <w:sz w:val="19"/>
+          <w:szCs w:val="19"/>
+        </w:rPr>
+      </w:pPr>
+      <w:r>
+        <w:rPr>
+          <w:rFonts w:ascii="Consolas" w:hAnsi="Consolas" w:cs="Consolas"/>
+          <w:sz w:val="19"/>
+          <w:szCs w:val="19"/>
+        </w:rPr>
+        <w:tab/>
+        <w:t xml:space="preserve">CourseId </w:t>
+      </w:r>
+      <w:r>
+        <w:rPr>
+          <w:rFonts w:ascii="Consolas" w:hAnsi="Consolas" w:cs="Consolas"/>
+          <w:color w:val="0000FF"/>
+          <w:sz w:val="19"/>
+          <w:szCs w:val="19"/>
+        </w:rPr>
+        <w:t>VARCHAR</w:t>
+      </w:r>
+      <w:r>
+        <w:rPr>
+          <w:rFonts w:ascii="Consolas" w:hAnsi="Consolas" w:cs="Consolas"/>
+          <w:color w:val="808080"/>
+          <w:sz w:val="19"/>
+          <w:szCs w:val="19"/>
+        </w:rPr>
+        <w:t>(</w:t>
+      </w:r>
+      <w:r>
+        <w:rPr>
+          <w:rFonts w:ascii="Consolas" w:hAnsi="Consolas" w:cs="Consolas"/>
+          <w:sz w:val="19"/>
+          <w:szCs w:val="19"/>
+        </w:rPr>
+        <w:t>20</w:t>
+      </w:r>
+      <w:r>
+        <w:rPr>
+          <w:rFonts w:ascii="Consolas" w:hAnsi="Consolas" w:cs="Consolas"/>
+          <w:color w:val="808080"/>
+          <w:sz w:val="19"/>
+          <w:szCs w:val="19"/>
+        </w:rPr>
+        <w:t>)</w:t>
+      </w:r>
+      <w:r>
+        <w:rPr>
+          <w:rFonts w:ascii="Consolas" w:hAnsi="Consolas" w:cs="Consolas"/>
+          <w:sz w:val="19"/>
+          <w:szCs w:val="19"/>
+        </w:rPr>
+        <w:t xml:space="preserve"> </w:t>
+      </w:r>
+      <w:r>
+        <w:rPr>
+          <w:rFonts w:ascii="Consolas" w:hAnsi="Consolas" w:cs="Consolas"/>
+          <w:color w:val="0000FF"/>
+          <w:sz w:val="19"/>
+          <w:szCs w:val="19"/>
+        </w:rPr>
+        <w:t>CONSTRAINT</w:t>
+      </w:r>
+      <w:r>
+        <w:rPr>
+          <w:rFonts w:ascii="Consolas" w:hAnsi="Consolas" w:cs="Consolas"/>
+          <w:sz w:val="19"/>
+          <w:szCs w:val="19"/>
+        </w:rPr>
+        <w:t xml:space="preserve"> srkey33 </w:t>
+      </w:r>
+      <w:r>
+        <w:rPr>
+          <w:rFonts w:ascii="Consolas" w:hAnsi="Consolas" w:cs="Consolas"/>
+          <w:color w:val="0000FF"/>
+          <w:sz w:val="19"/>
+          <w:szCs w:val="19"/>
+        </w:rPr>
+        <w:t>foreign</w:t>
+      </w:r>
+      <w:r>
+        <w:rPr>
+          <w:rFonts w:ascii="Consolas" w:hAnsi="Consolas" w:cs="Consolas"/>
+          <w:sz w:val="19"/>
+          <w:szCs w:val="19"/>
+        </w:rPr>
+        <w:t xml:space="preserve"> </w:t>
+      </w:r>
+      <w:r>
+        <w:rPr>
+          <w:rFonts w:ascii="Consolas" w:hAnsi="Consolas" w:cs="Consolas"/>
+          <w:color w:val="0000FF"/>
+          <w:sz w:val="19"/>
+          <w:szCs w:val="19"/>
+        </w:rPr>
+        <w:t>key</w:t>
+      </w:r>
+      <w:r>
+        <w:rPr>
+          <w:rFonts w:ascii="Consolas" w:hAnsi="Consolas" w:cs="Consolas"/>
+          <w:sz w:val="19"/>
+          <w:szCs w:val="19"/>
+        </w:rPr>
+        <w:t xml:space="preserve"> </w:t>
+      </w:r>
+      <w:r>
+        <w:rPr>
+          <w:rFonts w:ascii="Consolas" w:hAnsi="Consolas" w:cs="Consolas"/>
+          <w:color w:val="0000FF"/>
+          <w:sz w:val="19"/>
+          <w:szCs w:val="19"/>
+        </w:rPr>
+        <w:t>references</w:t>
+      </w:r>
+      <w:r>
+        <w:rPr>
+          <w:rFonts w:ascii="Consolas" w:hAnsi="Consolas" w:cs="Consolas"/>
+          <w:sz w:val="19"/>
+          <w:szCs w:val="19"/>
+        </w:rPr>
+        <w:t xml:space="preserve"> tbl_Course</w:t>
+      </w:r>
+      <w:r>
+        <w:rPr>
+          <w:rFonts w:ascii="Consolas" w:hAnsi="Consolas" w:cs="Consolas"/>
+          <w:color w:val="808080"/>
+          <w:sz w:val="19"/>
+          <w:szCs w:val="19"/>
+        </w:rPr>
+        <w:t>(</w:t>
+      </w:r>
+      <w:r>
+        <w:rPr>
+          <w:rFonts w:ascii="Consolas" w:hAnsi="Consolas" w:cs="Consolas"/>
+          <w:sz w:val="19"/>
+          <w:szCs w:val="19"/>
+        </w:rPr>
+        <w:t>CourseId</w:t>
+      </w:r>
+      <w:r>
+        <w:rPr>
+          <w:rFonts w:ascii="Consolas" w:hAnsi="Consolas" w:cs="Consolas"/>
+          <w:color w:val="808080"/>
+          <w:sz w:val="19"/>
+          <w:szCs w:val="19"/>
+        </w:rPr>
+        <w:t>),</w:t>
+      </w:r>
+    </w:p>
+    <w:p>
+      <w:pPr>
+        <w:autoSpaceDE w:val="0"/>
+        <w:autoSpaceDN w:val="0"/>
+        <w:adjustRightInd w:val="0"/>
+        <w:spacing w:after="0" w:line="240" w:lineRule="auto"/>
+        <w:rPr>
+          <w:rFonts w:ascii="Consolas" w:hAnsi="Consolas" w:cs="Consolas"/>
+          <w:sz w:val="19"/>
+          <w:szCs w:val="19"/>
+        </w:rPr>
+      </w:pPr>
+      <w:r>
+        <w:rPr>
+          <w:rFonts w:ascii="Consolas" w:hAnsi="Consolas" w:cs="Consolas"/>
+          <w:sz w:val="19"/>
+          <w:szCs w:val="19"/>
+        </w:rPr>
+        <w:tab/>
+        <w:t xml:space="preserve">AttendanceDate </w:t>
+      </w:r>
+      <w:r>
+        <w:rPr>
+          <w:rFonts w:ascii="Consolas" w:hAnsi="Consolas" w:cs="Consolas"/>
+          <w:color w:val="0000FF"/>
+          <w:sz w:val="19"/>
+          <w:szCs w:val="19"/>
+        </w:rPr>
+        <w:t>DATE</w:t>
+      </w:r>
+      <w:r>
+        <w:rPr>
+          <w:rFonts w:ascii="Consolas" w:hAnsi="Consolas" w:cs="Consolas"/>
+          <w:color w:val="808080"/>
+          <w:sz w:val="19"/>
+          <w:szCs w:val="19"/>
+        </w:rPr>
+        <w:t>,</w:t>
+      </w:r>
+    </w:p>
+    <w:p>
+      <w:pPr>
+        <w:autoSpaceDE w:val="0"/>
+        <w:autoSpaceDN w:val="0"/>
+        <w:adjustRightInd w:val="0"/>
+        <w:spacing w:after="0" w:line="240" w:lineRule="auto"/>
+        <w:rPr>
+          <w:rFonts w:ascii="Consolas" w:hAnsi="Consolas" w:cs="Consolas"/>
+          <w:sz w:val="19"/>
+          <w:szCs w:val="19"/>
+        </w:rPr>
+      </w:pPr>
+      <w:r>
+        <w:rPr>
+          <w:rFonts w:ascii="Consolas" w:hAnsi="Consolas" w:cs="Consolas"/>
+          <w:sz w:val="19"/>
+          <w:szCs w:val="19"/>
+        </w:rPr>
+        <w:tab/>
+        <w:t xml:space="preserve">Latitude </w:t>
+      </w:r>
+      <w:r>
+        <w:rPr>
+          <w:rFonts w:ascii="Consolas" w:hAnsi="Consolas" w:cs="Consolas"/>
+          <w:color w:val="0000FF"/>
+          <w:sz w:val="19"/>
+          <w:szCs w:val="19"/>
+        </w:rPr>
+        <w:t>INT</w:t>
+      </w:r>
+      <w:r>
+        <w:rPr>
+          <w:rFonts w:ascii="Consolas" w:hAnsi="Consolas" w:cs="Consolas"/>
+          <w:color w:val="808080"/>
+          <w:sz w:val="19"/>
+          <w:szCs w:val="19"/>
+        </w:rPr>
+        <w:t>,</w:t>
+      </w:r>
+    </w:p>
+    <w:p>
+      <w:pPr>
+        <w:autoSpaceDE w:val="0"/>
+        <w:autoSpaceDN w:val="0"/>
+        <w:adjustRightInd w:val="0"/>
+        <w:spacing w:after="0" w:line="240" w:lineRule="auto"/>
+        <w:rPr>
+          <w:rFonts w:ascii="Consolas" w:hAnsi="Consolas" w:cs="Consolas"/>
+          <w:sz w:val="19"/>
+          <w:szCs w:val="19"/>
+        </w:rPr>
+      </w:pPr>
+      <w:r>
+        <w:rPr>
+          <w:rFonts w:ascii="Consolas" w:hAnsi="Consolas" w:cs="Consolas"/>
+          <w:sz w:val="19"/>
+          <w:szCs w:val="19"/>
+        </w:rPr>
+        <w:tab/>
+        <w:t xml:space="preserve">Longitude </w:t>
+      </w:r>
+      <w:r>
+        <w:rPr>
+          <w:rFonts w:ascii="Consolas" w:hAnsi="Consolas" w:cs="Consolas"/>
+          <w:color w:val="0000FF"/>
+          <w:sz w:val="19"/>
+          <w:szCs w:val="19"/>
+        </w:rPr>
+        <w:t>INT</w:t>
+      </w:r>
+      <w:r>
+        <w:rPr>
+          <w:rFonts w:ascii="Consolas" w:hAnsi="Consolas" w:cs="Consolas"/>
+          <w:color w:val="808080"/>
+          <w:sz w:val="19"/>
+          <w:szCs w:val="19"/>
+        </w:rPr>
+        <w:t>,</w:t>
+      </w:r>
+    </w:p>
+    <w:p>
+      <w:pPr>
+        <w:autoSpaceDE w:val="0"/>
+        <w:autoSpaceDN w:val="0"/>
+        <w:adjustRightInd w:val="0"/>
+        <w:spacing w:after="0" w:line="240" w:lineRule="auto"/>
+        <w:rPr>
+          <w:rFonts w:ascii="Consolas" w:hAnsi="Consolas" w:cs="Consolas"/>
+          <w:sz w:val="19"/>
+          <w:szCs w:val="19"/>
+        </w:rPr>
+      </w:pPr>
+      <w:r>
+        <w:rPr>
+          <w:rFonts w:ascii="Consolas" w:hAnsi="Consolas" w:cs="Consolas"/>
+          <w:sz w:val="19"/>
+          <w:szCs w:val="19"/>
+        </w:rPr>
+        <w:tab/>
+        <w:t xml:space="preserve">RandomCode </w:t>
+      </w:r>
+      <w:r>
+        <w:rPr>
+          <w:rFonts w:ascii="Consolas" w:hAnsi="Consolas" w:cs="Consolas"/>
+          <w:color w:val="0000FF"/>
+          <w:sz w:val="19"/>
+          <w:szCs w:val="19"/>
+        </w:rPr>
+        <w:t>VARCHAR</w:t>
+      </w:r>
+      <w:r>
+        <w:rPr>
+          <w:rFonts w:ascii="Consolas" w:hAnsi="Consolas" w:cs="Consolas"/>
+          <w:color w:val="808080"/>
+          <w:sz w:val="19"/>
+          <w:szCs w:val="19"/>
+        </w:rPr>
+        <w:t>(</w:t>
+      </w:r>
+      <w:r>
+        <w:rPr>
+          <w:rFonts w:ascii="Consolas" w:hAnsi="Consolas" w:cs="Consolas"/>
+          <w:sz w:val="19"/>
+          <w:szCs w:val="19"/>
+        </w:rPr>
+        <w:t>20</w:t>
+      </w:r>
+      <w:r>
+        <w:rPr>
+          <w:rFonts w:ascii="Consolas" w:hAnsi="Consolas" w:cs="Consolas"/>
+          <w:color w:val="808080"/>
+          <w:sz w:val="19"/>
+          <w:szCs w:val="19"/>
+        </w:rPr>
+        <w:t>),</w:t>
+      </w:r>
+    </w:p>
+    <w:p>
+      <w:pPr>
+        <w:autoSpaceDE w:val="0"/>
+        <w:autoSpaceDN w:val="0"/>
+        <w:adjustRightInd w:val="0"/>
+        <w:spacing w:after="0" w:line="240" w:lineRule="auto"/>
+        <w:rPr>
+          <w:rFonts w:ascii="Consolas" w:hAnsi="Consolas" w:cs="Consolas"/>
+          <w:sz w:val="19"/>
+          <w:szCs w:val="19"/>
+        </w:rPr>
+      </w:pPr>
+      <w:r>
+        <w:rPr>
+          <w:rFonts w:ascii="Consolas" w:hAnsi="Consolas" w:cs="Consolas"/>
+          <w:sz w:val="19"/>
+          <w:szCs w:val="19"/>
+        </w:rPr>
+        <w:tab/>
+        <w:t xml:space="preserve">StartTime </w:t>
+      </w:r>
+      <w:r>
+        <w:rPr>
+          <w:rFonts w:ascii="Consolas" w:hAnsi="Consolas" w:cs="Consolas"/>
+          <w:color w:val="0000FF"/>
+          <w:sz w:val="19"/>
+          <w:szCs w:val="19"/>
+        </w:rPr>
+        <w:t>VARCHAR</w:t>
+      </w:r>
+      <w:r>
+        <w:rPr>
+          <w:rFonts w:ascii="Consolas" w:hAnsi="Consolas" w:cs="Consolas"/>
+          <w:color w:val="808080"/>
+          <w:sz w:val="19"/>
+          <w:szCs w:val="19"/>
+        </w:rPr>
+        <w:t>(</w:t>
+      </w:r>
+      <w:r>
+        <w:rPr>
+          <w:rFonts w:ascii="Consolas" w:hAnsi="Consolas" w:cs="Consolas"/>
+          <w:sz w:val="19"/>
+          <w:szCs w:val="19"/>
+        </w:rPr>
+        <w:t>20</w:t>
+      </w:r>
+      <w:r>
+        <w:rPr>
+          <w:rFonts w:ascii="Consolas" w:hAnsi="Consolas" w:cs="Consolas"/>
+          <w:color w:val="808080"/>
+          <w:sz w:val="19"/>
+          <w:szCs w:val="19"/>
+        </w:rPr>
+        <w:t>),</w:t>
+      </w:r>
+    </w:p>
+    <w:p>
+      <w:pPr>
+        <w:autoSpaceDE w:val="0"/>
+        <w:autoSpaceDN w:val="0"/>
+        <w:adjustRightInd w:val="0"/>
+        <w:spacing w:after="0" w:line="240" w:lineRule="auto"/>
+        <w:rPr>
+          <w:rFonts w:ascii="Consolas" w:hAnsi="Consolas" w:cs="Consolas"/>
+          <w:sz w:val="19"/>
+          <w:szCs w:val="19"/>
+        </w:rPr>
+      </w:pPr>
+      <w:r>
+        <w:rPr>
+          <w:rFonts w:ascii="Consolas" w:hAnsi="Consolas" w:cs="Consolas"/>
+          <w:sz w:val="19"/>
+          <w:szCs w:val="19"/>
+        </w:rPr>
+        <w:tab/>
+        <w:t xml:space="preserve">EndTime </w:t>
+      </w:r>
+      <w:r>
+        <w:rPr>
+          <w:rFonts w:ascii="Consolas" w:hAnsi="Consolas" w:cs="Consolas"/>
+          <w:color w:val="0000FF"/>
+          <w:sz w:val="19"/>
+          <w:szCs w:val="19"/>
+        </w:rPr>
+        <w:t>VARCHAR</w:t>
+      </w:r>
+      <w:r>
+        <w:rPr>
+          <w:rFonts w:ascii="Consolas" w:hAnsi="Consolas" w:cs="Consolas"/>
+          <w:color w:val="808080"/>
+          <w:sz w:val="19"/>
+          <w:szCs w:val="19"/>
+        </w:rPr>
+        <w:t>(</w:t>
+      </w:r>
+      <w:r>
+        <w:rPr>
+          <w:rFonts w:ascii="Consolas" w:hAnsi="Consolas" w:cs="Consolas"/>
+          <w:sz w:val="19"/>
+          <w:szCs w:val="19"/>
+        </w:rPr>
+        <w:t>20</w:t>
+      </w:r>
+      <w:r>
+        <w:rPr>
+          <w:rFonts w:ascii="Consolas" w:hAnsi="Consolas" w:cs="Consolas"/>
+          <w:color w:val="808080"/>
+          <w:sz w:val="19"/>
+          <w:szCs w:val="19"/>
+        </w:rPr>
+        <w:t>)</w:t>
+      </w:r>
+    </w:p>
+    <w:p>
+      <w:pPr>
+        <w:autoSpaceDE w:val="0"/>
+        <w:autoSpaceDN w:val="0"/>
+        <w:adjustRightInd w:val="0"/>
+        <w:spacing w:after="0" w:line="240" w:lineRule="auto"/>
+        <w:rPr>
+          <w:rFonts w:ascii="Consolas" w:hAnsi="Consolas" w:cs="Consolas"/>
+          <w:sz w:val="19"/>
+          <w:szCs w:val="19"/>
+        </w:rPr>
+      </w:pPr>
+      <w:r>
+        <w:rPr>
+          <w:rFonts w:ascii="Consolas" w:hAnsi="Consolas" w:cs="Consolas"/>
+          <w:color w:val="808080"/>
+          <w:sz w:val="19"/>
+          <w:szCs w:val="19"/>
+        </w:rPr>
+        <w:t>)</w:t>
+      </w:r>
+    </w:p>
+    <w:p>
+      <w:pPr>
+        <w:autoSpaceDE w:val="0"/>
+        <w:autoSpaceDN w:val="0"/>
+        <w:adjustRightInd w:val="0"/>
+        <w:spacing w:after="0" w:line="240" w:lineRule="auto"/>
+        <w:rPr>
+          <w:rFonts w:ascii="Consolas" w:hAnsi="Consolas" w:cs="Consolas"/>
+          <w:sz w:val="19"/>
+          <w:szCs w:val="19"/>
+        </w:rPr>
+      </w:pPr>
+    </w:p>
+    <w:p>
+      <w:pPr>
+        <w:autoSpaceDE w:val="0"/>
+        <w:autoSpaceDN w:val="0"/>
+        <w:adjustRightInd w:val="0"/>
+        <w:spacing w:after="0" w:line="240" w:lineRule="auto"/>
+        <w:rPr>
+          <w:rFonts w:ascii="Consolas" w:hAnsi="Consolas" w:cs="Consolas"/>
+          <w:sz w:val="19"/>
+          <w:szCs w:val="19"/>
+        </w:rPr>
+      </w:pPr>
+      <w:r>
+        <w:rPr>
+          <w:rFonts w:ascii="Consolas" w:hAnsi="Consolas" w:cs="Consolas"/>
+          <w:color w:val="0000FF"/>
+          <w:sz w:val="19"/>
+          <w:szCs w:val="19"/>
+        </w:rPr>
+        <w:t>DROP</w:t>
+      </w:r>
+      <w:r>
+        <w:rPr>
+          <w:rFonts w:ascii="Consolas" w:hAnsi="Consolas" w:cs="Consolas"/>
+          <w:sz w:val="19"/>
+          <w:szCs w:val="19"/>
+        </w:rPr>
+        <w:t xml:space="preserve"> </w:t>
+      </w:r>
+      <w:r>
+        <w:rPr>
+          <w:rFonts w:ascii="Consolas" w:hAnsi="Consolas" w:cs="Consolas"/>
+          <w:color w:val="0000FF"/>
+          <w:sz w:val="19"/>
+          <w:szCs w:val="19"/>
+        </w:rPr>
+        <w:t>TABLE</w:t>
+      </w:r>
+      <w:r>
+        <w:rPr>
+          <w:rFonts w:ascii="Consolas" w:hAnsi="Consolas" w:cs="Consolas"/>
+          <w:sz w:val="19"/>
+          <w:szCs w:val="19"/>
+        </w:rPr>
+        <w:t xml:space="preserve"> tbl_SetAttendance</w:t>
+      </w:r>
+    </w:p>
+    <w:p>
+      <w:pPr>
+        <w:autoSpaceDE w:val="0"/>
+        <w:autoSpaceDN w:val="0"/>
+        <w:adjustRightInd w:val="0"/>
+        <w:spacing w:after="0" w:line="240" w:lineRule="auto"/>
+        <w:rPr>
+          <w:rFonts w:ascii="Consolas" w:hAnsi="Consolas" w:cs="Consolas"/>
+          <w:sz w:val="19"/>
+          <w:szCs w:val="19"/>
+        </w:rPr>
+      </w:pPr>
+      <w:r>
+        <w:rPr>
+          <w:rFonts w:ascii="Consolas" w:hAnsi="Consolas" w:cs="Consolas"/>
+          <w:color w:val="0000FF"/>
+          <w:sz w:val="19"/>
+          <w:szCs w:val="19"/>
+        </w:rPr>
+        <w:t>SELECT</w:t>
+      </w:r>
+      <w:r>
+        <w:rPr>
+          <w:rFonts w:ascii="Consolas" w:hAnsi="Consolas" w:cs="Consolas"/>
+          <w:sz w:val="19"/>
+          <w:szCs w:val="19"/>
+        </w:rPr>
+        <w:t xml:space="preserve"> </w:t>
+      </w:r>
+      <w:r>
+        <w:rPr>
+          <w:rFonts w:ascii="Consolas" w:hAnsi="Consolas" w:cs="Consolas"/>
+          <w:color w:val="808080"/>
+          <w:sz w:val="19"/>
+          <w:szCs w:val="19"/>
+        </w:rPr>
+        <w:t>*</w:t>
+      </w:r>
+      <w:r>
+        <w:rPr>
+          <w:rFonts w:ascii="Consolas" w:hAnsi="Consolas" w:cs="Consolas"/>
+          <w:sz w:val="19"/>
+          <w:szCs w:val="19"/>
+        </w:rPr>
+        <w:t xml:space="preserve"> </w:t>
+      </w:r>
+      <w:r>
+        <w:rPr>
+          <w:rFonts w:ascii="Consolas" w:hAnsi="Consolas" w:cs="Consolas"/>
+          <w:color w:val="0000FF"/>
+          <w:sz w:val="19"/>
+          <w:szCs w:val="19"/>
+        </w:rPr>
+        <w:t>FROM</w:t>
+      </w:r>
+      <w:r>
+        <w:rPr>
+          <w:rFonts w:ascii="Consolas" w:hAnsi="Consolas" w:cs="Consolas"/>
+          <w:sz w:val="19"/>
+          <w:szCs w:val="19"/>
+        </w:rPr>
+        <w:t xml:space="preserve"> tbl_SetAttendance</w:t>
+      </w:r>
+    </w:p>
+    <w:p>
+      <w:pPr>
+        <w:autoSpaceDE w:val="0"/>
+        <w:autoSpaceDN w:val="0"/>
+        <w:adjustRightInd w:val="0"/>
+        <w:spacing w:after="0" w:line="240" w:lineRule="auto"/>
+        <w:rPr>
+          <w:rFonts w:ascii="Consolas" w:hAnsi="Consolas" w:cs="Consolas"/>
+          <w:sz w:val="19"/>
+          <w:szCs w:val="19"/>
+        </w:rPr>
+      </w:pPr>
+    </w:p>
+    <w:p>
+      <w:pPr>
+        <w:autoSpaceDE w:val="0"/>
+        <w:autoSpaceDN w:val="0"/>
+        <w:adjustRightInd w:val="0"/>
+        <w:spacing w:after="0" w:line="240" w:lineRule="auto"/>
+        <w:rPr>
+          <w:rFonts w:ascii="Consolas" w:hAnsi="Consolas" w:cs="Consolas"/>
+          <w:sz w:val="19"/>
+          <w:szCs w:val="19"/>
+        </w:rPr>
+      </w:pPr>
+      <w:r>
+        <w:rPr>
+          <w:rFonts w:ascii="Consolas" w:hAnsi="Consolas" w:cs="Consolas"/>
+          <w:color w:val="0000FF"/>
+          <w:sz w:val="19"/>
+          <w:szCs w:val="19"/>
+        </w:rPr>
+        <w:t>ALTER</w:t>
+      </w:r>
+      <w:r>
+        <w:rPr>
+          <w:rFonts w:ascii="Consolas" w:hAnsi="Consolas" w:cs="Consolas"/>
+          <w:sz w:val="19"/>
+          <w:szCs w:val="19"/>
+        </w:rPr>
+        <w:t xml:space="preserve"> </w:t>
+      </w:r>
+      <w:r>
+        <w:rPr>
+          <w:rFonts w:ascii="Consolas" w:hAnsi="Consolas" w:cs="Consolas"/>
+          <w:color w:val="0000FF"/>
+          <w:sz w:val="19"/>
+          <w:szCs w:val="19"/>
+        </w:rPr>
+        <w:t>PROCEDURE</w:t>
+      </w:r>
+      <w:r>
+        <w:rPr>
+          <w:rFonts w:ascii="Consolas" w:hAnsi="Consolas" w:cs="Consolas"/>
+          <w:sz w:val="19"/>
+          <w:szCs w:val="19"/>
+        </w:rPr>
+        <w:t xml:space="preserve"> usp_MarkAttendance</w:t>
+      </w:r>
+      <w:r>
+        <w:rPr>
+          <w:rFonts w:ascii="Consolas" w:hAnsi="Consolas" w:cs="Consolas"/>
+          <w:color w:val="808080"/>
+          <w:sz w:val="19"/>
+          <w:szCs w:val="19"/>
+        </w:rPr>
+        <w:t>(</w:t>
+      </w:r>
+      <w:r>
+        <w:rPr>
+          <w:rFonts w:ascii="Consolas" w:hAnsi="Consolas" w:cs="Consolas"/>
+          <w:sz w:val="19"/>
+          <w:szCs w:val="19"/>
+        </w:rPr>
+        <w:t xml:space="preserve">@SSO </w:t>
+      </w:r>
+      <w:r>
+        <w:rPr>
+          <w:rFonts w:ascii="Consolas" w:hAnsi="Consolas" w:cs="Consolas"/>
+          <w:color w:val="0000FF"/>
+          <w:sz w:val="19"/>
+          <w:szCs w:val="19"/>
+        </w:rPr>
+        <w:t>INT</w:t>
+      </w:r>
+      <w:r>
+        <w:rPr>
+          <w:rFonts w:ascii="Consolas" w:hAnsi="Consolas" w:cs="Consolas"/>
+          <w:color w:val="808080"/>
+          <w:sz w:val="19"/>
+          <w:szCs w:val="19"/>
+        </w:rPr>
+        <w:t>,</w:t>
+      </w:r>
+      <w:r>
+        <w:rPr>
+          <w:rFonts w:ascii="Consolas" w:hAnsi="Consolas" w:cs="Consolas"/>
+          <w:sz w:val="19"/>
+          <w:szCs w:val="19"/>
+        </w:rPr>
+        <w:t xml:space="preserve">@CourseId </w:t>
+      </w:r>
+      <w:r>
+        <w:rPr>
+          <w:rFonts w:ascii="Consolas" w:hAnsi="Consolas" w:cs="Consolas"/>
+          <w:color w:val="0000FF"/>
+          <w:sz w:val="19"/>
+          <w:szCs w:val="19"/>
+        </w:rPr>
+        <w:t>VARCHAR</w:t>
+      </w:r>
+      <w:r>
+        <w:rPr>
+          <w:rFonts w:ascii="Consolas" w:hAnsi="Consolas" w:cs="Consolas"/>
+          <w:color w:val="808080"/>
+          <w:sz w:val="19"/>
+          <w:szCs w:val="19"/>
+        </w:rPr>
+        <w:t>(</w:t>
+      </w:r>
+      <w:r>
+        <w:rPr>
+          <w:rFonts w:ascii="Consolas" w:hAnsi="Consolas" w:cs="Consolas"/>
+          <w:sz w:val="19"/>
+          <w:szCs w:val="19"/>
+        </w:rPr>
+        <w:t>20</w:t>
+      </w:r>
+      <w:r>
+        <w:rPr>
+          <w:rFonts w:ascii="Consolas" w:hAnsi="Consolas" w:cs="Consolas"/>
+          <w:color w:val="808080"/>
+          <w:sz w:val="19"/>
+          <w:szCs w:val="19"/>
+        </w:rPr>
+        <w:t>),</w:t>
+      </w:r>
+      <w:r>
+        <w:rPr>
+          <w:rFonts w:ascii="Consolas" w:hAnsi="Consolas" w:cs="Consolas"/>
+          <w:sz w:val="19"/>
+          <w:szCs w:val="19"/>
+        </w:rPr>
+        <w:t xml:space="preserve">@AttendanceDate </w:t>
+      </w:r>
+      <w:r>
+        <w:rPr>
+          <w:rFonts w:ascii="Consolas" w:hAnsi="Consolas" w:cs="Consolas"/>
+          <w:color w:val="0000FF"/>
+          <w:sz w:val="19"/>
+          <w:szCs w:val="19"/>
+        </w:rPr>
+        <w:t>DATE</w:t>
+      </w:r>
+      <w:r>
+        <w:rPr>
+          <w:rFonts w:ascii="Consolas" w:hAnsi="Consolas" w:cs="Consolas"/>
+          <w:color w:val="808080"/>
+          <w:sz w:val="19"/>
+          <w:szCs w:val="19"/>
+        </w:rPr>
+        <w:t>,</w:t>
+      </w:r>
+      <w:r>
+        <w:rPr>
+          <w:rFonts w:ascii="Consolas" w:hAnsi="Consolas" w:cs="Consolas"/>
+          <w:sz w:val="19"/>
+          <w:szCs w:val="19"/>
+        </w:rPr>
+        <w:t xml:space="preserve">@RandomCode </w:t>
+      </w:r>
+      <w:r>
+        <w:rPr>
+          <w:rFonts w:ascii="Consolas" w:hAnsi="Consolas" w:cs="Consolas"/>
+          <w:color w:val="0000FF"/>
+          <w:sz w:val="19"/>
+          <w:szCs w:val="19"/>
+        </w:rPr>
+        <w:t>VARCHAR</w:t>
+      </w:r>
+      <w:r>
+        <w:rPr>
+          <w:rFonts w:ascii="Consolas" w:hAnsi="Consolas" w:cs="Consolas"/>
+          <w:color w:val="808080"/>
+          <w:sz w:val="19"/>
+          <w:szCs w:val="19"/>
+        </w:rPr>
+        <w:t>(</w:t>
+      </w:r>
+      <w:r>
+        <w:rPr>
+          <w:rFonts w:ascii="Consolas" w:hAnsi="Consolas" w:cs="Consolas"/>
+          <w:sz w:val="19"/>
+          <w:szCs w:val="19"/>
+        </w:rPr>
+        <w:t>20</w:t>
+      </w:r>
+      <w:r>
+        <w:rPr>
+          <w:rFonts w:ascii="Consolas" w:hAnsi="Consolas" w:cs="Consolas"/>
+          <w:color w:val="808080"/>
+          <w:sz w:val="19"/>
+          <w:szCs w:val="19"/>
+        </w:rPr>
+        <w:t>),</w:t>
+      </w:r>
+      <w:r>
+        <w:rPr>
+          <w:rFonts w:ascii="Consolas" w:hAnsi="Consolas" w:cs="Consolas"/>
+          <w:sz w:val="19"/>
+          <w:szCs w:val="19"/>
+        </w:rPr>
+        <w:t xml:space="preserve">@Latitude </w:t>
+      </w:r>
+      <w:r>
+        <w:rPr>
+          <w:rFonts w:ascii="Consolas" w:hAnsi="Consolas" w:cs="Consolas"/>
+          <w:color w:val="0000FF"/>
+          <w:sz w:val="19"/>
+          <w:szCs w:val="19"/>
+        </w:rPr>
+        <w:t>INT</w:t>
+      </w:r>
+      <w:r>
+        <w:rPr>
+          <w:rFonts w:ascii="Consolas" w:hAnsi="Consolas" w:cs="Consolas"/>
+          <w:color w:val="808080"/>
+          <w:sz w:val="19"/>
+          <w:szCs w:val="19"/>
+        </w:rPr>
+        <w:t>,</w:t>
+      </w:r>
+      <w:r>
+        <w:rPr>
+          <w:rFonts w:ascii="Consolas" w:hAnsi="Consolas" w:cs="Consolas"/>
+          <w:sz w:val="19"/>
+          <w:szCs w:val="19"/>
+        </w:rPr>
+        <w:t xml:space="preserve">@Longitude </w:t>
+      </w:r>
+      <w:r>
+        <w:rPr>
+          <w:rFonts w:ascii="Consolas" w:hAnsi="Consolas" w:cs="Consolas"/>
+          <w:color w:val="0000FF"/>
+          <w:sz w:val="19"/>
+          <w:szCs w:val="19"/>
+        </w:rPr>
+        <w:t>INT</w:t>
+      </w:r>
+      <w:r>
+        <w:rPr>
+          <w:rFonts w:ascii="Consolas" w:hAnsi="Consolas" w:cs="Consolas"/>
+          <w:color w:val="808080"/>
+          <w:sz w:val="19"/>
+          <w:szCs w:val="19"/>
+        </w:rPr>
+        <w:t>)</w:t>
+      </w:r>
+    </w:p>
+    <w:p>
+      <w:pPr>
+        <w:autoSpaceDE w:val="0"/>
+        <w:autoSpaceDN w:val="0"/>
+        <w:adjustRightInd w:val="0"/>
+        <w:spacing w:after="0" w:line="240" w:lineRule="auto"/>
+        <w:rPr>
+          <w:rFonts w:ascii="Consolas" w:hAnsi="Consolas" w:cs="Consolas"/>
+          <w:sz w:val="19"/>
+          <w:szCs w:val="19"/>
+        </w:rPr>
+      </w:pPr>
+      <w:r>
+        <w:rPr>
+          <w:rFonts w:ascii="Consolas" w:hAnsi="Consolas" w:cs="Consolas"/>
+          <w:color w:val="0000FF"/>
+          <w:sz w:val="19"/>
+          <w:szCs w:val="19"/>
+        </w:rPr>
+        <w:t>AS</w:t>
+      </w:r>
+    </w:p>
+    <w:p>
+      <w:pPr>
+        <w:autoSpaceDE w:val="0"/>
+        <w:autoSpaceDN w:val="0"/>
+        <w:adjustRightInd w:val="0"/>
+        <w:spacing w:after="0" w:line="240" w:lineRule="auto"/>
+        <w:rPr>
+          <w:rFonts w:ascii="Consolas" w:hAnsi="Consolas" w:cs="Consolas"/>
+          <w:sz w:val="19"/>
+          <w:szCs w:val="19"/>
+        </w:rPr>
+      </w:pPr>
+      <w:r>
+        <w:rPr>
+          <w:rFonts w:ascii="Consolas" w:hAnsi="Consolas" w:cs="Consolas"/>
+          <w:color w:val="0000FF"/>
+          <w:sz w:val="19"/>
+          <w:szCs w:val="19"/>
+        </w:rPr>
+        <w:t>BEGIN</w:t>
+      </w:r>
+    </w:p>
+    <w:p>
+      <w:pPr>
+        <w:autoSpaceDE w:val="0"/>
+        <w:autoSpaceDN w:val="0"/>
+        <w:adjustRightInd w:val="0"/>
+        <w:spacing w:after="0" w:line="240" w:lineRule="auto"/>
+        <w:rPr>
+          <w:rFonts w:ascii="Consolas" w:hAnsi="Consolas" w:cs="Consolas"/>
+          <w:sz w:val="19"/>
+          <w:szCs w:val="19"/>
+        </w:rPr>
+      </w:pPr>
+      <w:r>
+        <w:rPr>
+          <w:rFonts w:ascii="Consolas" w:hAnsi="Consolas" w:cs="Consolas"/>
+          <w:sz w:val="19"/>
+          <w:szCs w:val="19"/>
+        </w:rPr>
+        <w:tab/>
+      </w:r>
+      <w:r>
+        <w:rPr>
+          <w:rFonts w:ascii="Consolas" w:hAnsi="Consolas" w:cs="Consolas"/>
+          <w:color w:val="0000FF"/>
+          <w:sz w:val="19"/>
+          <w:szCs w:val="19"/>
+        </w:rPr>
+        <w:t>DECLARE</w:t>
+      </w:r>
+      <w:r>
+        <w:rPr>
+          <w:rFonts w:ascii="Consolas" w:hAnsi="Consolas" w:cs="Consolas"/>
+          <w:sz w:val="19"/>
+          <w:szCs w:val="19"/>
+        </w:rPr>
+        <w:t xml:space="preserve"> @AttendanceStatus </w:t>
+      </w:r>
+      <w:r>
+        <w:rPr>
+          <w:rFonts w:ascii="Consolas" w:hAnsi="Consolas" w:cs="Consolas"/>
+          <w:color w:val="0000FF"/>
+          <w:sz w:val="19"/>
+          <w:szCs w:val="19"/>
+        </w:rPr>
+        <w:t>VARCHAR</w:t>
+      </w:r>
+      <w:r>
+        <w:rPr>
+          <w:rFonts w:ascii="Consolas" w:hAnsi="Consolas" w:cs="Consolas"/>
+          <w:color w:val="808080"/>
+          <w:sz w:val="19"/>
+          <w:szCs w:val="19"/>
+        </w:rPr>
+        <w:t>(</w:t>
+      </w:r>
+      <w:r>
+        <w:rPr>
+          <w:rFonts w:ascii="Consolas" w:hAnsi="Consolas" w:cs="Consolas"/>
+          <w:sz w:val="19"/>
+          <w:szCs w:val="19"/>
+        </w:rPr>
+        <w:t>20</w:t>
+      </w:r>
+      <w:r>
+        <w:rPr>
+          <w:rFonts w:ascii="Consolas" w:hAnsi="Consolas" w:cs="Consolas"/>
+          <w:color w:val="808080"/>
+          <w:sz w:val="19"/>
+          <w:szCs w:val="19"/>
+        </w:rPr>
+        <w:t>)</w:t>
+      </w:r>
+    </w:p>
+    <w:p>
+      <w:pPr>
+        <w:autoSpaceDE w:val="0"/>
+        <w:autoSpaceDN w:val="0"/>
+        <w:adjustRightInd w:val="0"/>
+        <w:spacing w:after="0" w:line="240" w:lineRule="auto"/>
+        <w:rPr>
+          <w:rFonts w:ascii="Consolas" w:hAnsi="Consolas" w:cs="Consolas"/>
+          <w:sz w:val="19"/>
+          <w:szCs w:val="19"/>
+        </w:rPr>
+      </w:pPr>
+      <w:r>
+        <w:rPr>
+          <w:rFonts w:ascii="Consolas" w:hAnsi="Consolas" w:cs="Consolas"/>
+          <w:sz w:val="19"/>
+          <w:szCs w:val="19"/>
+        </w:rPr>
+        <w:tab/>
+      </w:r>
+      <w:r>
+        <w:rPr>
+          <w:rFonts w:ascii="Consolas" w:hAnsi="Consolas" w:cs="Consolas"/>
+          <w:color w:val="0000FF"/>
+          <w:sz w:val="19"/>
+          <w:szCs w:val="19"/>
+        </w:rPr>
+        <w:t>DECLARE</w:t>
+      </w:r>
+      <w:r>
+        <w:rPr>
+          <w:rFonts w:ascii="Consolas" w:hAnsi="Consolas" w:cs="Consolas"/>
+          <w:sz w:val="19"/>
+          <w:szCs w:val="19"/>
+        </w:rPr>
+        <w:t xml:space="preserve"> @RandomCodeOriginal </w:t>
+      </w:r>
+      <w:r>
+        <w:rPr>
+          <w:rFonts w:ascii="Consolas" w:hAnsi="Consolas" w:cs="Consolas"/>
+          <w:color w:val="0000FF"/>
+          <w:sz w:val="19"/>
+          <w:szCs w:val="19"/>
+        </w:rPr>
+        <w:t>VARCHAR</w:t>
+      </w:r>
+      <w:r>
+        <w:rPr>
+          <w:rFonts w:ascii="Consolas" w:hAnsi="Consolas" w:cs="Consolas"/>
+          <w:color w:val="808080"/>
+          <w:sz w:val="19"/>
+          <w:szCs w:val="19"/>
+        </w:rPr>
+        <w:t>(</w:t>
+      </w:r>
+      <w:r>
+        <w:rPr>
+          <w:rFonts w:ascii="Consolas" w:hAnsi="Consolas" w:cs="Consolas"/>
+          <w:sz w:val="19"/>
+          <w:szCs w:val="19"/>
+        </w:rPr>
+        <w:t>20</w:t>
+      </w:r>
+      <w:r>
+        <w:rPr>
+          <w:rFonts w:ascii="Consolas" w:hAnsi="Consolas" w:cs="Consolas"/>
+          <w:color w:val="808080"/>
+          <w:sz w:val="19"/>
+          <w:szCs w:val="19"/>
+        </w:rPr>
+        <w:t>)</w:t>
+      </w:r>
+    </w:p>
+    <w:p>
+      <w:pPr>
+        <w:autoSpaceDE w:val="0"/>
+        <w:autoSpaceDN w:val="0"/>
+        <w:adjustRightInd w:val="0"/>
+        <w:spacing w:after="0" w:line="240" w:lineRule="auto"/>
+        <w:rPr>
+          <w:rFonts w:ascii="Consolas" w:hAnsi="Consolas" w:cs="Consolas"/>
+          <w:sz w:val="19"/>
+          <w:szCs w:val="19"/>
+        </w:rPr>
+      </w:pPr>
+      <w:r>
+        <w:rPr>
+          <w:rFonts w:ascii="Consolas" w:hAnsi="Consolas" w:cs="Consolas"/>
+          <w:sz w:val="19"/>
+          <w:szCs w:val="19"/>
+        </w:rPr>
+        <w:tab/>
+      </w:r>
+      <w:r>
+        <w:rPr>
+          <w:rFonts w:ascii="Consolas" w:hAnsi="Consolas" w:cs="Consolas"/>
+          <w:color w:val="0000FF"/>
+          <w:sz w:val="19"/>
+          <w:szCs w:val="19"/>
+        </w:rPr>
+        <w:t>DECLARE</w:t>
+      </w:r>
+      <w:r>
+        <w:rPr>
+          <w:rFonts w:ascii="Consolas" w:hAnsi="Consolas" w:cs="Consolas"/>
+          <w:sz w:val="19"/>
+          <w:szCs w:val="19"/>
+        </w:rPr>
+        <w:t xml:space="preserve"> @Latitude1 </w:t>
+      </w:r>
+      <w:r>
+        <w:rPr>
+          <w:rFonts w:ascii="Consolas" w:hAnsi="Consolas" w:cs="Consolas"/>
+          <w:color w:val="0000FF"/>
+          <w:sz w:val="19"/>
+          <w:szCs w:val="19"/>
+        </w:rPr>
+        <w:t>INT</w:t>
+      </w:r>
+      <w:r>
+        <w:rPr>
+          <w:rFonts w:ascii="Consolas" w:hAnsi="Consolas" w:cs="Consolas"/>
+          <w:sz w:val="19"/>
+          <w:szCs w:val="19"/>
+        </w:rPr>
+        <w:t xml:space="preserve"> </w:t>
+      </w:r>
+    </w:p>
+    <w:p>
+      <w:pPr>
+        <w:autoSpaceDE w:val="0"/>
+        <w:autoSpaceDN w:val="0"/>
+        <w:adjustRightInd w:val="0"/>
+        <w:spacing w:after="0" w:line="240" w:lineRule="auto"/>
+        <w:rPr>
+          <w:rFonts w:ascii="Consolas" w:hAnsi="Consolas" w:cs="Consolas"/>
+          <w:sz w:val="19"/>
+          <w:szCs w:val="19"/>
+        </w:rPr>
+      </w:pPr>
+      <w:r>
+        <w:rPr>
+          <w:rFonts w:ascii="Consolas" w:hAnsi="Consolas" w:cs="Consolas"/>
+          <w:sz w:val="19"/>
+          <w:szCs w:val="19"/>
+        </w:rPr>
+        <w:tab/>
+      </w:r>
+      <w:r>
+        <w:rPr>
+          <w:rFonts w:ascii="Consolas" w:hAnsi="Consolas" w:cs="Consolas"/>
+          <w:color w:val="0000FF"/>
+          <w:sz w:val="19"/>
+          <w:szCs w:val="19"/>
+        </w:rPr>
+        <w:t>DECLARE</w:t>
+      </w:r>
+      <w:r>
+        <w:rPr>
+          <w:rFonts w:ascii="Consolas" w:hAnsi="Consolas" w:cs="Consolas"/>
+          <w:sz w:val="19"/>
+          <w:szCs w:val="19"/>
+        </w:rPr>
+        <w:t xml:space="preserve"> @Longitude1 </w:t>
+      </w:r>
+      <w:r>
+        <w:rPr>
+          <w:rFonts w:ascii="Consolas" w:hAnsi="Consolas" w:cs="Consolas"/>
+          <w:color w:val="0000FF"/>
+          <w:sz w:val="19"/>
+          <w:szCs w:val="19"/>
+        </w:rPr>
+        <w:t>INT</w:t>
+      </w:r>
+    </w:p>
+    <w:p>
+      <w:pPr>
+        <w:autoSpaceDE w:val="0"/>
+        <w:autoSpaceDN w:val="0"/>
+        <w:adjustRightInd w:val="0"/>
+        <w:spacing w:after="0" w:line="240" w:lineRule="auto"/>
+        <w:rPr>
+          <w:rFonts w:ascii="Consolas" w:hAnsi="Consolas" w:cs="Consolas"/>
+          <w:sz w:val="19"/>
+          <w:szCs w:val="19"/>
+        </w:rPr>
+      </w:pPr>
+      <w:r>
+        <w:rPr>
+          <w:rFonts w:ascii="Consolas" w:hAnsi="Consolas" w:cs="Consolas"/>
+          <w:sz w:val="19"/>
+          <w:szCs w:val="19"/>
+        </w:rPr>
+        <w:tab/>
+      </w:r>
+      <w:r>
+        <w:rPr>
+          <w:rFonts w:ascii="Consolas" w:hAnsi="Consolas" w:cs="Consolas"/>
+          <w:color w:val="0000FF"/>
+          <w:sz w:val="19"/>
+          <w:szCs w:val="19"/>
+        </w:rPr>
+        <w:t>SET</w:t>
+      </w:r>
+      <w:r>
+        <w:rPr>
+          <w:rFonts w:ascii="Consolas" w:hAnsi="Consolas" w:cs="Consolas"/>
+          <w:sz w:val="19"/>
+          <w:szCs w:val="19"/>
+        </w:rPr>
+        <w:t xml:space="preserve"> @AttendanceStatus </w:t>
+      </w:r>
+      <w:r>
+        <w:rPr>
+          <w:rFonts w:ascii="Consolas" w:hAnsi="Consolas" w:cs="Consolas"/>
+          <w:color w:val="808080"/>
+          <w:sz w:val="19"/>
+          <w:szCs w:val="19"/>
+        </w:rPr>
+        <w:t>=</w:t>
+      </w:r>
+      <w:r>
+        <w:rPr>
+          <w:rFonts w:ascii="Consolas" w:hAnsi="Consolas" w:cs="Consolas"/>
+          <w:sz w:val="19"/>
+          <w:szCs w:val="19"/>
+        </w:rPr>
+        <w:t xml:space="preserve"> </w:t>
+      </w:r>
+      <w:r>
+        <w:rPr>
+          <w:rFonts w:ascii="Consolas" w:hAnsi="Consolas" w:cs="Consolas"/>
+          <w:color w:val="FF0000"/>
+          <w:sz w:val="19"/>
+          <w:szCs w:val="19"/>
+        </w:rPr>
+        <w:t>'Present'</w:t>
+      </w:r>
+    </w:p>
+    <w:p>
+      <w:pPr>
+        <w:autoSpaceDE w:val="0"/>
+        <w:autoSpaceDN w:val="0"/>
+        <w:adjustRightInd w:val="0"/>
+        <w:spacing w:after="0" w:line="240" w:lineRule="auto"/>
+        <w:rPr>
+          <w:rFonts w:ascii="Consolas" w:hAnsi="Consolas" w:cs="Consolas"/>
+          <w:sz w:val="19"/>
+          <w:szCs w:val="19"/>
+        </w:rPr>
+      </w:pPr>
+      <w:r>
+        <w:rPr>
+          <w:rFonts w:ascii="Consolas" w:hAnsi="Consolas" w:cs="Consolas"/>
+          <w:sz w:val="19"/>
+          <w:szCs w:val="19"/>
+        </w:rPr>
+        <w:tab/>
+      </w:r>
+      <w:r>
+        <w:rPr>
+          <w:rFonts w:ascii="Consolas" w:hAnsi="Consolas" w:cs="Consolas"/>
+          <w:color w:val="0000FF"/>
+          <w:sz w:val="19"/>
+          <w:szCs w:val="19"/>
+        </w:rPr>
+        <w:t>SET</w:t>
+      </w:r>
+      <w:r>
+        <w:rPr>
+          <w:rFonts w:ascii="Consolas" w:hAnsi="Consolas" w:cs="Consolas"/>
+          <w:sz w:val="19"/>
+          <w:szCs w:val="19"/>
+        </w:rPr>
+        <w:t xml:space="preserve"> @RandomCodeOriginal </w:t>
+      </w:r>
+      <w:r>
+        <w:rPr>
+          <w:rFonts w:ascii="Consolas" w:hAnsi="Consolas" w:cs="Consolas"/>
+          <w:color w:val="808080"/>
+          <w:sz w:val="19"/>
+          <w:szCs w:val="19"/>
+        </w:rPr>
+        <w:t>=</w:t>
+      </w:r>
+      <w:r>
+        <w:rPr>
+          <w:rFonts w:ascii="Consolas" w:hAnsi="Consolas" w:cs="Consolas"/>
+          <w:color w:val="0000FF"/>
+          <w:sz w:val="19"/>
+          <w:szCs w:val="19"/>
+        </w:rPr>
+        <w:t xml:space="preserve"> </w:t>
+      </w:r>
+      <w:r>
+        <w:rPr>
+          <w:rFonts w:ascii="Consolas" w:hAnsi="Consolas" w:cs="Consolas"/>
+          <w:color w:val="808080"/>
+          <w:sz w:val="19"/>
+          <w:szCs w:val="19"/>
+        </w:rPr>
+        <w:t>(</w:t>
+      </w:r>
+      <w:r>
+        <w:rPr>
+          <w:rFonts w:ascii="Consolas" w:hAnsi="Consolas" w:cs="Consolas"/>
+          <w:color w:val="0000FF"/>
+          <w:sz w:val="19"/>
+          <w:szCs w:val="19"/>
+        </w:rPr>
+        <w:t>SELECT</w:t>
+      </w:r>
+      <w:r>
+        <w:rPr>
+          <w:rFonts w:ascii="Consolas" w:hAnsi="Consolas" w:cs="Consolas"/>
+          <w:sz w:val="19"/>
+          <w:szCs w:val="19"/>
+        </w:rPr>
+        <w:t xml:space="preserve"> RandomCode </w:t>
+      </w:r>
+      <w:r>
+        <w:rPr>
+          <w:rFonts w:ascii="Consolas" w:hAnsi="Consolas" w:cs="Consolas"/>
+          <w:color w:val="0000FF"/>
+          <w:sz w:val="19"/>
+          <w:szCs w:val="19"/>
+        </w:rPr>
+        <w:t>FROM</w:t>
+      </w:r>
+      <w:r>
+        <w:rPr>
+          <w:rFonts w:ascii="Consolas" w:hAnsi="Consolas" w:cs="Consolas"/>
+          <w:sz w:val="19"/>
+          <w:szCs w:val="19"/>
+        </w:rPr>
+        <w:t xml:space="preserve"> tbl_SetAttendance </w:t>
+      </w:r>
+      <w:r>
+        <w:rPr>
+          <w:rFonts w:ascii="Consolas" w:hAnsi="Consolas" w:cs="Consolas"/>
+          <w:color w:val="0000FF"/>
+          <w:sz w:val="19"/>
+          <w:szCs w:val="19"/>
+        </w:rPr>
+        <w:t>WHERE</w:t>
+      </w:r>
+      <w:r>
+        <w:rPr>
+          <w:rFonts w:ascii="Consolas" w:hAnsi="Consolas" w:cs="Consolas"/>
+          <w:sz w:val="19"/>
+          <w:szCs w:val="19"/>
+        </w:rPr>
+        <w:t xml:space="preserve"> CourseId </w:t>
+      </w:r>
+      <w:r>
+        <w:rPr>
+          <w:rFonts w:ascii="Consolas" w:hAnsi="Consolas" w:cs="Consolas"/>
+          <w:color w:val="808080"/>
+          <w:sz w:val="19"/>
+          <w:szCs w:val="19"/>
+        </w:rPr>
+        <w:t>=</w:t>
+      </w:r>
+      <w:r>
+        <w:rPr>
+          <w:rFonts w:ascii="Consolas" w:hAnsi="Consolas" w:cs="Consolas"/>
+          <w:sz w:val="19"/>
+          <w:szCs w:val="19"/>
+        </w:rPr>
+        <w:t xml:space="preserve"> @CourseId </w:t>
+      </w:r>
+      <w:r>
+        <w:rPr>
+          <w:rFonts w:ascii="Consolas" w:hAnsi="Consolas" w:cs="Consolas"/>
+          <w:color w:val="808080"/>
+          <w:sz w:val="19"/>
+          <w:szCs w:val="19"/>
+        </w:rPr>
+        <w:t>AND</w:t>
+      </w:r>
+      <w:r>
+        <w:rPr>
+          <w:rFonts w:ascii="Consolas" w:hAnsi="Consolas" w:cs="Consolas"/>
+          <w:sz w:val="19"/>
+          <w:szCs w:val="19"/>
+        </w:rPr>
+        <w:t xml:space="preserve"> AttendanceDate </w:t>
+      </w:r>
+      <w:r>
+        <w:rPr>
+          <w:rFonts w:ascii="Consolas" w:hAnsi="Consolas" w:cs="Consolas"/>
+          <w:color w:val="808080"/>
+          <w:sz w:val="19"/>
+          <w:szCs w:val="19"/>
+        </w:rPr>
+        <w:t>=</w:t>
+      </w:r>
+      <w:r>
+        <w:rPr>
+          <w:rFonts w:ascii="Consolas" w:hAnsi="Consolas" w:cs="Consolas"/>
+          <w:sz w:val="19"/>
+          <w:szCs w:val="19"/>
+        </w:rPr>
+        <w:t xml:space="preserve"> @AttendanceDate</w:t>
+      </w:r>
+      <w:r>
+        <w:rPr>
+          <w:rFonts w:ascii="Consolas" w:hAnsi="Consolas" w:cs="Consolas"/>
+          <w:color w:val="808080"/>
+          <w:sz w:val="19"/>
+          <w:szCs w:val="19"/>
+        </w:rPr>
+        <w:t>)</w:t>
+      </w:r>
+    </w:p>
+    <w:p>
+      <w:pPr>
+        <w:autoSpaceDE w:val="0"/>
+        <w:autoSpaceDN w:val="0"/>
+        <w:adjustRightInd w:val="0"/>
+        <w:spacing w:after="0" w:line="240" w:lineRule="auto"/>
+        <w:rPr>
+          <w:rFonts w:ascii="Consolas" w:hAnsi="Consolas" w:cs="Consolas"/>
+          <w:sz w:val="19"/>
+          <w:szCs w:val="19"/>
+        </w:rPr>
+      </w:pPr>
+      <w:r>
+        <w:rPr>
+          <w:rFonts w:ascii="Consolas" w:hAnsi="Consolas" w:cs="Consolas"/>
+          <w:sz w:val="19"/>
+          <w:szCs w:val="19"/>
+        </w:rPr>
+        <w:lastRenderedPageBreak/>
+        <w:tab/>
+      </w:r>
+      <w:r>
+        <w:rPr>
+          <w:rFonts w:ascii="Consolas" w:hAnsi="Consolas" w:cs="Consolas"/>
+          <w:color w:val="0000FF"/>
+          <w:sz w:val="19"/>
+          <w:szCs w:val="19"/>
+        </w:rPr>
+        <w:t>SET</w:t>
+      </w:r>
+      <w:r>
+        <w:rPr>
+          <w:rFonts w:ascii="Consolas" w:hAnsi="Consolas" w:cs="Consolas"/>
+          <w:sz w:val="19"/>
+          <w:szCs w:val="19"/>
+        </w:rPr>
+        <w:t xml:space="preserve"> @Latitude1  </w:t>
+      </w:r>
+      <w:r>
+        <w:rPr>
+          <w:rFonts w:ascii="Consolas" w:hAnsi="Consolas" w:cs="Consolas"/>
+          <w:color w:val="808080"/>
+          <w:sz w:val="19"/>
+          <w:szCs w:val="19"/>
+        </w:rPr>
+        <w:t>=</w:t>
+      </w:r>
+      <w:r>
+        <w:rPr>
+          <w:rFonts w:ascii="Consolas" w:hAnsi="Consolas" w:cs="Consolas"/>
+          <w:color w:val="0000FF"/>
+          <w:sz w:val="19"/>
+          <w:szCs w:val="19"/>
+        </w:rPr>
+        <w:t xml:space="preserve"> </w:t>
+      </w:r>
+      <w:r>
+        <w:rPr>
+          <w:rFonts w:ascii="Consolas" w:hAnsi="Consolas" w:cs="Consolas"/>
+          <w:color w:val="808080"/>
+          <w:sz w:val="19"/>
+          <w:szCs w:val="19"/>
+        </w:rPr>
+        <w:t>(</w:t>
+      </w:r>
+      <w:r>
+        <w:rPr>
+          <w:rFonts w:ascii="Consolas" w:hAnsi="Consolas" w:cs="Consolas"/>
+          <w:color w:val="0000FF"/>
+          <w:sz w:val="19"/>
+          <w:szCs w:val="19"/>
+        </w:rPr>
+        <w:t>SELECT</w:t>
+      </w:r>
+      <w:r>
+        <w:rPr>
+          <w:rFonts w:ascii="Consolas" w:hAnsi="Consolas" w:cs="Consolas"/>
+          <w:sz w:val="19"/>
+          <w:szCs w:val="19"/>
+        </w:rPr>
+        <w:t xml:space="preserve"> Latitude </w:t>
+      </w:r>
+      <w:r>
+        <w:rPr>
+          <w:rFonts w:ascii="Consolas" w:hAnsi="Consolas" w:cs="Consolas"/>
+          <w:color w:val="0000FF"/>
+          <w:sz w:val="19"/>
+          <w:szCs w:val="19"/>
+        </w:rPr>
+        <w:t>FROM</w:t>
+      </w:r>
+      <w:r>
+        <w:rPr>
+          <w:rFonts w:ascii="Consolas" w:hAnsi="Consolas" w:cs="Consolas"/>
+          <w:sz w:val="19"/>
+          <w:szCs w:val="19"/>
+        </w:rPr>
+        <w:t xml:space="preserve"> tbl_SetAttendance </w:t>
+      </w:r>
+      <w:r>
+        <w:rPr>
+          <w:rFonts w:ascii="Consolas" w:hAnsi="Consolas" w:cs="Consolas"/>
+          <w:color w:val="0000FF"/>
+          <w:sz w:val="19"/>
+          <w:szCs w:val="19"/>
+        </w:rPr>
+        <w:t>WHERE</w:t>
+      </w:r>
+      <w:r>
+        <w:rPr>
+          <w:rFonts w:ascii="Consolas" w:hAnsi="Consolas" w:cs="Consolas"/>
+          <w:sz w:val="19"/>
+          <w:szCs w:val="19"/>
+        </w:rPr>
+        <w:t xml:space="preserve"> CourseId </w:t>
+      </w:r>
+      <w:r>
+        <w:rPr>
+          <w:rFonts w:ascii="Consolas" w:hAnsi="Consolas" w:cs="Consolas"/>
+          <w:color w:val="808080"/>
+          <w:sz w:val="19"/>
+          <w:szCs w:val="19"/>
+        </w:rPr>
+        <w:t>=</w:t>
+      </w:r>
+      <w:r>
+        <w:rPr>
+          <w:rFonts w:ascii="Consolas" w:hAnsi="Consolas" w:cs="Consolas"/>
+          <w:sz w:val="19"/>
+          <w:szCs w:val="19"/>
+        </w:rPr>
+        <w:t xml:space="preserve"> @CourseId </w:t>
+      </w:r>
+      <w:r>
+        <w:rPr>
+          <w:rFonts w:ascii="Consolas" w:hAnsi="Consolas" w:cs="Consolas"/>
+          <w:color w:val="808080"/>
+          <w:sz w:val="19"/>
+          <w:szCs w:val="19"/>
+        </w:rPr>
+        <w:t>AND</w:t>
+      </w:r>
+      <w:r>
+        <w:rPr>
+          <w:rFonts w:ascii="Consolas" w:hAnsi="Consolas" w:cs="Consolas"/>
+          <w:sz w:val="19"/>
+          <w:szCs w:val="19"/>
+        </w:rPr>
+        <w:t xml:space="preserve"> AttendanceDate </w:t>
+      </w:r>
+      <w:r>
+        <w:rPr>
+          <w:rFonts w:ascii="Consolas" w:hAnsi="Consolas" w:cs="Consolas"/>
+          <w:color w:val="808080"/>
+          <w:sz w:val="19"/>
+          <w:szCs w:val="19"/>
+        </w:rPr>
+        <w:t>=</w:t>
+      </w:r>
+      <w:r>
+        <w:rPr>
+          <w:rFonts w:ascii="Consolas" w:hAnsi="Consolas" w:cs="Consolas"/>
+          <w:sz w:val="19"/>
+          <w:szCs w:val="19"/>
+        </w:rPr>
+        <w:t xml:space="preserve"> @AttendanceDate</w:t>
+      </w:r>
+      <w:r>
+        <w:rPr>
+          <w:rFonts w:ascii="Consolas" w:hAnsi="Consolas" w:cs="Consolas"/>
+          <w:color w:val="808080"/>
+          <w:sz w:val="19"/>
+          <w:szCs w:val="19"/>
+        </w:rPr>
+        <w:t>)</w:t>
+      </w:r>
+    </w:p>
+    <w:p>
+      <w:pPr>
+        <w:autoSpaceDE w:val="0"/>
+        <w:autoSpaceDN w:val="0"/>
+        <w:adjustRightInd w:val="0"/>
+        <w:spacing w:after="0" w:line="240" w:lineRule="auto"/>
+        <w:rPr>
+          <w:rFonts w:ascii="Consolas" w:hAnsi="Consolas" w:cs="Consolas"/>
+          <w:sz w:val="19"/>
+          <w:szCs w:val="19"/>
+        </w:rPr>
+      </w:pPr>
+      <w:r>
+        <w:rPr>
+          <w:rFonts w:ascii="Consolas" w:hAnsi="Consolas" w:cs="Consolas"/>
+          <w:sz w:val="19"/>
+          <w:szCs w:val="19"/>
+        </w:rPr>
+        <w:tab/>
+      </w:r>
+      <w:r>
+        <w:rPr>
+          <w:rFonts w:ascii="Consolas" w:hAnsi="Consolas" w:cs="Consolas"/>
+          <w:color w:val="0000FF"/>
+          <w:sz w:val="19"/>
+          <w:szCs w:val="19"/>
+        </w:rPr>
+        <w:t>SET</w:t>
+      </w:r>
+      <w:r>
+        <w:rPr>
+          <w:rFonts w:ascii="Consolas" w:hAnsi="Consolas" w:cs="Consolas"/>
+          <w:sz w:val="19"/>
+          <w:szCs w:val="19"/>
+        </w:rPr>
+        <w:t xml:space="preserve"> @Longitude1 </w:t>
+      </w:r>
+      <w:r>
+        <w:rPr>
+          <w:rFonts w:ascii="Consolas" w:hAnsi="Consolas" w:cs="Consolas"/>
+          <w:color w:val="808080"/>
+          <w:sz w:val="19"/>
+          <w:szCs w:val="19"/>
+        </w:rPr>
+        <w:t>=</w:t>
+      </w:r>
+      <w:r>
+        <w:rPr>
+          <w:rFonts w:ascii="Consolas" w:hAnsi="Consolas" w:cs="Consolas"/>
+          <w:color w:val="0000FF"/>
+          <w:sz w:val="19"/>
+          <w:szCs w:val="19"/>
+        </w:rPr>
+        <w:t xml:space="preserve"> </w:t>
+      </w:r>
+      <w:r>
+        <w:rPr>
+          <w:rFonts w:ascii="Consolas" w:hAnsi="Consolas" w:cs="Consolas"/>
+          <w:color w:val="808080"/>
+          <w:sz w:val="19"/>
+          <w:szCs w:val="19"/>
+        </w:rPr>
+        <w:t>(</w:t>
+      </w:r>
+      <w:r>
+        <w:rPr>
+          <w:rFonts w:ascii="Consolas" w:hAnsi="Consolas" w:cs="Consolas"/>
+          <w:color w:val="0000FF"/>
+          <w:sz w:val="19"/>
+          <w:szCs w:val="19"/>
+        </w:rPr>
+        <w:t>SELECT</w:t>
+      </w:r>
+      <w:r>
+        <w:rPr>
+          <w:rFonts w:ascii="Consolas" w:hAnsi="Consolas" w:cs="Consolas"/>
+          <w:sz w:val="19"/>
+          <w:szCs w:val="19"/>
+        </w:rPr>
+        <w:t xml:space="preserve"> Longitude </w:t>
+      </w:r>
+      <w:r>
+        <w:rPr>
+          <w:rFonts w:ascii="Consolas" w:hAnsi="Consolas" w:cs="Consolas"/>
+          <w:color w:val="0000FF"/>
+          <w:sz w:val="19"/>
+          <w:szCs w:val="19"/>
+        </w:rPr>
+        <w:t>FROM</w:t>
+      </w:r>
+      <w:r>
+        <w:rPr>
+          <w:rFonts w:ascii="Consolas" w:hAnsi="Consolas" w:cs="Consolas"/>
+          <w:sz w:val="19"/>
+          <w:szCs w:val="19"/>
+        </w:rPr>
+        <w:t xml:space="preserve"> tbl_SetAttendance </w:t>
+      </w:r>
+      <w:r>
+        <w:rPr>
+          <w:rFonts w:ascii="Consolas" w:hAnsi="Consolas" w:cs="Consolas"/>
+          <w:color w:val="0000FF"/>
+          <w:sz w:val="19"/>
+          <w:szCs w:val="19"/>
+        </w:rPr>
+        <w:t>WHERE</w:t>
+      </w:r>
+      <w:r>
+        <w:rPr>
+          <w:rFonts w:ascii="Consolas" w:hAnsi="Consolas" w:cs="Consolas"/>
+          <w:sz w:val="19"/>
+          <w:szCs w:val="19"/>
+        </w:rPr>
+        <w:t xml:space="preserve"> CourseId </w:t>
+      </w:r>
+      <w:r>
+        <w:rPr>
+          <w:rFonts w:ascii="Consolas" w:hAnsi="Consolas" w:cs="Consolas"/>
+          <w:color w:val="808080"/>
+          <w:sz w:val="19"/>
+          <w:szCs w:val="19"/>
+        </w:rPr>
+        <w:t>=</w:t>
+      </w:r>
+      <w:r>
+        <w:rPr>
+          <w:rFonts w:ascii="Consolas" w:hAnsi="Consolas" w:cs="Consolas"/>
+          <w:sz w:val="19"/>
+          <w:szCs w:val="19"/>
+        </w:rPr>
+        <w:t xml:space="preserve"> @CourseId </w:t>
+      </w:r>
+      <w:r>
+        <w:rPr>
+          <w:rFonts w:ascii="Consolas" w:hAnsi="Consolas" w:cs="Consolas"/>
+          <w:color w:val="808080"/>
+          <w:sz w:val="19"/>
+          <w:szCs w:val="19"/>
+        </w:rPr>
+        <w:t>AND</w:t>
+      </w:r>
+      <w:r>
+        <w:rPr>
+          <w:rFonts w:ascii="Consolas" w:hAnsi="Consolas" w:cs="Consolas"/>
+          <w:sz w:val="19"/>
+          <w:szCs w:val="19"/>
+        </w:rPr>
+        <w:t xml:space="preserve"> AttendanceDate </w:t>
+      </w:r>
+      <w:r>
+        <w:rPr>
+          <w:rFonts w:ascii="Consolas" w:hAnsi="Consolas" w:cs="Consolas"/>
+          <w:color w:val="808080"/>
+          <w:sz w:val="19"/>
+          <w:szCs w:val="19"/>
+        </w:rPr>
+        <w:t>=</w:t>
+      </w:r>
+      <w:r>
+        <w:rPr>
+          <w:rFonts w:ascii="Consolas" w:hAnsi="Consolas" w:cs="Consolas"/>
+          <w:sz w:val="19"/>
+          <w:szCs w:val="19"/>
+        </w:rPr>
+        <w:t xml:space="preserve"> @AttendanceDate</w:t>
+      </w:r>
+      <w:r>
+        <w:rPr>
+          <w:rFonts w:ascii="Consolas" w:hAnsi="Consolas" w:cs="Consolas"/>
+          <w:color w:val="808080"/>
+          <w:sz w:val="19"/>
+          <w:szCs w:val="19"/>
+        </w:rPr>
+        <w:t>)</w:t>
+      </w:r>
+    </w:p>
+    <w:p>
+      <w:pPr>
+        <w:autoSpaceDE w:val="0"/>
+        <w:autoSpaceDN w:val="0"/>
+        <w:adjustRightInd w:val="0"/>
+        <w:spacing w:after="0" w:line="240" w:lineRule="auto"/>
+        <w:rPr>
+          <w:rFonts w:ascii="Consolas" w:hAnsi="Consolas" w:cs="Consolas"/>
+          <w:sz w:val="19"/>
+          <w:szCs w:val="19"/>
+        </w:rPr>
+      </w:pPr>
+      <w:r>
+        <w:rPr>
+          <w:rFonts w:ascii="Consolas" w:hAnsi="Consolas" w:cs="Consolas"/>
+          <w:sz w:val="19"/>
+          <w:szCs w:val="19"/>
+        </w:rPr>
+        <w:tab/>
+      </w:r>
+      <w:r>
+        <w:rPr>
+          <w:rFonts w:ascii="Consolas" w:hAnsi="Consolas" w:cs="Consolas"/>
+          <w:color w:val="0000FF"/>
+          <w:sz w:val="19"/>
+          <w:szCs w:val="19"/>
+        </w:rPr>
+        <w:t>BEGIN</w:t>
+      </w:r>
+      <w:r>
+        <w:rPr>
+          <w:rFonts w:ascii="Consolas" w:hAnsi="Consolas" w:cs="Consolas"/>
+          <w:sz w:val="19"/>
+          <w:szCs w:val="19"/>
+        </w:rPr>
+        <w:t xml:space="preserve"> </w:t>
+      </w:r>
+      <w:r>
+        <w:rPr>
+          <w:rFonts w:ascii="Consolas" w:hAnsi="Consolas" w:cs="Consolas"/>
+          <w:color w:val="0000FF"/>
+          <w:sz w:val="19"/>
+          <w:szCs w:val="19"/>
+        </w:rPr>
+        <w:t>TRY</w:t>
+      </w:r>
+    </w:p>
+    <w:p>
+      <w:pPr>
+        <w:autoSpaceDE w:val="0"/>
+        <w:autoSpaceDN w:val="0"/>
+        <w:adjustRightInd w:val="0"/>
+        <w:spacing w:after="0" w:line="240" w:lineRule="auto"/>
+        <w:rPr>
+          <w:rFonts w:ascii="Consolas" w:hAnsi="Consolas" w:cs="Consolas"/>
+          <w:sz w:val="19"/>
+          <w:szCs w:val="19"/>
+        </w:rPr>
+      </w:pPr>
+      <w:r>
+        <w:rPr>
+          <w:rFonts w:ascii="Consolas" w:hAnsi="Consolas" w:cs="Consolas"/>
+          <w:sz w:val="19"/>
+          <w:szCs w:val="19"/>
+        </w:rPr>
+        <w:tab/>
+      </w:r>
+      <w:r>
+        <w:rPr>
+          <w:rFonts w:ascii="Consolas" w:hAnsi="Consolas" w:cs="Consolas"/>
+          <w:sz w:val="19"/>
+          <w:szCs w:val="19"/>
+        </w:rPr>
+        <w:tab/>
+      </w:r>
+      <w:r>
+        <w:rPr>
+          <w:rFonts w:ascii="Consolas" w:hAnsi="Consolas" w:cs="Consolas"/>
+          <w:color w:val="0000FF"/>
+          <w:sz w:val="19"/>
+          <w:szCs w:val="19"/>
+        </w:rPr>
+        <w:t>IF</w:t>
+      </w:r>
+      <w:r>
+        <w:rPr>
+          <w:rFonts w:ascii="Consolas" w:hAnsi="Consolas" w:cs="Consolas"/>
+          <w:color w:val="808080"/>
+          <w:sz w:val="19"/>
+          <w:szCs w:val="19"/>
+        </w:rPr>
+        <w:t>(</w:t>
+      </w:r>
+      <w:r>
+        <w:rPr>
+          <w:rFonts w:ascii="Consolas" w:hAnsi="Consolas" w:cs="Consolas"/>
+          <w:sz w:val="19"/>
+          <w:szCs w:val="19"/>
+        </w:rPr>
+        <w:t xml:space="preserve">@RandomCodeOriginal </w:t>
+      </w:r>
+      <w:r>
+        <w:rPr>
+          <w:rFonts w:ascii="Consolas" w:hAnsi="Consolas" w:cs="Consolas"/>
+          <w:color w:val="808080"/>
+          <w:sz w:val="19"/>
+          <w:szCs w:val="19"/>
+        </w:rPr>
+        <w:t>=</w:t>
+      </w:r>
+      <w:r>
+        <w:rPr>
+          <w:rFonts w:ascii="Consolas" w:hAnsi="Consolas" w:cs="Consolas"/>
+          <w:sz w:val="19"/>
+          <w:szCs w:val="19"/>
+        </w:rPr>
+        <w:t xml:space="preserve"> @RandomCode</w:t>
+      </w:r>
+      <w:r>
+        <w:rPr>
+          <w:rFonts w:ascii="Consolas" w:hAnsi="Consolas" w:cs="Consolas"/>
+          <w:color w:val="808080"/>
+          <w:sz w:val="19"/>
+          <w:szCs w:val="19"/>
+        </w:rPr>
+        <w:t>)</w:t>
+      </w:r>
+    </w:p>
+    <w:p>
+      <w:pPr>
+        <w:autoSpaceDE w:val="0"/>
+        <w:autoSpaceDN w:val="0"/>
+        <w:adjustRightInd w:val="0"/>
+        <w:spacing w:after="0" w:line="240" w:lineRule="auto"/>
+        <w:rPr>
+          <w:rFonts w:ascii="Consolas" w:hAnsi="Consolas" w:cs="Consolas"/>
+          <w:sz w:val="19"/>
+          <w:szCs w:val="19"/>
+        </w:rPr>
+      </w:pPr>
+      <w:r>
+        <w:rPr>
+          <w:rFonts w:ascii="Consolas" w:hAnsi="Consolas" w:cs="Consolas"/>
+          <w:sz w:val="19"/>
+          <w:szCs w:val="19"/>
+        </w:rPr>
+        <w:tab/>
+      </w:r>
+      <w:r>
+        <w:rPr>
+          <w:rFonts w:ascii="Consolas" w:hAnsi="Consolas" w:cs="Consolas"/>
+          <w:sz w:val="19"/>
+          <w:szCs w:val="19"/>
+        </w:rPr>
+        <w:tab/>
+      </w:r>
+      <w:r>
+        <w:rPr>
+          <w:rFonts w:ascii="Consolas" w:hAnsi="Consolas" w:cs="Consolas"/>
+          <w:color w:val="0000FF"/>
+          <w:sz w:val="19"/>
+          <w:szCs w:val="19"/>
+        </w:rPr>
+        <w:t>BEGIN</w:t>
+      </w:r>
+    </w:p>
+    <w:p>
+      <w:pPr>
+        <w:autoSpaceDE w:val="0"/>
+        <w:autoSpaceDN w:val="0"/>
+        <w:adjustRightInd w:val="0"/>
+        <w:spacing w:after="0" w:line="240" w:lineRule="auto"/>
+        <w:rPr>
+          <w:rFonts w:ascii="Consolas" w:hAnsi="Consolas" w:cs="Consolas"/>
+          <w:sz w:val="19"/>
+          <w:szCs w:val="19"/>
+        </w:rPr>
+      </w:pPr>
+      <w:r>
+        <w:rPr>
+          <w:rFonts w:ascii="Consolas" w:hAnsi="Consolas" w:cs="Consolas"/>
+          <w:sz w:val="19"/>
+          <w:szCs w:val="19"/>
+        </w:rPr>
+        <w:tab/>
+      </w:r>
+      <w:r>
+        <w:rPr>
+          <w:rFonts w:ascii="Consolas" w:hAnsi="Consolas" w:cs="Consolas"/>
+          <w:sz w:val="19"/>
+          <w:szCs w:val="19"/>
+        </w:rPr>
+        <w:tab/>
+      </w:r>
+      <w:r>
+        <w:rPr>
+          <w:rFonts w:ascii="Consolas" w:hAnsi="Consolas" w:cs="Consolas"/>
+          <w:sz w:val="19"/>
+          <w:szCs w:val="19"/>
+        </w:rPr>
+        <w:tab/>
+      </w:r>
+      <w:r>
+        <w:rPr>
+          <w:rFonts w:ascii="Consolas" w:hAnsi="Consolas" w:cs="Consolas"/>
+          <w:color w:val="0000FF"/>
+          <w:sz w:val="19"/>
+          <w:szCs w:val="19"/>
+        </w:rPr>
+        <w:t>IF</w:t>
+      </w:r>
+      <w:r>
+        <w:rPr>
+          <w:rFonts w:ascii="Consolas" w:hAnsi="Consolas" w:cs="Consolas"/>
+          <w:color w:val="808080"/>
+          <w:sz w:val="19"/>
+          <w:szCs w:val="19"/>
+        </w:rPr>
+        <w:t>(</w:t>
+      </w:r>
+      <w:r>
+        <w:rPr>
+          <w:rFonts w:ascii="Consolas" w:hAnsi="Consolas" w:cs="Consolas"/>
+          <w:sz w:val="19"/>
+          <w:szCs w:val="19"/>
+        </w:rPr>
+        <w:t xml:space="preserve">@Latitude </w:t>
+      </w:r>
+      <w:r>
+        <w:rPr>
+          <w:rFonts w:ascii="Consolas" w:hAnsi="Consolas" w:cs="Consolas"/>
+          <w:color w:val="808080"/>
+          <w:sz w:val="19"/>
+          <w:szCs w:val="19"/>
+        </w:rPr>
+        <w:t>=</w:t>
+      </w:r>
+      <w:r>
+        <w:rPr>
+          <w:rFonts w:ascii="Consolas" w:hAnsi="Consolas" w:cs="Consolas"/>
+          <w:sz w:val="19"/>
+          <w:szCs w:val="19"/>
+        </w:rPr>
+        <w:t xml:space="preserve"> @Latitude1 </w:t>
+      </w:r>
+      <w:r>
+        <w:rPr>
+          <w:rFonts w:ascii="Consolas" w:hAnsi="Consolas" w:cs="Consolas"/>
+          <w:color w:val="808080"/>
+          <w:sz w:val="19"/>
+          <w:szCs w:val="19"/>
+        </w:rPr>
+        <w:t>AND</w:t>
+      </w:r>
+      <w:r>
+        <w:rPr>
+          <w:rFonts w:ascii="Consolas" w:hAnsi="Consolas" w:cs="Consolas"/>
+          <w:sz w:val="19"/>
+          <w:szCs w:val="19"/>
+        </w:rPr>
+        <w:t xml:space="preserve"> @Longitude </w:t>
+      </w:r>
+      <w:r>
+        <w:rPr>
+          <w:rFonts w:ascii="Consolas" w:hAnsi="Consolas" w:cs="Consolas"/>
+          <w:color w:val="808080"/>
+          <w:sz w:val="19"/>
+          <w:szCs w:val="19"/>
+        </w:rPr>
+        <w:t>=</w:t>
+      </w:r>
+      <w:r>
+        <w:rPr>
+          <w:rFonts w:ascii="Consolas" w:hAnsi="Consolas" w:cs="Consolas"/>
+          <w:sz w:val="19"/>
+          <w:szCs w:val="19"/>
+        </w:rPr>
+        <w:t xml:space="preserve"> @Longitude1</w:t>
+      </w:r>
+      <w:r>
+        <w:rPr>
+          <w:rFonts w:ascii="Consolas" w:hAnsi="Consolas" w:cs="Consolas"/>
+          <w:color w:val="808080"/>
+          <w:sz w:val="19"/>
+          <w:szCs w:val="19"/>
+        </w:rPr>
+        <w:t>)</w:t>
+      </w:r>
+    </w:p>
+    <w:p>
+      <w:pPr>
+        <w:autoSpaceDE w:val="0"/>
+        <w:autoSpaceDN w:val="0"/>
+        <w:adjustRightInd w:val="0"/>
+        <w:spacing w:after="0" w:line="240" w:lineRule="auto"/>
+        <w:rPr>
+          <w:rFonts w:ascii="Consolas" w:hAnsi="Consolas" w:cs="Consolas"/>
+          <w:sz w:val="19"/>
+          <w:szCs w:val="19"/>
+        </w:rPr>
+      </w:pPr>
+      <w:r>
+        <w:rPr>
+          <w:rFonts w:ascii="Consolas" w:hAnsi="Consolas" w:cs="Consolas"/>
+          <w:sz w:val="19"/>
+          <w:szCs w:val="19"/>
+        </w:rPr>
+        <w:tab/>
+      </w:r>
+      <w:r>
+        <w:rPr>
+          <w:rFonts w:ascii="Consolas" w:hAnsi="Consolas" w:cs="Consolas"/>
+          <w:sz w:val="19"/>
+          <w:szCs w:val="19"/>
+        </w:rPr>
+        <w:tab/>
+      </w:r>
+      <w:r>
+        <w:rPr>
+          <w:rFonts w:ascii="Consolas" w:hAnsi="Consolas" w:cs="Consolas"/>
+          <w:sz w:val="19"/>
+          <w:szCs w:val="19"/>
+        </w:rPr>
+        <w:tab/>
+      </w:r>
+      <w:r>
+        <w:rPr>
+          <w:rFonts w:ascii="Consolas" w:hAnsi="Consolas" w:cs="Consolas"/>
+          <w:color w:val="0000FF"/>
+          <w:sz w:val="19"/>
+          <w:szCs w:val="19"/>
+        </w:rPr>
+        <w:t>BEGIN</w:t>
+      </w:r>
+    </w:p>
+    <w:p>
+      <w:pPr>
+        <w:autoSpaceDE w:val="0"/>
+        <w:autoSpaceDN w:val="0"/>
+        <w:adjustRightInd w:val="0"/>
+        <w:spacing w:after="0" w:line="240" w:lineRule="auto"/>
+        <w:rPr>
+          <w:rFonts w:ascii="Consolas" w:hAnsi="Consolas" w:cs="Consolas"/>
+          <w:sz w:val="19"/>
+          <w:szCs w:val="19"/>
+        </w:rPr>
+      </w:pPr>
+      <w:r>
+        <w:rPr>
+          <w:rFonts w:ascii="Consolas" w:hAnsi="Consolas" w:cs="Consolas"/>
+          <w:sz w:val="19"/>
+          <w:szCs w:val="19"/>
+        </w:rPr>
+        <w:tab/>
+      </w:r>
+      <w:r>
+        <w:rPr>
+          <w:rFonts w:ascii="Consolas" w:hAnsi="Consolas" w:cs="Consolas"/>
+          <w:sz w:val="19"/>
+          <w:szCs w:val="19"/>
+        </w:rPr>
+        <w:tab/>
+      </w:r>
+      <w:r>
+        <w:rPr>
+          <w:rFonts w:ascii="Consolas" w:hAnsi="Consolas" w:cs="Consolas"/>
+          <w:sz w:val="19"/>
+          <w:szCs w:val="19"/>
+        </w:rPr>
+        <w:tab/>
+      </w:r>
+      <w:r>
+        <w:rPr>
+          <w:rFonts w:ascii="Consolas" w:hAnsi="Consolas" w:cs="Consolas"/>
+          <w:color w:val="0000FF"/>
+          <w:sz w:val="19"/>
+          <w:szCs w:val="19"/>
+        </w:rPr>
+        <w:t>INSERT</w:t>
+      </w:r>
+      <w:r>
+        <w:rPr>
+          <w:rFonts w:ascii="Consolas" w:hAnsi="Consolas" w:cs="Consolas"/>
+          <w:sz w:val="19"/>
+          <w:szCs w:val="19"/>
+        </w:rPr>
+        <w:t xml:space="preserve"> </w:t>
+      </w:r>
+      <w:r>
+        <w:rPr>
+          <w:rFonts w:ascii="Consolas" w:hAnsi="Consolas" w:cs="Consolas"/>
+          <w:color w:val="0000FF"/>
+          <w:sz w:val="19"/>
+          <w:szCs w:val="19"/>
+        </w:rPr>
+        <w:t>INTO</w:t>
+      </w:r>
+      <w:r>
+        <w:rPr>
+          <w:rFonts w:ascii="Consolas" w:hAnsi="Consolas" w:cs="Consolas"/>
+          <w:sz w:val="19"/>
+          <w:szCs w:val="19"/>
+        </w:rPr>
+        <w:t xml:space="preserve"> tbl_Attendance</w:t>
+      </w:r>
+      <w:r>
+        <w:rPr>
+          <w:rFonts w:ascii="Consolas" w:hAnsi="Consolas" w:cs="Consolas"/>
+          <w:color w:val="808080"/>
+          <w:sz w:val="19"/>
+          <w:szCs w:val="19"/>
+        </w:rPr>
+        <w:t>(</w:t>
+      </w:r>
+      <w:r>
+        <w:rPr>
+          <w:rFonts w:ascii="Consolas" w:hAnsi="Consolas" w:cs="Consolas"/>
+          <w:sz w:val="19"/>
+          <w:szCs w:val="19"/>
+        </w:rPr>
+        <w:t>SSO</w:t>
+      </w:r>
+      <w:r>
+        <w:rPr>
+          <w:rFonts w:ascii="Consolas" w:hAnsi="Consolas" w:cs="Consolas"/>
+          <w:color w:val="808080"/>
+          <w:sz w:val="19"/>
+          <w:szCs w:val="19"/>
+        </w:rPr>
+        <w:t>,</w:t>
+      </w:r>
+      <w:r>
+        <w:rPr>
+          <w:rFonts w:ascii="Consolas" w:hAnsi="Consolas" w:cs="Consolas"/>
+          <w:sz w:val="19"/>
+          <w:szCs w:val="19"/>
+        </w:rPr>
+        <w:t>CourseId</w:t>
+      </w:r>
+      <w:r>
+        <w:rPr>
+          <w:rFonts w:ascii="Consolas" w:hAnsi="Consolas" w:cs="Consolas"/>
+          <w:color w:val="808080"/>
+          <w:sz w:val="19"/>
+          <w:szCs w:val="19"/>
+        </w:rPr>
+        <w:t>,</w:t>
+      </w:r>
+      <w:r>
+        <w:rPr>
+          <w:rFonts w:ascii="Consolas" w:hAnsi="Consolas" w:cs="Consolas"/>
+          <w:sz w:val="19"/>
+          <w:szCs w:val="19"/>
+        </w:rPr>
+        <w:t>AttendanceDate</w:t>
+      </w:r>
+      <w:r>
+        <w:rPr>
+          <w:rFonts w:ascii="Consolas" w:hAnsi="Consolas" w:cs="Consolas"/>
+          <w:color w:val="808080"/>
+          <w:sz w:val="19"/>
+          <w:szCs w:val="19"/>
+        </w:rPr>
+        <w:t>,</w:t>
+      </w:r>
+      <w:r>
+        <w:rPr>
+          <w:rFonts w:ascii="Consolas" w:hAnsi="Consolas" w:cs="Consolas"/>
+          <w:sz w:val="19"/>
+          <w:szCs w:val="19"/>
+        </w:rPr>
+        <w:t>AttendanceStatus</w:t>
+      </w:r>
+      <w:r>
+        <w:rPr>
+          <w:rFonts w:ascii="Consolas" w:hAnsi="Consolas" w:cs="Consolas"/>
+          <w:color w:val="808080"/>
+          <w:sz w:val="19"/>
+          <w:szCs w:val="19"/>
+        </w:rPr>
+        <w:t>)</w:t>
+      </w:r>
+      <w:r>
+        <w:rPr>
+          <w:rFonts w:ascii="Consolas" w:hAnsi="Consolas" w:cs="Consolas"/>
+          <w:sz w:val="19"/>
+          <w:szCs w:val="19"/>
+        </w:rPr>
+        <w:t xml:space="preserve"> </w:t>
+      </w:r>
+      <w:r>
+        <w:rPr>
+          <w:rFonts w:ascii="Consolas" w:hAnsi="Consolas" w:cs="Consolas"/>
+          <w:color w:val="0000FF"/>
+          <w:sz w:val="19"/>
+          <w:szCs w:val="19"/>
+        </w:rPr>
+        <w:t>VALUES</w:t>
+      </w:r>
+      <w:r>
+        <w:rPr>
+          <w:rFonts w:ascii="Consolas" w:hAnsi="Consolas" w:cs="Consolas"/>
+          <w:color w:val="808080"/>
+          <w:sz w:val="19"/>
+          <w:szCs w:val="19"/>
+        </w:rPr>
+        <w:t>(</w:t>
+      </w:r>
+      <w:r>
+        <w:rPr>
+          <w:rFonts w:ascii="Consolas" w:hAnsi="Consolas" w:cs="Consolas"/>
+          <w:sz w:val="19"/>
+          <w:szCs w:val="19"/>
+        </w:rPr>
+        <w:t>@SSO</w:t>
+      </w:r>
+      <w:r>
+        <w:rPr>
+          <w:rFonts w:ascii="Consolas" w:hAnsi="Consolas" w:cs="Consolas"/>
+          <w:color w:val="808080"/>
+          <w:sz w:val="19"/>
+          <w:szCs w:val="19"/>
+        </w:rPr>
+        <w:t>,</w:t>
+      </w:r>
+      <w:r>
+        <w:rPr>
+          <w:rFonts w:ascii="Consolas" w:hAnsi="Consolas" w:cs="Consolas"/>
+          <w:sz w:val="19"/>
+          <w:szCs w:val="19"/>
+        </w:rPr>
+        <w:t>@CourseId</w:t>
+      </w:r>
+      <w:r>
+        <w:rPr>
+          <w:rFonts w:ascii="Consolas" w:hAnsi="Consolas" w:cs="Consolas"/>
+          <w:color w:val="808080"/>
+          <w:sz w:val="19"/>
+          <w:szCs w:val="19"/>
+        </w:rPr>
+        <w:t>,</w:t>
+      </w:r>
+      <w:r>
+        <w:rPr>
+          <w:rFonts w:ascii="Consolas" w:hAnsi="Consolas" w:cs="Consolas"/>
+          <w:sz w:val="19"/>
+          <w:szCs w:val="19"/>
+        </w:rPr>
+        <w:t>@AttendanceDate</w:t>
+      </w:r>
+      <w:r>
+        <w:rPr>
+          <w:rFonts w:ascii="Consolas" w:hAnsi="Consolas" w:cs="Consolas"/>
+          <w:color w:val="808080"/>
+          <w:sz w:val="19"/>
+          <w:szCs w:val="19"/>
+        </w:rPr>
+        <w:t>,</w:t>
+      </w:r>
+      <w:r>
+        <w:rPr>
+          <w:rFonts w:ascii="Consolas" w:hAnsi="Consolas" w:cs="Consolas"/>
+          <w:sz w:val="19"/>
+          <w:szCs w:val="19"/>
+        </w:rPr>
+        <w:t>@AttendanceStatus</w:t>
+      </w:r>
+      <w:r>
+        <w:rPr>
+          <w:rFonts w:ascii="Consolas" w:hAnsi="Consolas" w:cs="Consolas"/>
+          <w:color w:val="808080"/>
+          <w:sz w:val="19"/>
+          <w:szCs w:val="19"/>
+        </w:rPr>
+        <w:t>)</w:t>
+      </w:r>
+    </w:p>
+    <w:p>
+      <w:pPr>
+        <w:autoSpaceDE w:val="0"/>
+        <w:autoSpaceDN w:val="0"/>
+        <w:adjustRightInd w:val="0"/>
+        <w:spacing w:after="0" w:line="240" w:lineRule="auto"/>
+        <w:rPr>
+          <w:rFonts w:ascii="Consolas" w:hAnsi="Consolas" w:cs="Consolas"/>
+          <w:sz w:val="19"/>
+          <w:szCs w:val="19"/>
+        </w:rPr>
+      </w:pPr>
+      <w:r>
+        <w:rPr>
+          <w:rFonts w:ascii="Consolas" w:hAnsi="Consolas" w:cs="Consolas"/>
+          <w:sz w:val="19"/>
+          <w:szCs w:val="19"/>
+        </w:rPr>
+        <w:tab/>
+      </w:r>
+      <w:r>
+        <w:rPr>
+          <w:rFonts w:ascii="Consolas" w:hAnsi="Consolas" w:cs="Consolas"/>
+          <w:sz w:val="19"/>
+          <w:szCs w:val="19"/>
+        </w:rPr>
+        <w:tab/>
+      </w:r>
+      <w:r>
+        <w:rPr>
+          <w:rFonts w:ascii="Consolas" w:hAnsi="Consolas" w:cs="Consolas"/>
+          <w:sz w:val="19"/>
+          <w:szCs w:val="19"/>
+        </w:rPr>
+        <w:tab/>
+      </w:r>
+      <w:r>
+        <w:rPr>
+          <w:rFonts w:ascii="Consolas" w:hAnsi="Consolas" w:cs="Consolas"/>
+          <w:color w:val="0000FF"/>
+          <w:sz w:val="19"/>
+          <w:szCs w:val="19"/>
+        </w:rPr>
+        <w:t>RETURN</w:t>
+      </w:r>
+      <w:r>
+        <w:rPr>
+          <w:rFonts w:ascii="Consolas" w:hAnsi="Consolas" w:cs="Consolas"/>
+          <w:sz w:val="19"/>
+          <w:szCs w:val="19"/>
+        </w:rPr>
+        <w:t xml:space="preserve"> 1</w:t>
+      </w:r>
+    </w:p>
+    <w:p>
+      <w:pPr>
+        <w:autoSpaceDE w:val="0"/>
+        <w:autoSpaceDN w:val="0"/>
+        <w:adjustRightInd w:val="0"/>
+        <w:spacing w:after="0" w:line="240" w:lineRule="auto"/>
+        <w:rPr>
+          <w:rFonts w:ascii="Consolas" w:hAnsi="Consolas" w:cs="Consolas"/>
+          <w:sz w:val="19"/>
+          <w:szCs w:val="19"/>
+        </w:rPr>
+      </w:pPr>
+      <w:r>
+        <w:rPr>
+          <w:rFonts w:ascii="Consolas" w:hAnsi="Consolas" w:cs="Consolas"/>
+          <w:sz w:val="19"/>
+          <w:szCs w:val="19"/>
+        </w:rPr>
+        <w:tab/>
+      </w:r>
+      <w:r>
+        <w:rPr>
+          <w:rFonts w:ascii="Consolas" w:hAnsi="Consolas" w:cs="Consolas"/>
+          <w:sz w:val="19"/>
+          <w:szCs w:val="19"/>
+        </w:rPr>
+        <w:tab/>
+      </w:r>
+      <w:r>
+        <w:rPr>
+          <w:rFonts w:ascii="Consolas" w:hAnsi="Consolas" w:cs="Consolas"/>
+          <w:sz w:val="19"/>
+          <w:szCs w:val="19"/>
+        </w:rPr>
+        <w:tab/>
+      </w:r>
+      <w:r>
+        <w:rPr>
+          <w:rFonts w:ascii="Consolas" w:hAnsi="Consolas" w:cs="Consolas"/>
+          <w:color w:val="0000FF"/>
+          <w:sz w:val="19"/>
+          <w:szCs w:val="19"/>
+        </w:rPr>
+        <w:t>END</w:t>
+      </w:r>
+    </w:p>
+    <w:p>
+      <w:pPr>
+        <w:autoSpaceDE w:val="0"/>
+        <w:autoSpaceDN w:val="0"/>
+        <w:adjustRightInd w:val="0"/>
+        <w:spacing w:after="0" w:line="240" w:lineRule="auto"/>
+        <w:rPr>
+          <w:rFonts w:ascii="Consolas" w:hAnsi="Consolas" w:cs="Consolas"/>
+          <w:sz w:val="19"/>
+          <w:szCs w:val="19"/>
+        </w:rPr>
+      </w:pPr>
+      <w:r>
+        <w:rPr>
+          <w:rFonts w:ascii="Consolas" w:hAnsi="Consolas" w:cs="Consolas"/>
+          <w:sz w:val="19"/>
+          <w:szCs w:val="19"/>
+        </w:rPr>
+        <w:tab/>
+      </w:r>
+      <w:r>
+        <w:rPr>
+          <w:rFonts w:ascii="Consolas" w:hAnsi="Consolas" w:cs="Consolas"/>
+          <w:sz w:val="19"/>
+          <w:szCs w:val="19"/>
+        </w:rPr>
+        <w:tab/>
+      </w:r>
+      <w:r>
+        <w:rPr>
+          <w:rFonts w:ascii="Consolas" w:hAnsi="Consolas" w:cs="Consolas"/>
+          <w:sz w:val="19"/>
+          <w:szCs w:val="19"/>
+        </w:rPr>
+        <w:tab/>
+      </w:r>
+      <w:r>
+        <w:rPr>
+          <w:rFonts w:ascii="Consolas" w:hAnsi="Consolas" w:cs="Consolas"/>
+          <w:color w:val="0000FF"/>
+          <w:sz w:val="19"/>
+          <w:szCs w:val="19"/>
+        </w:rPr>
+        <w:t>ELSE</w:t>
+      </w:r>
+    </w:p>
+    <w:p>
+      <w:pPr>
+        <w:autoSpaceDE w:val="0"/>
+        <w:autoSpaceDN w:val="0"/>
+        <w:adjustRightInd w:val="0"/>
+        <w:spacing w:after="0" w:line="240" w:lineRule="auto"/>
+        <w:rPr>
+          <w:rFonts w:ascii="Consolas" w:hAnsi="Consolas" w:cs="Consolas"/>
+          <w:sz w:val="19"/>
+          <w:szCs w:val="19"/>
+        </w:rPr>
+      </w:pPr>
+      <w:r>
+        <w:rPr>
+          <w:rFonts w:ascii="Consolas" w:hAnsi="Consolas" w:cs="Consolas"/>
+          <w:sz w:val="19"/>
+          <w:szCs w:val="19"/>
+        </w:rPr>
+        <w:tab/>
+      </w:r>
+      <w:r>
+        <w:rPr>
+          <w:rFonts w:ascii="Consolas" w:hAnsi="Consolas" w:cs="Consolas"/>
+          <w:sz w:val="19"/>
+          <w:szCs w:val="19"/>
+        </w:rPr>
+        <w:tab/>
+      </w:r>
+      <w:r>
+        <w:rPr>
+          <w:rFonts w:ascii="Consolas" w:hAnsi="Consolas" w:cs="Consolas"/>
+          <w:sz w:val="19"/>
+          <w:szCs w:val="19"/>
+        </w:rPr>
+        <w:tab/>
+      </w:r>
+      <w:r>
+        <w:rPr>
+          <w:rFonts w:ascii="Consolas" w:hAnsi="Consolas" w:cs="Consolas"/>
+          <w:color w:val="0000FF"/>
+          <w:sz w:val="19"/>
+          <w:szCs w:val="19"/>
+        </w:rPr>
+        <w:t>BEGIN</w:t>
+      </w:r>
+    </w:p>
+    <w:p>
+      <w:pPr>
+        <w:autoSpaceDE w:val="0"/>
+        <w:autoSpaceDN w:val="0"/>
+        <w:adjustRightInd w:val="0"/>
+        <w:spacing w:after="0" w:line="240" w:lineRule="auto"/>
+        <w:rPr>
+          <w:rFonts w:ascii="Consolas" w:hAnsi="Consolas" w:cs="Consolas"/>
+          <w:sz w:val="19"/>
+          <w:szCs w:val="19"/>
+        </w:rPr>
+      </w:pPr>
+      <w:r>
+        <w:rPr>
+          <w:rFonts w:ascii="Consolas" w:hAnsi="Consolas" w:cs="Consolas"/>
+          <w:sz w:val="19"/>
+          <w:szCs w:val="19"/>
+        </w:rPr>
+        <w:tab/>
+      </w:r>
+      <w:r>
+        <w:rPr>
+          <w:rFonts w:ascii="Consolas" w:hAnsi="Consolas" w:cs="Consolas"/>
+          <w:sz w:val="19"/>
+          <w:szCs w:val="19"/>
+        </w:rPr>
+        <w:tab/>
+      </w:r>
+      <w:r>
+        <w:rPr>
+          <w:rFonts w:ascii="Consolas" w:hAnsi="Consolas" w:cs="Consolas"/>
+          <w:sz w:val="19"/>
+          <w:szCs w:val="19"/>
+        </w:rPr>
+        <w:tab/>
+      </w:r>
+      <w:r>
+        <w:rPr>
+          <w:rFonts w:ascii="Consolas" w:hAnsi="Consolas" w:cs="Consolas"/>
+          <w:sz w:val="19"/>
+          <w:szCs w:val="19"/>
+        </w:rPr>
+        <w:tab/>
+      </w:r>
+      <w:r>
+        <w:rPr>
+          <w:rFonts w:ascii="Consolas" w:hAnsi="Consolas" w:cs="Consolas"/>
+          <w:color w:val="0000FF"/>
+          <w:sz w:val="19"/>
+          <w:szCs w:val="19"/>
+        </w:rPr>
+        <w:t>RETURN</w:t>
+      </w:r>
+      <w:r>
+        <w:rPr>
+          <w:rFonts w:ascii="Consolas" w:hAnsi="Consolas" w:cs="Consolas"/>
+          <w:sz w:val="19"/>
+          <w:szCs w:val="19"/>
+        </w:rPr>
+        <w:t xml:space="preserve"> 3 </w:t>
+      </w:r>
+    </w:p>
+    <w:p>
+      <w:pPr>
+        <w:autoSpaceDE w:val="0"/>
+        <w:autoSpaceDN w:val="0"/>
+        <w:adjustRightInd w:val="0"/>
+        <w:spacing w:after="0" w:line="240" w:lineRule="auto"/>
+        <w:rPr>
+          <w:rFonts w:ascii="Consolas" w:hAnsi="Consolas" w:cs="Consolas"/>
+          <w:sz w:val="19"/>
+          <w:szCs w:val="19"/>
+        </w:rPr>
+      </w:pPr>
+      <w:r>
+        <w:rPr>
+          <w:rFonts w:ascii="Consolas" w:hAnsi="Consolas" w:cs="Consolas"/>
+          <w:sz w:val="19"/>
+          <w:szCs w:val="19"/>
+        </w:rPr>
+        <w:tab/>
+      </w:r>
+      <w:r>
+        <w:rPr>
+          <w:rFonts w:ascii="Consolas" w:hAnsi="Consolas" w:cs="Consolas"/>
+          <w:sz w:val="19"/>
+          <w:szCs w:val="19"/>
+        </w:rPr>
+        <w:tab/>
+      </w:r>
+      <w:r>
+        <w:rPr>
+          <w:rFonts w:ascii="Consolas" w:hAnsi="Consolas" w:cs="Consolas"/>
+          <w:sz w:val="19"/>
+          <w:szCs w:val="19"/>
+        </w:rPr>
+        <w:tab/>
+      </w:r>
+      <w:r>
+        <w:rPr>
+          <w:rFonts w:ascii="Consolas" w:hAnsi="Consolas" w:cs="Consolas"/>
+          <w:color w:val="0000FF"/>
+          <w:sz w:val="19"/>
+          <w:szCs w:val="19"/>
+        </w:rPr>
+        <w:t>END</w:t>
+      </w:r>
+    </w:p>
+    <w:p>
+      <w:pPr>
+        <w:autoSpaceDE w:val="0"/>
+        <w:autoSpaceDN w:val="0"/>
+        <w:adjustRightInd w:val="0"/>
+        <w:spacing w:after="0" w:line="240" w:lineRule="auto"/>
+        <w:rPr>
+          <w:rFonts w:ascii="Consolas" w:hAnsi="Consolas" w:cs="Consolas"/>
+          <w:sz w:val="19"/>
+          <w:szCs w:val="19"/>
+        </w:rPr>
+      </w:pPr>
+      <w:r>
+        <w:rPr>
+          <w:rFonts w:ascii="Consolas" w:hAnsi="Consolas" w:cs="Consolas"/>
+          <w:sz w:val="19"/>
+          <w:szCs w:val="19"/>
+        </w:rPr>
+        <w:tab/>
+      </w:r>
+      <w:r>
+        <w:rPr>
+          <w:rFonts w:ascii="Consolas" w:hAnsi="Consolas" w:cs="Consolas"/>
+          <w:sz w:val="19"/>
+          <w:szCs w:val="19"/>
+        </w:rPr>
+        <w:tab/>
+      </w:r>
+      <w:r>
+        <w:rPr>
+          <w:rFonts w:ascii="Consolas" w:hAnsi="Consolas" w:cs="Consolas"/>
+          <w:color w:val="0000FF"/>
+          <w:sz w:val="19"/>
+          <w:szCs w:val="19"/>
+        </w:rPr>
+        <w:t>END</w:t>
+      </w:r>
+    </w:p>
+    <w:p>
+      <w:pPr>
+        <w:autoSpaceDE w:val="0"/>
+        <w:autoSpaceDN w:val="0"/>
+        <w:adjustRightInd w:val="0"/>
+        <w:spacing w:after="0" w:line="240" w:lineRule="auto"/>
+        <w:rPr>
+          <w:rFonts w:ascii="Consolas" w:hAnsi="Consolas" w:cs="Consolas"/>
+          <w:sz w:val="19"/>
+          <w:szCs w:val="19"/>
+        </w:rPr>
+      </w:pPr>
+      <w:r>
+        <w:rPr>
+          <w:rFonts w:ascii="Consolas" w:hAnsi="Consolas" w:cs="Consolas"/>
+          <w:sz w:val="19"/>
+          <w:szCs w:val="19"/>
+        </w:rPr>
+        <w:tab/>
+      </w:r>
+      <w:r>
+        <w:rPr>
+          <w:rFonts w:ascii="Consolas" w:hAnsi="Consolas" w:cs="Consolas"/>
+          <w:sz w:val="19"/>
+          <w:szCs w:val="19"/>
+        </w:rPr>
+        <w:tab/>
+      </w:r>
+      <w:r>
+        <w:rPr>
+          <w:rFonts w:ascii="Consolas" w:hAnsi="Consolas" w:cs="Consolas"/>
+          <w:color w:val="0000FF"/>
+          <w:sz w:val="19"/>
+          <w:szCs w:val="19"/>
+        </w:rPr>
+        <w:t>ELSE</w:t>
+      </w:r>
+    </w:p>
+    <w:p>
+      <w:pPr>
+        <w:autoSpaceDE w:val="0"/>
+        <w:autoSpaceDN w:val="0"/>
+        <w:adjustRightInd w:val="0"/>
+        <w:spacing w:after="0" w:line="240" w:lineRule="auto"/>
+        <w:rPr>
+          <w:rFonts w:ascii="Consolas" w:hAnsi="Consolas" w:cs="Consolas"/>
+          <w:sz w:val="19"/>
+          <w:szCs w:val="19"/>
+        </w:rPr>
+      </w:pPr>
+      <w:r>
+        <w:rPr>
+          <w:rFonts w:ascii="Consolas" w:hAnsi="Consolas" w:cs="Consolas"/>
+          <w:sz w:val="19"/>
+          <w:szCs w:val="19"/>
+        </w:rPr>
+        <w:tab/>
+      </w:r>
+      <w:r>
+        <w:rPr>
+          <w:rFonts w:ascii="Consolas" w:hAnsi="Consolas" w:cs="Consolas"/>
+          <w:sz w:val="19"/>
+          <w:szCs w:val="19"/>
+        </w:rPr>
+        <w:tab/>
+      </w:r>
+      <w:r>
+        <w:rPr>
+          <w:rFonts w:ascii="Consolas" w:hAnsi="Consolas" w:cs="Consolas"/>
+          <w:color w:val="0000FF"/>
+          <w:sz w:val="19"/>
+          <w:szCs w:val="19"/>
+        </w:rPr>
+        <w:t>BEGIN</w:t>
+      </w:r>
+    </w:p>
+    <w:p>
+      <w:pPr>
+        <w:autoSpaceDE w:val="0"/>
+        <w:autoSpaceDN w:val="0"/>
+        <w:adjustRightInd w:val="0"/>
+        <w:spacing w:after="0" w:line="240" w:lineRule="auto"/>
+        <w:rPr>
+          <w:rFonts w:ascii="Consolas" w:hAnsi="Consolas" w:cs="Consolas"/>
+          <w:sz w:val="19"/>
+          <w:szCs w:val="19"/>
+        </w:rPr>
+      </w:pPr>
+      <w:r>
+        <w:rPr>
+          <w:rFonts w:ascii="Consolas" w:hAnsi="Consolas" w:cs="Consolas"/>
+          <w:sz w:val="19"/>
+          <w:szCs w:val="19"/>
+        </w:rPr>
+        <w:tab/>
+      </w:r>
+      <w:r>
+        <w:rPr>
+          <w:rFonts w:ascii="Consolas" w:hAnsi="Consolas" w:cs="Consolas"/>
+          <w:sz w:val="19"/>
+          <w:szCs w:val="19"/>
+        </w:rPr>
+        <w:tab/>
+      </w:r>
+      <w:r>
+        <w:rPr>
+          <w:rFonts w:ascii="Consolas" w:hAnsi="Consolas" w:cs="Consolas"/>
+          <w:sz w:val="19"/>
+          <w:szCs w:val="19"/>
+        </w:rPr>
+        <w:tab/>
+      </w:r>
+      <w:r>
+        <w:rPr>
+          <w:rFonts w:ascii="Consolas" w:hAnsi="Consolas" w:cs="Consolas"/>
+          <w:color w:val="0000FF"/>
+          <w:sz w:val="19"/>
+          <w:szCs w:val="19"/>
+        </w:rPr>
+        <w:t>RETURN</w:t>
+      </w:r>
+      <w:r>
+        <w:rPr>
+          <w:rFonts w:ascii="Consolas" w:hAnsi="Consolas" w:cs="Consolas"/>
+          <w:sz w:val="19"/>
+          <w:szCs w:val="19"/>
+        </w:rPr>
+        <w:t xml:space="preserve"> 2</w:t>
+      </w:r>
+    </w:p>
+    <w:p>
+      <w:pPr>
+        <w:autoSpaceDE w:val="0"/>
+        <w:autoSpaceDN w:val="0"/>
+        <w:adjustRightInd w:val="0"/>
+        <w:spacing w:after="0" w:line="240" w:lineRule="auto"/>
+        <w:rPr>
+          <w:rFonts w:ascii="Consolas" w:hAnsi="Consolas" w:cs="Consolas"/>
+          <w:sz w:val="19"/>
+          <w:szCs w:val="19"/>
+        </w:rPr>
+      </w:pPr>
+      <w:r>
+        <w:rPr>
+          <w:rFonts w:ascii="Consolas" w:hAnsi="Consolas" w:cs="Consolas"/>
+          <w:sz w:val="19"/>
+          <w:szCs w:val="19"/>
+        </w:rPr>
+        <w:tab/>
+      </w:r>
+      <w:r>
+        <w:rPr>
+          <w:rFonts w:ascii="Consolas" w:hAnsi="Consolas" w:cs="Consolas"/>
+          <w:sz w:val="19"/>
+          <w:szCs w:val="19"/>
+        </w:rPr>
+        <w:tab/>
+      </w:r>
+      <w:r>
+        <w:rPr>
+          <w:rFonts w:ascii="Consolas" w:hAnsi="Consolas" w:cs="Consolas"/>
+          <w:color w:val="0000FF"/>
+          <w:sz w:val="19"/>
+          <w:szCs w:val="19"/>
+        </w:rPr>
+        <w:t>END</w:t>
+      </w:r>
+    </w:p>
+    <w:p>
+      <w:pPr>
+        <w:autoSpaceDE w:val="0"/>
+        <w:autoSpaceDN w:val="0"/>
+        <w:adjustRightInd w:val="0"/>
+        <w:spacing w:after="0" w:line="240" w:lineRule="auto"/>
+        <w:rPr>
+          <w:rFonts w:ascii="Consolas" w:hAnsi="Consolas" w:cs="Consolas"/>
+          <w:sz w:val="19"/>
+          <w:szCs w:val="19"/>
+        </w:rPr>
+      </w:pPr>
+      <w:r>
+        <w:rPr>
+          <w:rFonts w:ascii="Consolas" w:hAnsi="Consolas" w:cs="Consolas"/>
+          <w:sz w:val="19"/>
+          <w:szCs w:val="19"/>
+        </w:rPr>
+        <w:tab/>
+      </w:r>
+      <w:r>
+        <w:rPr>
+          <w:rFonts w:ascii="Consolas" w:hAnsi="Consolas" w:cs="Consolas"/>
+          <w:color w:val="0000FF"/>
+          <w:sz w:val="19"/>
+          <w:szCs w:val="19"/>
+        </w:rPr>
+        <w:t>END</w:t>
+      </w:r>
+      <w:r>
+        <w:rPr>
+          <w:rFonts w:ascii="Consolas" w:hAnsi="Consolas" w:cs="Consolas"/>
+          <w:sz w:val="19"/>
+          <w:szCs w:val="19"/>
+        </w:rPr>
+        <w:t xml:space="preserve"> </w:t>
+      </w:r>
+      <w:r>
+        <w:rPr>
+          <w:rFonts w:ascii="Consolas" w:hAnsi="Consolas" w:cs="Consolas"/>
+          <w:color w:val="0000FF"/>
+          <w:sz w:val="19"/>
+          <w:szCs w:val="19"/>
+        </w:rPr>
+        <w:t>TRY</w:t>
+      </w:r>
+    </w:p>
+    <w:p>
+      <w:pPr>
+        <w:autoSpaceDE w:val="0"/>
+        <w:autoSpaceDN w:val="0"/>
+        <w:adjustRightInd w:val="0"/>
+        <w:spacing w:after="0" w:line="240" w:lineRule="auto"/>
+        <w:rPr>
+          <w:rFonts w:ascii="Consolas" w:hAnsi="Consolas" w:cs="Consolas"/>
+          <w:sz w:val="19"/>
+          <w:szCs w:val="19"/>
+        </w:rPr>
+      </w:pPr>
+      <w:r>
+        <w:rPr>
+          <w:rFonts w:ascii="Consolas" w:hAnsi="Consolas" w:cs="Consolas"/>
+          <w:sz w:val="19"/>
+          <w:szCs w:val="19"/>
+        </w:rPr>
+        <w:tab/>
+      </w:r>
+      <w:r>
+        <w:rPr>
+          <w:rFonts w:ascii="Consolas" w:hAnsi="Consolas" w:cs="Consolas"/>
+          <w:color w:val="0000FF"/>
+          <w:sz w:val="19"/>
+          <w:szCs w:val="19"/>
+        </w:rPr>
+        <w:t>BEGIN</w:t>
+      </w:r>
+      <w:r>
+        <w:rPr>
+          <w:rFonts w:ascii="Consolas" w:hAnsi="Consolas" w:cs="Consolas"/>
+          <w:sz w:val="19"/>
+          <w:szCs w:val="19"/>
+        </w:rPr>
+        <w:t xml:space="preserve"> </w:t>
+      </w:r>
+      <w:r>
+        <w:rPr>
+          <w:rFonts w:ascii="Consolas" w:hAnsi="Consolas" w:cs="Consolas"/>
+          <w:color w:val="0000FF"/>
+          <w:sz w:val="19"/>
+          <w:szCs w:val="19"/>
+        </w:rPr>
+        <w:t>CATCH</w:t>
+      </w:r>
+    </w:p>
+    <w:p>
+      <w:pPr>
+        <w:autoSpaceDE w:val="0"/>
+        <w:autoSpaceDN w:val="0"/>
+        <w:adjustRightInd w:val="0"/>
+        <w:spacing w:after="0" w:line="240" w:lineRule="auto"/>
+        <w:rPr>
+          <w:rFonts w:ascii="Consolas" w:hAnsi="Consolas" w:cs="Consolas"/>
+          <w:sz w:val="19"/>
+          <w:szCs w:val="19"/>
+        </w:rPr>
+      </w:pPr>
+      <w:r>
+        <w:rPr>
+          <w:rFonts w:ascii="Consolas" w:hAnsi="Consolas" w:cs="Consolas"/>
+          <w:sz w:val="19"/>
+          <w:szCs w:val="19"/>
+        </w:rPr>
+        <w:tab/>
+      </w:r>
+      <w:r>
+        <w:rPr>
+          <w:rFonts w:ascii="Consolas" w:hAnsi="Consolas" w:cs="Consolas"/>
+          <w:sz w:val="19"/>
+          <w:szCs w:val="19"/>
+        </w:rPr>
+        <w:tab/>
+      </w:r>
+      <w:r>
+        <w:rPr>
+          <w:rFonts w:ascii="Consolas" w:hAnsi="Consolas" w:cs="Consolas"/>
+          <w:color w:val="0000FF"/>
+          <w:sz w:val="19"/>
+          <w:szCs w:val="19"/>
+        </w:rPr>
+        <w:t>RETURN</w:t>
+      </w:r>
+      <w:r>
+        <w:rPr>
+          <w:rFonts w:ascii="Consolas" w:hAnsi="Consolas" w:cs="Consolas"/>
+          <w:sz w:val="19"/>
+          <w:szCs w:val="19"/>
+        </w:rPr>
+        <w:t xml:space="preserve"> </w:t>
+      </w:r>
+      <w:r>
+        <w:rPr>
+          <w:rFonts w:ascii="Consolas" w:hAnsi="Consolas" w:cs="Consolas"/>
+          <w:color w:val="808080"/>
+          <w:sz w:val="19"/>
+          <w:szCs w:val="19"/>
+        </w:rPr>
+        <w:t>-</w:t>
+      </w:r>
+      <w:r>
+        <w:rPr>
+          <w:rFonts w:ascii="Consolas" w:hAnsi="Consolas" w:cs="Consolas"/>
+          <w:sz w:val="19"/>
+          <w:szCs w:val="19"/>
+        </w:rPr>
+        <w:t>99</w:t>
+      </w:r>
+    </w:p>
+    <w:p>
+      <w:pPr>
+        <w:autoSpaceDE w:val="0"/>
+        <w:autoSpaceDN w:val="0"/>
+        <w:adjustRightInd w:val="0"/>
+        <w:spacing w:after="0" w:line="240" w:lineRule="auto"/>
+        <w:rPr>
+          <w:rFonts w:ascii="Consolas" w:hAnsi="Consolas" w:cs="Consolas"/>
+          <w:sz w:val="19"/>
+          <w:szCs w:val="19"/>
+        </w:rPr>
+      </w:pPr>
+      <w:r>
+        <w:rPr>
+          <w:rFonts w:ascii="Consolas" w:hAnsi="Consolas" w:cs="Consolas"/>
+          <w:sz w:val="19"/>
+          <w:szCs w:val="19"/>
+        </w:rPr>
+        <w:tab/>
+      </w:r>
+      <w:r>
+        <w:rPr>
+          <w:rFonts w:ascii="Consolas" w:hAnsi="Consolas" w:cs="Consolas"/>
+          <w:color w:val="0000FF"/>
+          <w:sz w:val="19"/>
+          <w:szCs w:val="19"/>
+        </w:rPr>
+        <w:t>END</w:t>
+      </w:r>
+      <w:r>
+        <w:rPr>
+          <w:rFonts w:ascii="Consolas" w:hAnsi="Consolas" w:cs="Consolas"/>
+          <w:sz w:val="19"/>
+          <w:szCs w:val="19"/>
+        </w:rPr>
+        <w:t xml:space="preserve"> </w:t>
+      </w:r>
+      <w:r>
+        <w:rPr>
+          <w:rFonts w:ascii="Consolas" w:hAnsi="Consolas" w:cs="Consolas"/>
+          <w:color w:val="0000FF"/>
+          <w:sz w:val="19"/>
+          <w:szCs w:val="19"/>
+        </w:rPr>
+        <w:t>CATCH</w:t>
+      </w:r>
+      <w:r>
+        <w:rPr>
+          <w:rFonts w:ascii="Consolas" w:hAnsi="Consolas" w:cs="Consolas"/>
+          <w:sz w:val="19"/>
+          <w:szCs w:val="19"/>
+        </w:rPr>
+        <w:t xml:space="preserve"> </w:t>
+      </w:r>
+    </w:p>
+    <w:p>
+      <w:pPr>
+        <w:autoSpaceDE w:val="0"/>
+        <w:autoSpaceDN w:val="0"/>
+        <w:adjustRightInd w:val="0"/>
+        <w:spacing w:after="0" w:line="240" w:lineRule="auto"/>
+        <w:rPr>
+          <w:rFonts w:ascii="Consolas" w:hAnsi="Consolas" w:cs="Consolas"/>
+          <w:sz w:val="19"/>
+          <w:szCs w:val="19"/>
+        </w:rPr>
+      </w:pPr>
+      <w:r>
+        <w:rPr>
+          <w:rFonts w:ascii="Consolas" w:hAnsi="Consolas" w:cs="Consolas"/>
+          <w:color w:val="0000FF"/>
+          <w:sz w:val="19"/>
+          <w:szCs w:val="19"/>
+        </w:rPr>
+        <w:t>END</w:t>
+      </w:r>
+    </w:p>
+    <w:p>
+      <w:pPr>
+        <w:autoSpaceDE w:val="0"/>
+        <w:autoSpaceDN w:val="0"/>
+        <w:adjustRightInd w:val="0"/>
+        <w:spacing w:after="0" w:line="240" w:lineRule="auto"/>
+        <w:rPr>
+          <w:rFonts w:ascii="Consolas" w:hAnsi="Consolas" w:cs="Consolas"/>
+          <w:sz w:val="19"/>
+          <w:szCs w:val="19"/>
+        </w:rPr>
+      </w:pPr>
+    </w:p>
+    <w:p>
+      <w:pPr>
+        <w:autoSpaceDE w:val="0"/>
+        <w:autoSpaceDN w:val="0"/>
+        <w:adjustRightInd w:val="0"/>
+        <w:spacing w:after="0" w:line="240" w:lineRule="auto"/>
+        <w:rPr>
+          <w:rFonts w:ascii="Consolas" w:hAnsi="Consolas" w:cs="Consolas"/>
+          <w:sz w:val="19"/>
+          <w:szCs w:val="19"/>
+        </w:rPr>
+      </w:pPr>
+      <w:r>
+        <w:rPr>
+          <w:rFonts w:ascii="Consolas" w:hAnsi="Consolas" w:cs="Consolas"/>
+          <w:color w:val="0000FF"/>
+          <w:sz w:val="19"/>
+          <w:szCs w:val="19"/>
+        </w:rPr>
+        <w:t>CREATE</w:t>
+      </w:r>
+      <w:r>
+        <w:rPr>
+          <w:rFonts w:ascii="Consolas" w:hAnsi="Consolas" w:cs="Consolas"/>
+          <w:sz w:val="19"/>
+          <w:szCs w:val="19"/>
+        </w:rPr>
+        <w:t xml:space="preserve"> </w:t>
+      </w:r>
+      <w:r>
+        <w:rPr>
+          <w:rFonts w:ascii="Consolas" w:hAnsi="Consolas" w:cs="Consolas"/>
+          <w:color w:val="0000FF"/>
+          <w:sz w:val="19"/>
+          <w:szCs w:val="19"/>
+        </w:rPr>
+        <w:t>PROCEDURE</w:t>
+      </w:r>
+      <w:r>
+        <w:rPr>
+          <w:rFonts w:ascii="Consolas" w:hAnsi="Consolas" w:cs="Consolas"/>
+          <w:sz w:val="19"/>
+          <w:szCs w:val="19"/>
+        </w:rPr>
+        <w:t xml:space="preserve"> usp_GetStartEndTime</w:t>
+      </w:r>
+      <w:r>
+        <w:rPr>
+          <w:rFonts w:ascii="Consolas" w:hAnsi="Consolas" w:cs="Consolas"/>
+          <w:color w:val="808080"/>
+          <w:sz w:val="19"/>
+          <w:szCs w:val="19"/>
+        </w:rPr>
+        <w:t>(</w:t>
+      </w:r>
+      <w:r>
+        <w:rPr>
+          <w:rFonts w:ascii="Consolas" w:hAnsi="Consolas" w:cs="Consolas"/>
+          <w:sz w:val="19"/>
+          <w:szCs w:val="19"/>
+        </w:rPr>
+        <w:t xml:space="preserve">@CourseId </w:t>
+      </w:r>
+      <w:r>
+        <w:rPr>
+          <w:rFonts w:ascii="Consolas" w:hAnsi="Consolas" w:cs="Consolas"/>
+          <w:color w:val="0000FF"/>
+          <w:sz w:val="19"/>
+          <w:szCs w:val="19"/>
+        </w:rPr>
+        <w:t>VARCHAR</w:t>
+      </w:r>
+      <w:r>
+        <w:rPr>
+          <w:rFonts w:ascii="Consolas" w:hAnsi="Consolas" w:cs="Consolas"/>
+          <w:color w:val="808080"/>
+          <w:sz w:val="19"/>
+          <w:szCs w:val="19"/>
+        </w:rPr>
+        <w:t>(</w:t>
+      </w:r>
+      <w:r>
+        <w:rPr>
+          <w:rFonts w:ascii="Consolas" w:hAnsi="Consolas" w:cs="Consolas"/>
+          <w:sz w:val="19"/>
+          <w:szCs w:val="19"/>
+        </w:rPr>
+        <w:t>20</w:t>
+      </w:r>
+      <w:r>
+        <w:rPr>
+          <w:rFonts w:ascii="Consolas" w:hAnsi="Consolas" w:cs="Consolas"/>
+          <w:color w:val="808080"/>
+          <w:sz w:val="19"/>
+          <w:szCs w:val="19"/>
+        </w:rPr>
+        <w:t>),</w:t>
+      </w:r>
+      <w:r>
+        <w:rPr>
+          <w:rFonts w:ascii="Consolas" w:hAnsi="Consolas" w:cs="Consolas"/>
+          <w:sz w:val="19"/>
+          <w:szCs w:val="19"/>
+        </w:rPr>
+        <w:t xml:space="preserve">@AttendanceDate </w:t>
+      </w:r>
+      <w:r>
+        <w:rPr>
+          <w:rFonts w:ascii="Consolas" w:hAnsi="Consolas" w:cs="Consolas"/>
+          <w:color w:val="0000FF"/>
+          <w:sz w:val="19"/>
+          <w:szCs w:val="19"/>
+        </w:rPr>
+        <w:t>DATE</w:t>
+      </w:r>
+      <w:r>
+        <w:rPr>
+          <w:rFonts w:ascii="Consolas" w:hAnsi="Consolas" w:cs="Consolas"/>
+          <w:color w:val="808080"/>
+          <w:sz w:val="19"/>
+          <w:szCs w:val="19"/>
+        </w:rPr>
+        <w:t>,</w:t>
+      </w:r>
+      <w:r>
+        <w:rPr>
+          <w:rFonts w:ascii="Consolas" w:hAnsi="Consolas" w:cs="Consolas"/>
+          <w:sz w:val="19"/>
+          <w:szCs w:val="19"/>
+        </w:rPr>
+        <w:t xml:space="preserve">@StartTime </w:t>
+      </w:r>
+      <w:r>
+        <w:rPr>
+          <w:rFonts w:ascii="Consolas" w:hAnsi="Consolas" w:cs="Consolas"/>
+          <w:color w:val="0000FF"/>
+          <w:sz w:val="19"/>
+          <w:szCs w:val="19"/>
+        </w:rPr>
+        <w:t>VARCHAR</w:t>
+      </w:r>
+      <w:r>
+        <w:rPr>
+          <w:rFonts w:ascii="Consolas" w:hAnsi="Consolas" w:cs="Consolas"/>
+          <w:color w:val="808080"/>
+          <w:sz w:val="19"/>
+          <w:szCs w:val="19"/>
+        </w:rPr>
+        <w:t>(</w:t>
+      </w:r>
+      <w:r>
+        <w:rPr>
+          <w:rFonts w:ascii="Consolas" w:hAnsi="Consolas" w:cs="Consolas"/>
+          <w:sz w:val="19"/>
+          <w:szCs w:val="19"/>
+        </w:rPr>
+        <w:t>20</w:t>
+      </w:r>
+      <w:r>
+        <w:rPr>
+          <w:rFonts w:ascii="Consolas" w:hAnsi="Consolas" w:cs="Consolas"/>
+          <w:color w:val="808080"/>
+          <w:sz w:val="19"/>
+          <w:szCs w:val="19"/>
+        </w:rPr>
+        <w:t>)</w:t>
+      </w:r>
+      <w:r>
+        <w:rPr>
+          <w:rFonts w:ascii="Consolas" w:hAnsi="Consolas" w:cs="Consolas"/>
+          <w:sz w:val="19"/>
+          <w:szCs w:val="19"/>
+        </w:rPr>
+        <w:t xml:space="preserve"> </w:t>
+      </w:r>
+      <w:r>
+        <w:rPr>
+          <w:rFonts w:ascii="Consolas" w:hAnsi="Consolas" w:cs="Consolas"/>
+          <w:color w:val="0000FF"/>
+          <w:sz w:val="19"/>
+          <w:szCs w:val="19"/>
+        </w:rPr>
+        <w:t>OUT</w:t>
+      </w:r>
+      <w:r>
+        <w:rPr>
+          <w:rFonts w:ascii="Consolas" w:hAnsi="Consolas" w:cs="Consolas"/>
+          <w:color w:val="808080"/>
+          <w:sz w:val="19"/>
+          <w:szCs w:val="19"/>
+        </w:rPr>
+        <w:t>,</w:t>
+      </w:r>
+      <w:r>
+        <w:rPr>
+          <w:rFonts w:ascii="Consolas" w:hAnsi="Consolas" w:cs="Consolas"/>
+          <w:sz w:val="19"/>
+          <w:szCs w:val="19"/>
+        </w:rPr>
+        <w:t xml:space="preserve">@EndTime </w:t>
+      </w:r>
+      <w:r>
+        <w:rPr>
+          <w:rFonts w:ascii="Consolas" w:hAnsi="Consolas" w:cs="Consolas"/>
+          <w:color w:val="0000FF"/>
+          <w:sz w:val="19"/>
+          <w:szCs w:val="19"/>
+        </w:rPr>
+        <w:t>VARCHAR</w:t>
+      </w:r>
+      <w:r>
+        <w:rPr>
+          <w:rFonts w:ascii="Consolas" w:hAnsi="Consolas" w:cs="Consolas"/>
+          <w:color w:val="808080"/>
+          <w:sz w:val="19"/>
+          <w:szCs w:val="19"/>
+        </w:rPr>
+        <w:t>(</w:t>
+      </w:r>
+      <w:r>
+        <w:rPr>
+          <w:rFonts w:ascii="Consolas" w:hAnsi="Consolas" w:cs="Consolas"/>
+          <w:sz w:val="19"/>
+          <w:szCs w:val="19"/>
+        </w:rPr>
+        <w:t>20</w:t>
+      </w:r>
+      <w:r>
+        <w:rPr>
+          <w:rFonts w:ascii="Consolas" w:hAnsi="Consolas" w:cs="Consolas"/>
+          <w:color w:val="808080"/>
+          <w:sz w:val="19"/>
+          <w:szCs w:val="19"/>
+        </w:rPr>
+        <w:t>)</w:t>
+      </w:r>
+      <w:r>
+        <w:rPr>
+          <w:rFonts w:ascii="Consolas" w:hAnsi="Consolas" w:cs="Consolas"/>
+          <w:sz w:val="19"/>
+          <w:szCs w:val="19"/>
+        </w:rPr>
+        <w:t xml:space="preserve"> </w:t>
+      </w:r>
+      <w:r>
+        <w:rPr>
+          <w:rFonts w:ascii="Consolas" w:hAnsi="Consolas" w:cs="Consolas"/>
+          <w:color w:val="0000FF"/>
+          <w:sz w:val="19"/>
+          <w:szCs w:val="19"/>
+        </w:rPr>
+        <w:t>OUT</w:t>
+      </w:r>
+      <w:r>
+        <w:rPr>
+          <w:rFonts w:ascii="Consolas" w:hAnsi="Consolas" w:cs="Consolas"/>
+          <w:color w:val="808080"/>
+          <w:sz w:val="19"/>
+          <w:szCs w:val="19"/>
+        </w:rPr>
+        <w:t>)</w:t>
+      </w:r>
+    </w:p>
+    <w:p>
+      <w:pPr>
+        <w:autoSpaceDE w:val="0"/>
+        <w:autoSpaceDN w:val="0"/>
+        <w:adjustRightInd w:val="0"/>
+        <w:spacing w:after="0" w:line="240" w:lineRule="auto"/>
+        <w:rPr>
+          <w:rFonts w:ascii="Consolas" w:hAnsi="Consolas" w:cs="Consolas"/>
+          <w:sz w:val="19"/>
+          <w:szCs w:val="19"/>
+        </w:rPr>
+      </w:pPr>
+      <w:r>
+        <w:rPr>
+          <w:rFonts w:ascii="Consolas" w:hAnsi="Consolas" w:cs="Consolas"/>
+          <w:color w:val="0000FF"/>
+          <w:sz w:val="19"/>
+          <w:szCs w:val="19"/>
+        </w:rPr>
+        <w:t>AS</w:t>
+      </w:r>
+    </w:p>
+    <w:p>
+      <w:pPr>
+        <w:autoSpaceDE w:val="0"/>
+        <w:autoSpaceDN w:val="0"/>
+        <w:adjustRightInd w:val="0"/>
+        <w:spacing w:after="0" w:line="240" w:lineRule="auto"/>
+        <w:rPr>
+          <w:rFonts w:ascii="Consolas" w:hAnsi="Consolas" w:cs="Consolas"/>
+          <w:sz w:val="19"/>
+          <w:szCs w:val="19"/>
+        </w:rPr>
+      </w:pPr>
+      <w:r>
+        <w:rPr>
+          <w:rFonts w:ascii="Consolas" w:hAnsi="Consolas" w:cs="Consolas"/>
+          <w:color w:val="0000FF"/>
+          <w:sz w:val="19"/>
+          <w:szCs w:val="19"/>
+        </w:rPr>
+        <w:t>BEGIN</w:t>
+      </w:r>
+    </w:p>
+    <w:p>
+      <w:pPr>
+        <w:autoSpaceDE w:val="0"/>
+        <w:autoSpaceDN w:val="0"/>
+        <w:adjustRightInd w:val="0"/>
+        <w:spacing w:after="0" w:line="240" w:lineRule="auto"/>
+        <w:rPr>
+          <w:rFonts w:ascii="Consolas" w:hAnsi="Consolas" w:cs="Consolas"/>
+          <w:sz w:val="19"/>
+          <w:szCs w:val="19"/>
+        </w:rPr>
+      </w:pPr>
+      <w:r>
+        <w:rPr>
+          <w:rFonts w:ascii="Consolas" w:hAnsi="Consolas" w:cs="Consolas"/>
+          <w:sz w:val="19"/>
+          <w:szCs w:val="19"/>
+        </w:rPr>
+        <w:tab/>
+      </w:r>
+      <w:r>
+        <w:rPr>
+          <w:rFonts w:ascii="Consolas" w:hAnsi="Consolas" w:cs="Consolas"/>
+          <w:color w:val="0000FF"/>
+          <w:sz w:val="19"/>
+          <w:szCs w:val="19"/>
+        </w:rPr>
+        <w:t>SET</w:t>
+      </w:r>
+      <w:r>
+        <w:rPr>
+          <w:rFonts w:ascii="Consolas" w:hAnsi="Consolas" w:cs="Consolas"/>
+          <w:sz w:val="19"/>
+          <w:szCs w:val="19"/>
+        </w:rPr>
+        <w:t xml:space="preserve"> @StartTime </w:t>
+      </w:r>
+      <w:r>
+        <w:rPr>
+          <w:rFonts w:ascii="Consolas" w:hAnsi="Consolas" w:cs="Consolas"/>
+          <w:color w:val="808080"/>
+          <w:sz w:val="19"/>
+          <w:szCs w:val="19"/>
+        </w:rPr>
+        <w:t>=</w:t>
+      </w:r>
+      <w:r>
+        <w:rPr>
+          <w:rFonts w:ascii="Consolas" w:hAnsi="Consolas" w:cs="Consolas"/>
+          <w:sz w:val="19"/>
+          <w:szCs w:val="19"/>
+        </w:rPr>
+        <w:t xml:space="preserve"> </w:t>
+      </w:r>
+      <w:r>
+        <w:rPr>
+          <w:rFonts w:ascii="Consolas" w:hAnsi="Consolas" w:cs="Consolas"/>
+          <w:color w:val="FF0000"/>
+          <w:sz w:val="19"/>
+          <w:szCs w:val="19"/>
+        </w:rPr>
+        <w:t>''</w:t>
+      </w:r>
+    </w:p>
+    <w:p>
+      <w:pPr>
+        <w:autoSpaceDE w:val="0"/>
+        <w:autoSpaceDN w:val="0"/>
+        <w:adjustRightInd w:val="0"/>
+        <w:spacing w:after="0" w:line="240" w:lineRule="auto"/>
+        <w:rPr>
+          <w:rFonts w:ascii="Consolas" w:hAnsi="Consolas" w:cs="Consolas"/>
+          <w:sz w:val="19"/>
+          <w:szCs w:val="19"/>
+        </w:rPr>
+      </w:pPr>
+      <w:r>
+        <w:rPr>
+          <w:rFonts w:ascii="Consolas" w:hAnsi="Consolas" w:cs="Consolas"/>
+          <w:sz w:val="19"/>
+          <w:szCs w:val="19"/>
+        </w:rPr>
+        <w:tab/>
+      </w:r>
+      <w:r>
+        <w:rPr>
+          <w:rFonts w:ascii="Consolas" w:hAnsi="Consolas" w:cs="Consolas"/>
+          <w:color w:val="0000FF"/>
+          <w:sz w:val="19"/>
+          <w:szCs w:val="19"/>
+        </w:rPr>
+        <w:t>SET</w:t>
+      </w:r>
+      <w:r>
+        <w:rPr>
+          <w:rFonts w:ascii="Consolas" w:hAnsi="Consolas" w:cs="Consolas"/>
+          <w:sz w:val="19"/>
+          <w:szCs w:val="19"/>
+        </w:rPr>
+        <w:t xml:space="preserve"> @EndTime </w:t>
+      </w:r>
+      <w:r>
+        <w:rPr>
+          <w:rFonts w:ascii="Consolas" w:hAnsi="Consolas" w:cs="Consolas"/>
+          <w:color w:val="808080"/>
+          <w:sz w:val="19"/>
+          <w:szCs w:val="19"/>
+        </w:rPr>
+        <w:t>=</w:t>
+      </w:r>
+      <w:r>
+        <w:rPr>
+          <w:rFonts w:ascii="Consolas" w:hAnsi="Consolas" w:cs="Consolas"/>
+          <w:sz w:val="19"/>
+          <w:szCs w:val="19"/>
+        </w:rPr>
+        <w:t xml:space="preserve"> </w:t>
+      </w:r>
+      <w:r>
+        <w:rPr>
+          <w:rFonts w:ascii="Consolas" w:hAnsi="Consolas" w:cs="Consolas"/>
+          <w:color w:val="FF0000"/>
+          <w:sz w:val="19"/>
+          <w:szCs w:val="19"/>
+        </w:rPr>
+        <w:t>''</w:t>
+      </w:r>
+    </w:p>
+    <w:p>
+      <w:pPr>
+        <w:autoSpaceDE w:val="0"/>
+        <w:autoSpaceDN w:val="0"/>
+        <w:adjustRightInd w:val="0"/>
+        <w:spacing w:after="0" w:line="240" w:lineRule="auto"/>
+        <w:rPr>
+          <w:rFonts w:ascii="Consolas" w:hAnsi="Consolas" w:cs="Consolas"/>
+          <w:sz w:val="19"/>
+          <w:szCs w:val="19"/>
+        </w:rPr>
+      </w:pPr>
+      <w:r>
+        <w:rPr>
+          <w:rFonts w:ascii="Consolas" w:hAnsi="Consolas" w:cs="Consolas"/>
+          <w:sz w:val="19"/>
+          <w:szCs w:val="19"/>
+        </w:rPr>
+        <w:tab/>
+      </w:r>
+      <w:r>
+        <w:rPr>
+          <w:rFonts w:ascii="Consolas" w:hAnsi="Consolas" w:cs="Consolas"/>
+          <w:color w:val="0000FF"/>
+          <w:sz w:val="19"/>
+          <w:szCs w:val="19"/>
+        </w:rPr>
+        <w:t>BEGIN</w:t>
+      </w:r>
+      <w:r>
+        <w:rPr>
+          <w:rFonts w:ascii="Consolas" w:hAnsi="Consolas" w:cs="Consolas"/>
+          <w:sz w:val="19"/>
+          <w:szCs w:val="19"/>
+        </w:rPr>
+        <w:t xml:space="preserve"> </w:t>
+      </w:r>
+      <w:r>
+        <w:rPr>
+          <w:rFonts w:ascii="Consolas" w:hAnsi="Consolas" w:cs="Consolas"/>
+          <w:color w:val="0000FF"/>
+          <w:sz w:val="19"/>
+          <w:szCs w:val="19"/>
+        </w:rPr>
+        <w:t>TRY</w:t>
+      </w:r>
+    </w:p>
+    <w:p>
+      <w:pPr>
+        <w:autoSpaceDE w:val="0"/>
+        <w:autoSpaceDN w:val="0"/>
+        <w:adjustRightInd w:val="0"/>
+        <w:spacing w:after="0" w:line="240" w:lineRule="auto"/>
+        <w:rPr>
+          <w:rFonts w:ascii="Consolas" w:hAnsi="Consolas" w:cs="Consolas"/>
+          <w:sz w:val="19"/>
+          <w:szCs w:val="19"/>
+        </w:rPr>
+      </w:pPr>
+      <w:r>
+        <w:rPr>
+          <w:rFonts w:ascii="Consolas" w:hAnsi="Consolas" w:cs="Consolas"/>
+          <w:sz w:val="19"/>
+          <w:szCs w:val="19"/>
+        </w:rPr>
+        <w:tab/>
+      </w:r>
+      <w:r>
+        <w:rPr>
+          <w:rFonts w:ascii="Consolas" w:hAnsi="Consolas" w:cs="Consolas"/>
+          <w:sz w:val="19"/>
+          <w:szCs w:val="19"/>
+        </w:rPr>
+        <w:tab/>
+      </w:r>
+      <w:r>
+        <w:rPr>
+          <w:rFonts w:ascii="Consolas" w:hAnsi="Consolas" w:cs="Consolas"/>
+          <w:color w:val="0000FF"/>
+          <w:sz w:val="19"/>
+          <w:szCs w:val="19"/>
+        </w:rPr>
+        <w:t>SET</w:t>
+      </w:r>
+      <w:r>
+        <w:rPr>
+          <w:rFonts w:ascii="Consolas" w:hAnsi="Consolas" w:cs="Consolas"/>
+          <w:sz w:val="19"/>
+          <w:szCs w:val="19"/>
+        </w:rPr>
+        <w:t xml:space="preserve"> @StartTime </w:t>
+      </w:r>
+      <w:r>
+        <w:rPr>
+          <w:rFonts w:ascii="Consolas" w:hAnsi="Consolas" w:cs="Consolas"/>
+          <w:color w:val="808080"/>
+          <w:sz w:val="19"/>
+          <w:szCs w:val="19"/>
+        </w:rPr>
+        <w:t>=</w:t>
+      </w:r>
+      <w:r>
+        <w:rPr>
+          <w:rFonts w:ascii="Consolas" w:hAnsi="Consolas" w:cs="Consolas"/>
+          <w:color w:val="0000FF"/>
+          <w:sz w:val="19"/>
+          <w:szCs w:val="19"/>
+        </w:rPr>
+        <w:t xml:space="preserve"> </w:t>
+      </w:r>
+      <w:r>
+        <w:rPr>
+          <w:rFonts w:ascii="Consolas" w:hAnsi="Consolas" w:cs="Consolas"/>
+          <w:color w:val="808080"/>
+          <w:sz w:val="19"/>
+          <w:szCs w:val="19"/>
+        </w:rPr>
+        <w:t>(</w:t>
+      </w:r>
+      <w:r>
+        <w:rPr>
+          <w:rFonts w:ascii="Consolas" w:hAnsi="Consolas" w:cs="Consolas"/>
+          <w:color w:val="0000FF"/>
+          <w:sz w:val="19"/>
+          <w:szCs w:val="19"/>
+        </w:rPr>
+        <w:t>SELECT</w:t>
+      </w:r>
+      <w:r>
+        <w:rPr>
+          <w:rFonts w:ascii="Consolas" w:hAnsi="Consolas" w:cs="Consolas"/>
+          <w:sz w:val="19"/>
+          <w:szCs w:val="19"/>
+        </w:rPr>
+        <w:t xml:space="preserve"> StartTime </w:t>
+      </w:r>
+      <w:r>
+        <w:rPr>
+          <w:rFonts w:ascii="Consolas" w:hAnsi="Consolas" w:cs="Consolas"/>
+          <w:color w:val="0000FF"/>
+          <w:sz w:val="19"/>
+          <w:szCs w:val="19"/>
+        </w:rPr>
+        <w:t>FROm</w:t>
+      </w:r>
+      <w:r>
+        <w:rPr>
+          <w:rFonts w:ascii="Consolas" w:hAnsi="Consolas" w:cs="Consolas"/>
+          <w:sz w:val="19"/>
+          <w:szCs w:val="19"/>
+        </w:rPr>
+        <w:t xml:space="preserve"> tbl_SetAttendance </w:t>
+      </w:r>
+      <w:r>
+        <w:rPr>
+          <w:rFonts w:ascii="Consolas" w:hAnsi="Consolas" w:cs="Consolas"/>
+          <w:color w:val="0000FF"/>
+          <w:sz w:val="19"/>
+          <w:szCs w:val="19"/>
+        </w:rPr>
+        <w:t>WHERE</w:t>
+      </w:r>
+      <w:r>
+        <w:rPr>
+          <w:rFonts w:ascii="Consolas" w:hAnsi="Consolas" w:cs="Consolas"/>
+          <w:sz w:val="19"/>
+          <w:szCs w:val="19"/>
+        </w:rPr>
+        <w:t xml:space="preserve"> CourseId </w:t>
+      </w:r>
+      <w:r>
+        <w:rPr>
+          <w:rFonts w:ascii="Consolas" w:hAnsi="Consolas" w:cs="Consolas"/>
+          <w:color w:val="808080"/>
+          <w:sz w:val="19"/>
+          <w:szCs w:val="19"/>
+        </w:rPr>
+        <w:t>=</w:t>
+      </w:r>
+      <w:r>
+        <w:rPr>
+          <w:rFonts w:ascii="Consolas" w:hAnsi="Consolas" w:cs="Consolas"/>
+          <w:sz w:val="19"/>
+          <w:szCs w:val="19"/>
+        </w:rPr>
+        <w:t xml:space="preserve"> @CourseId </w:t>
+      </w:r>
+      <w:r>
+        <w:rPr>
+          <w:rFonts w:ascii="Consolas" w:hAnsi="Consolas" w:cs="Consolas"/>
+          <w:color w:val="808080"/>
+          <w:sz w:val="19"/>
+          <w:szCs w:val="19"/>
+        </w:rPr>
+        <w:t>AND</w:t>
+      </w:r>
+      <w:r>
+        <w:rPr>
+          <w:rFonts w:ascii="Consolas" w:hAnsi="Consolas" w:cs="Consolas"/>
+          <w:sz w:val="19"/>
+          <w:szCs w:val="19"/>
+        </w:rPr>
+        <w:t xml:space="preserve"> AttendanceDate </w:t>
+      </w:r>
+      <w:r>
+        <w:rPr>
+          <w:rFonts w:ascii="Consolas" w:hAnsi="Consolas" w:cs="Consolas"/>
+          <w:color w:val="808080"/>
+          <w:sz w:val="19"/>
+          <w:szCs w:val="19"/>
+        </w:rPr>
+        <w:t>=</w:t>
+      </w:r>
+      <w:r>
+        <w:rPr>
+          <w:rFonts w:ascii="Consolas" w:hAnsi="Consolas" w:cs="Consolas"/>
+          <w:sz w:val="19"/>
+          <w:szCs w:val="19"/>
+        </w:rPr>
+        <w:t xml:space="preserve"> @AttendanceDate</w:t>
+      </w:r>
+      <w:r>
+        <w:rPr>
+          <w:rFonts w:ascii="Consolas" w:hAnsi="Consolas" w:cs="Consolas"/>
+          <w:color w:val="808080"/>
+          <w:sz w:val="19"/>
+          <w:szCs w:val="19"/>
+        </w:rPr>
+        <w:t>)</w:t>
+      </w:r>
+    </w:p>
+    <w:p>
+      <w:pPr>
+        <w:autoSpaceDE w:val="0"/>
+        <w:autoSpaceDN w:val="0"/>
+        <w:adjustRightInd w:val="0"/>
+        <w:spacing w:after="0" w:line="240" w:lineRule="auto"/>
+        <w:rPr>
+          <w:rFonts w:ascii="Consolas" w:hAnsi="Consolas" w:cs="Consolas"/>
+          <w:sz w:val="19"/>
+          <w:szCs w:val="19"/>
+        </w:rPr>
+      </w:pPr>
+      <w:r>
+        <w:rPr>
+          <w:rFonts w:ascii="Consolas" w:hAnsi="Consolas" w:cs="Consolas"/>
+          <w:sz w:val="19"/>
+          <w:szCs w:val="19"/>
+        </w:rPr>
+        <w:tab/>
+      </w:r>
+      <w:r>
+        <w:rPr>
+          <w:rFonts w:ascii="Consolas" w:hAnsi="Consolas" w:cs="Consolas"/>
+          <w:sz w:val="19"/>
+          <w:szCs w:val="19"/>
+        </w:rPr>
+        <w:tab/>
+      </w:r>
+      <w:r>
+        <w:rPr>
+          <w:rFonts w:ascii="Consolas" w:hAnsi="Consolas" w:cs="Consolas"/>
+          <w:color w:val="0000FF"/>
+          <w:sz w:val="19"/>
+          <w:szCs w:val="19"/>
+        </w:rPr>
+        <w:t>SET</w:t>
+      </w:r>
+      <w:r>
+        <w:rPr>
+          <w:rFonts w:ascii="Consolas" w:hAnsi="Consolas" w:cs="Consolas"/>
+          <w:sz w:val="19"/>
+          <w:szCs w:val="19"/>
+        </w:rPr>
+        <w:t xml:space="preserve"> @EndTime </w:t>
+      </w:r>
+      <w:r>
+        <w:rPr>
+          <w:rFonts w:ascii="Consolas" w:hAnsi="Consolas" w:cs="Consolas"/>
+          <w:color w:val="808080"/>
+          <w:sz w:val="19"/>
+          <w:szCs w:val="19"/>
+        </w:rPr>
+        <w:t>=</w:t>
+      </w:r>
+      <w:r>
+        <w:rPr>
+          <w:rFonts w:ascii="Consolas" w:hAnsi="Consolas" w:cs="Consolas"/>
+          <w:color w:val="0000FF"/>
+          <w:sz w:val="19"/>
+          <w:szCs w:val="19"/>
+        </w:rPr>
+        <w:t xml:space="preserve"> </w:t>
+      </w:r>
+      <w:r>
+        <w:rPr>
+          <w:rFonts w:ascii="Consolas" w:hAnsi="Consolas" w:cs="Consolas"/>
+          <w:color w:val="808080"/>
+          <w:sz w:val="19"/>
+          <w:szCs w:val="19"/>
+        </w:rPr>
+        <w:t>(</w:t>
+      </w:r>
+      <w:r>
+        <w:rPr>
+          <w:rFonts w:ascii="Consolas" w:hAnsi="Consolas" w:cs="Consolas"/>
+          <w:color w:val="0000FF"/>
+          <w:sz w:val="19"/>
+          <w:szCs w:val="19"/>
+        </w:rPr>
+        <w:t>SELECT</w:t>
+      </w:r>
+      <w:r>
+        <w:rPr>
+          <w:rFonts w:ascii="Consolas" w:hAnsi="Consolas" w:cs="Consolas"/>
+          <w:sz w:val="19"/>
+          <w:szCs w:val="19"/>
+        </w:rPr>
+        <w:t xml:space="preserve"> EndTime </w:t>
+      </w:r>
+      <w:r>
+        <w:rPr>
+          <w:rFonts w:ascii="Consolas" w:hAnsi="Consolas" w:cs="Consolas"/>
+          <w:color w:val="0000FF"/>
+          <w:sz w:val="19"/>
+          <w:szCs w:val="19"/>
+        </w:rPr>
+        <w:t>FROm</w:t>
+      </w:r>
+      <w:r>
+        <w:rPr>
+          <w:rFonts w:ascii="Consolas" w:hAnsi="Consolas" w:cs="Consolas"/>
+          <w:sz w:val="19"/>
+          <w:szCs w:val="19"/>
+        </w:rPr>
+        <w:t xml:space="preserve"> tbl_SetAttendance </w:t>
+      </w:r>
+      <w:r>
+        <w:rPr>
+          <w:rFonts w:ascii="Consolas" w:hAnsi="Consolas" w:cs="Consolas"/>
+          <w:color w:val="0000FF"/>
+          <w:sz w:val="19"/>
+          <w:szCs w:val="19"/>
+        </w:rPr>
+        <w:t>WHERE</w:t>
+      </w:r>
+      <w:r>
+        <w:rPr>
+          <w:rFonts w:ascii="Consolas" w:hAnsi="Consolas" w:cs="Consolas"/>
+          <w:sz w:val="19"/>
+          <w:szCs w:val="19"/>
+        </w:rPr>
+        <w:t xml:space="preserve"> CourseId </w:t>
+      </w:r>
+      <w:r>
+        <w:rPr>
+          <w:rFonts w:ascii="Consolas" w:hAnsi="Consolas" w:cs="Consolas"/>
+          <w:color w:val="808080"/>
+          <w:sz w:val="19"/>
+          <w:szCs w:val="19"/>
+        </w:rPr>
+        <w:t>=</w:t>
+      </w:r>
+      <w:r>
+        <w:rPr>
+          <w:rFonts w:ascii="Consolas" w:hAnsi="Consolas" w:cs="Consolas"/>
+          <w:sz w:val="19"/>
+          <w:szCs w:val="19"/>
+        </w:rPr>
+        <w:t xml:space="preserve"> @CourseId </w:t>
+      </w:r>
+      <w:r>
+        <w:rPr>
+          <w:rFonts w:ascii="Consolas" w:hAnsi="Consolas" w:cs="Consolas"/>
+          <w:color w:val="808080"/>
+          <w:sz w:val="19"/>
+          <w:szCs w:val="19"/>
+        </w:rPr>
+        <w:t>AND</w:t>
+      </w:r>
+      <w:r>
+        <w:rPr>
+          <w:rFonts w:ascii="Consolas" w:hAnsi="Consolas" w:cs="Consolas"/>
+          <w:sz w:val="19"/>
+          <w:szCs w:val="19"/>
+        </w:rPr>
+        <w:t xml:space="preserve"> AttendanceDate </w:t>
+      </w:r>
+      <w:r>
+        <w:rPr>
+          <w:rFonts w:ascii="Consolas" w:hAnsi="Consolas" w:cs="Consolas"/>
+          <w:color w:val="808080"/>
+          <w:sz w:val="19"/>
+          <w:szCs w:val="19"/>
+        </w:rPr>
+        <w:t>=</w:t>
+      </w:r>
+      <w:r>
+        <w:rPr>
+          <w:rFonts w:ascii="Consolas" w:hAnsi="Consolas" w:cs="Consolas"/>
+          <w:sz w:val="19"/>
+          <w:szCs w:val="19"/>
+        </w:rPr>
+        <w:t xml:space="preserve"> @AttendanceDate</w:t>
+      </w:r>
+      <w:r>
+        <w:rPr>
+          <w:rFonts w:ascii="Consolas" w:hAnsi="Consolas" w:cs="Consolas"/>
+          <w:color w:val="808080"/>
+          <w:sz w:val="19"/>
+          <w:szCs w:val="19"/>
+        </w:rPr>
+        <w:t>)</w:t>
+      </w:r>
+    </w:p>
+    <w:p>
+      <w:pPr>
+        <w:autoSpaceDE w:val="0"/>
+        <w:autoSpaceDN w:val="0"/>
+        <w:adjustRightInd w:val="0"/>
+        <w:spacing w:after="0" w:line="240" w:lineRule="auto"/>
+        <w:rPr>
+          <w:rFonts w:ascii="Consolas" w:hAnsi="Consolas" w:cs="Consolas"/>
+          <w:sz w:val="19"/>
+          <w:szCs w:val="19"/>
+        </w:rPr>
+      </w:pPr>
+      <w:r>
+        <w:rPr>
+          <w:rFonts w:ascii="Consolas" w:hAnsi="Consolas" w:cs="Consolas"/>
+          <w:sz w:val="19"/>
+          <w:szCs w:val="19"/>
+        </w:rPr>
+        <w:tab/>
+      </w:r>
+      <w:r>
+        <w:rPr>
+          <w:rFonts w:ascii="Consolas" w:hAnsi="Consolas" w:cs="Consolas"/>
+          <w:sz w:val="19"/>
+          <w:szCs w:val="19"/>
+        </w:rPr>
+        <w:tab/>
+      </w:r>
+      <w:r>
+        <w:rPr>
+          <w:rFonts w:ascii="Consolas" w:hAnsi="Consolas" w:cs="Consolas"/>
+          <w:color w:val="0000FF"/>
+          <w:sz w:val="19"/>
+          <w:szCs w:val="19"/>
+        </w:rPr>
+        <w:t>RETURN</w:t>
+      </w:r>
+      <w:r>
+        <w:rPr>
+          <w:rFonts w:ascii="Consolas" w:hAnsi="Consolas" w:cs="Consolas"/>
+          <w:sz w:val="19"/>
+          <w:szCs w:val="19"/>
+        </w:rPr>
+        <w:t xml:space="preserve"> 1</w:t>
+      </w:r>
+    </w:p>
+    <w:p>
+      <w:pPr>
+        <w:autoSpaceDE w:val="0"/>
+        <w:autoSpaceDN w:val="0"/>
+        <w:adjustRightInd w:val="0"/>
+        <w:spacing w:after="0" w:line="240" w:lineRule="auto"/>
+        <w:rPr>
+          <w:rFonts w:ascii="Consolas" w:hAnsi="Consolas" w:cs="Consolas"/>
+          <w:sz w:val="19"/>
+          <w:szCs w:val="19"/>
+        </w:rPr>
+      </w:pPr>
+      <w:r>
+        <w:rPr>
+          <w:rFonts w:ascii="Consolas" w:hAnsi="Consolas" w:cs="Consolas"/>
+          <w:sz w:val="19"/>
+          <w:szCs w:val="19"/>
+        </w:rPr>
+        <w:tab/>
+      </w:r>
+      <w:r>
+        <w:rPr>
+          <w:rFonts w:ascii="Consolas" w:hAnsi="Consolas" w:cs="Consolas"/>
+          <w:color w:val="0000FF"/>
+          <w:sz w:val="19"/>
+          <w:szCs w:val="19"/>
+        </w:rPr>
+        <w:t>END</w:t>
+      </w:r>
+      <w:r>
+        <w:rPr>
+          <w:rFonts w:ascii="Consolas" w:hAnsi="Consolas" w:cs="Consolas"/>
+          <w:sz w:val="19"/>
+          <w:szCs w:val="19"/>
+        </w:rPr>
+        <w:t xml:space="preserve"> </w:t>
+      </w:r>
+      <w:r>
+        <w:rPr>
+          <w:rFonts w:ascii="Consolas" w:hAnsi="Consolas" w:cs="Consolas"/>
+          <w:color w:val="0000FF"/>
+          <w:sz w:val="19"/>
+          <w:szCs w:val="19"/>
+        </w:rPr>
+        <w:t>TRY</w:t>
+      </w:r>
+    </w:p>
+    <w:p>
+      <w:pPr>
+        <w:autoSpaceDE w:val="0"/>
+        <w:autoSpaceDN w:val="0"/>
+        <w:adjustRightInd w:val="0"/>
+        <w:spacing w:after="0" w:line="240" w:lineRule="auto"/>
+        <w:rPr>
+          <w:rFonts w:ascii="Consolas" w:hAnsi="Consolas" w:cs="Consolas"/>
+          <w:sz w:val="19"/>
+          <w:szCs w:val="19"/>
+        </w:rPr>
+      </w:pPr>
+      <w:r>
+        <w:rPr>
+          <w:rFonts w:ascii="Consolas" w:hAnsi="Consolas" w:cs="Consolas"/>
+          <w:sz w:val="19"/>
+          <w:szCs w:val="19"/>
+        </w:rPr>
+        <w:tab/>
+      </w:r>
+      <w:r>
+        <w:rPr>
+          <w:rFonts w:ascii="Consolas" w:hAnsi="Consolas" w:cs="Consolas"/>
+          <w:color w:val="0000FF"/>
+          <w:sz w:val="19"/>
+          <w:szCs w:val="19"/>
+        </w:rPr>
+        <w:t>BEGIN</w:t>
+      </w:r>
+      <w:r>
+        <w:rPr>
+          <w:rFonts w:ascii="Consolas" w:hAnsi="Consolas" w:cs="Consolas"/>
+          <w:sz w:val="19"/>
+          <w:szCs w:val="19"/>
+        </w:rPr>
+        <w:t xml:space="preserve"> </w:t>
+      </w:r>
+      <w:r>
+        <w:rPr>
+          <w:rFonts w:ascii="Consolas" w:hAnsi="Consolas" w:cs="Consolas"/>
+          <w:color w:val="0000FF"/>
+          <w:sz w:val="19"/>
+          <w:szCs w:val="19"/>
+        </w:rPr>
+        <w:t>CATCH</w:t>
+      </w:r>
+    </w:p>
+    <w:p>
+      <w:pPr>
+        <w:autoSpaceDE w:val="0"/>
+        <w:autoSpaceDN w:val="0"/>
+        <w:adjustRightInd w:val="0"/>
+        <w:spacing w:after="0" w:line="240" w:lineRule="auto"/>
+        <w:rPr>
+          <w:rFonts w:ascii="Consolas" w:hAnsi="Consolas" w:cs="Consolas"/>
+          <w:sz w:val="19"/>
+          <w:szCs w:val="19"/>
+        </w:rPr>
+      </w:pPr>
+      <w:r>
+        <w:rPr>
+          <w:rFonts w:ascii="Consolas" w:hAnsi="Consolas" w:cs="Consolas"/>
+          <w:sz w:val="19"/>
+          <w:szCs w:val="19"/>
+        </w:rPr>
+        <w:tab/>
+      </w:r>
+      <w:r>
+        <w:rPr>
+          <w:rFonts w:ascii="Consolas" w:hAnsi="Consolas" w:cs="Consolas"/>
+          <w:sz w:val="19"/>
+          <w:szCs w:val="19"/>
+        </w:rPr>
+        <w:tab/>
+      </w:r>
+      <w:r>
+        <w:rPr>
+          <w:rFonts w:ascii="Consolas" w:hAnsi="Consolas" w:cs="Consolas"/>
+          <w:color w:val="0000FF"/>
+          <w:sz w:val="19"/>
+          <w:szCs w:val="19"/>
+        </w:rPr>
+        <w:t>RETURN</w:t>
+      </w:r>
+      <w:r>
+        <w:rPr>
+          <w:rFonts w:ascii="Consolas" w:hAnsi="Consolas" w:cs="Consolas"/>
+          <w:sz w:val="19"/>
+          <w:szCs w:val="19"/>
+        </w:rPr>
+        <w:t xml:space="preserve"> </w:t>
+      </w:r>
+      <w:r>
+        <w:rPr>
+          <w:rFonts w:ascii="Consolas" w:hAnsi="Consolas" w:cs="Consolas"/>
+          <w:color w:val="808080"/>
+          <w:sz w:val="19"/>
+          <w:szCs w:val="19"/>
+        </w:rPr>
+        <w:t>-</w:t>
+      </w:r>
+      <w:r>
+        <w:rPr>
+          <w:rFonts w:ascii="Consolas" w:hAnsi="Consolas" w:cs="Consolas"/>
+          <w:sz w:val="19"/>
+          <w:szCs w:val="19"/>
+        </w:rPr>
+        <w:t>1</w:t>
+      </w:r>
+    </w:p>
+    <w:p>
+      <w:pPr>
+        <w:autoSpaceDE w:val="0"/>
+        <w:autoSpaceDN w:val="0"/>
+        <w:adjustRightInd w:val="0"/>
+        <w:spacing w:after="0" w:line="240" w:lineRule="auto"/>
+        <w:rPr>
+          <w:rFonts w:ascii="Consolas" w:hAnsi="Consolas" w:cs="Consolas"/>
+          <w:sz w:val="19"/>
+          <w:szCs w:val="19"/>
+        </w:rPr>
+      </w:pPr>
+      <w:r>
+        <w:rPr>
+          <w:rFonts w:ascii="Consolas" w:hAnsi="Consolas" w:cs="Consolas"/>
+          <w:sz w:val="19"/>
+          <w:szCs w:val="19"/>
+        </w:rPr>
+        <w:tab/>
+      </w:r>
+      <w:r>
+        <w:rPr>
+          <w:rFonts w:ascii="Consolas" w:hAnsi="Consolas" w:cs="Consolas"/>
+          <w:color w:val="0000FF"/>
+          <w:sz w:val="19"/>
+          <w:szCs w:val="19"/>
+        </w:rPr>
+        <w:t>END</w:t>
+      </w:r>
+      <w:r>
+        <w:rPr>
+          <w:rFonts w:ascii="Consolas" w:hAnsi="Consolas" w:cs="Consolas"/>
+          <w:sz w:val="19"/>
+          <w:szCs w:val="19"/>
+        </w:rPr>
+        <w:t xml:space="preserve"> </w:t>
+      </w:r>
+      <w:r>
+        <w:rPr>
+          <w:rFonts w:ascii="Consolas" w:hAnsi="Consolas" w:cs="Consolas"/>
+          <w:color w:val="0000FF"/>
+          <w:sz w:val="19"/>
+          <w:szCs w:val="19"/>
+        </w:rPr>
+        <w:t>CATCH</w:t>
+      </w:r>
+    </w:p>
+    <w:p>
+      <w:pPr>
+        <w:autoSpaceDE w:val="0"/>
+        <w:autoSpaceDN w:val="0"/>
+        <w:adjustRightInd w:val="0"/>
+        <w:spacing w:after="0" w:line="240" w:lineRule="auto"/>
+        <w:rPr>
+          <w:rFonts w:ascii="Consolas" w:hAnsi="Consolas" w:cs="Consolas"/>
+          <w:color w:val="0000FF"/>
+          <w:sz w:val="19"/>
+          <w:szCs w:val="19"/>
+        </w:rPr>
+      </w:pPr>
+      <w:r>
+        <w:rPr>
+          <w:rFonts w:ascii="Consolas" w:hAnsi="Consolas" w:cs="Consolas"/>
+          <w:color w:val="0000FF"/>
+          <w:sz w:val="19"/>
+          <w:szCs w:val="19"/>
+        </w:rPr>
+        <w:t>END</w:t>
+      </w:r>
     </w:p>
     <w:p>
       <w:bookmarkStart w:id="0" w:name="_GoBack"/>

</xml_diff>